<commit_message>
Add item to plan list
</commit_message>
<xml_diff>
--- a/zz_Problems and propositions.docx
+++ b/zz_Problems and propositions.docx
@@ -1,6 +1,6 @@
 
 <file path=word/document.xml><?xml version="1.0" encoding="utf-8"?>
-<w:document xmlns:wpc="http://schemas.microsoft.com/office/word/2010/wordprocessingCanvas" xmlns:mc="http://schemas.openxmlformats.org/markup-compatibility/2006" xmlns:o="urn:schemas-microsoft-com:office:office" xmlns:r="http://schemas.openxmlformats.org/officeDocument/2006/relationships" xmlns:m="http://schemas.openxmlformats.org/officeDocument/2006/math" xmlns:v="urn:schemas-microsoft-com:vml" xmlns:wp14="http://schemas.microsoft.com/office/word/2010/wordprocessingDrawing" xmlns:wp="http://schemas.openxmlformats.org/drawingml/2006/wordprocessingDrawing" xmlns:w10="urn:schemas-microsoft-com:office:word" xmlns:w="http://schemas.openxmlformats.org/wordprocessingml/2006/main" xmlns:w14="http://schemas.microsoft.com/office/word/2010/wordml" xmlns:wpg="http://schemas.microsoft.com/office/word/2010/wordprocessingGroup" xmlns:wpi="http://schemas.microsoft.com/office/word/2010/wordprocessingInk" xmlns:wne="http://schemas.microsoft.com/office/word/2006/wordml" xmlns:wps="http://schemas.microsoft.com/office/word/2010/wordprocessingShape" mc:Ignorable="w14 wp14">
+<w:document xmlns:wpc="http://schemas.microsoft.com/office/word/2010/wordprocessingCanvas" xmlns:mc="http://schemas.openxmlformats.org/markup-compatibility/2006" xmlns:o="urn:schemas-microsoft-com:office:office" xmlns:r="http://schemas.openxmlformats.org/officeDocument/2006/relationships" xmlns:m="http://schemas.openxmlformats.org/officeDocument/2006/math" xmlns:v="urn:schemas-microsoft-com:vml" xmlns:wp14="http://schemas.microsoft.com/office/word/2010/wordprocessingDrawing" xmlns:wp="http://schemas.openxmlformats.org/drawingml/2006/wordprocessingDrawing" xmlns:w10="urn:schemas-microsoft-com:office:word" xmlns:w="http://schemas.openxmlformats.org/wordprocessingml/2006/main" xmlns:w14="http://schemas.microsoft.com/office/word/2010/wordml" xmlns:w15="http://schemas.microsoft.com/office/word/2012/wordml" xmlns:wpg="http://schemas.microsoft.com/office/word/2010/wordprocessingGroup" xmlns:wpi="http://schemas.microsoft.com/office/word/2010/wordprocessingInk" xmlns:wne="http://schemas.microsoft.com/office/word/2006/wordml" xmlns:wps="http://schemas.microsoft.com/office/word/2010/wordprocessingShape" mc:Ignorable="w14 w15 wp14">
   <w:body>
     <w:p>
       <w:pPr>
@@ -476,7 +476,21 @@
         <w:rPr>
           <w:lang w:val="uk-UA"/>
         </w:rPr>
-        <w:t xml:space="preserve"> і по ньому шукатимуться картинки. </w:t>
+        <w:t xml:space="preserve"> і по ньому </w:t>
+      </w:r>
+      <w:proofErr w:type="spellStart"/>
+      <w:r>
+        <w:rPr>
+          <w:lang w:val="uk-UA"/>
+        </w:rPr>
+        <w:t>шукатимуться</w:t>
+      </w:r>
+      <w:proofErr w:type="spellEnd"/>
+      <w:r>
+        <w:rPr>
+          <w:lang w:val="uk-UA"/>
+        </w:rPr>
+        <w:t xml:space="preserve"> картинки. </w:t>
       </w:r>
     </w:p>
     <w:p>
@@ -860,14 +874,14 @@
         <w:rPr>
           <w:lang w:val="uk-UA"/>
         </w:rPr>
-        <w:t xml:space="preserve">для </w:t>
-      </w:r>
-      <w:proofErr w:type="spellStart"/>
-      <w:r>
-        <w:rPr>
-          <w:lang w:val="uk-UA"/>
-        </w:rPr>
-        <w:t>К-Мелеон</w:t>
+        <w:t>для К-</w:t>
+      </w:r>
+      <w:proofErr w:type="spellStart"/>
+      <w:r>
+        <w:rPr>
+          <w:lang w:val="uk-UA"/>
+        </w:rPr>
+        <w:t>Мелеон</w:t>
       </w:r>
       <w:proofErr w:type="spellEnd"/>
       <w:r>
@@ -898,14 +912,14 @@
         <w:rPr>
           <w:lang w:val="uk-UA"/>
         </w:rPr>
-        <w:t xml:space="preserve">це не доступно. Можливо, причина того, що </w:t>
-      </w:r>
-      <w:proofErr w:type="spellStart"/>
-      <w:r>
-        <w:rPr>
-          <w:lang w:val="uk-UA"/>
-        </w:rPr>
-        <w:t>К-Мелеон</w:t>
+        <w:t>це не доступно. Можливо, причина того, що К-</w:t>
+      </w:r>
+      <w:proofErr w:type="spellStart"/>
+      <w:r>
+        <w:rPr>
+          <w:lang w:val="uk-UA"/>
+        </w:rPr>
+        <w:t>Мелеон</w:t>
       </w:r>
       <w:proofErr w:type="spellEnd"/>
       <w:r>
@@ -1459,14 +1473,14 @@
         <w:rPr>
           <w:lang w:val="uk-UA"/>
         </w:rPr>
-        <w:t>фарм-сценарій</w:t>
-      </w:r>
-      <w:proofErr w:type="spellEnd"/>
-      <w:r>
-        <w:rPr>
-          <w:lang w:val="uk-UA"/>
-        </w:rPr>
-        <w:t xml:space="preserve"> в якому будуть розміщуватись сценарії для завдань, </w:t>
+        <w:t>фарм</w:t>
+      </w:r>
+      <w:proofErr w:type="spellEnd"/>
+      <w:r>
+        <w:rPr>
+          <w:lang w:val="uk-UA"/>
+        </w:rPr>
+        <w:t xml:space="preserve">-сценарій в якому будуть розміщуватись сценарії для завдань, </w:t>
       </w:r>
       <w:proofErr w:type="spellStart"/>
       <w:r>
@@ -1724,18 +1738,554 @@
         <w:rPr>
           <w:lang w:val="uk-UA"/>
         </w:rPr>
-        <w:t>фарм-циклу</w:t>
-      </w:r>
-      <w:proofErr w:type="spellEnd"/>
-      <w:r>
-        <w:rPr>
-          <w:lang w:val="uk-UA"/>
+        <w:t>фарм</w:t>
+      </w:r>
+      <w:proofErr w:type="spellEnd"/>
+      <w:r>
+        <w:rPr>
+          <w:lang w:val="uk-UA"/>
+        </w:rPr>
+        <w:t xml:space="preserve">-циклу, </w:t>
+      </w:r>
+      <w:proofErr w:type="spellStart"/>
+      <w:r>
+        <w:rPr>
+          <w:lang w:val="uk-UA"/>
+        </w:rPr>
+        <w:t>клікер</w:t>
+      </w:r>
+      <w:proofErr w:type="spellEnd"/>
+      <w:r>
+        <w:rPr>
+          <w:lang w:val="uk-UA"/>
+        </w:rPr>
+        <w:t xml:space="preserve"> змінював персонажа і робив такий самий </w:t>
+      </w:r>
+      <w:proofErr w:type="spellStart"/>
+      <w:r>
+        <w:rPr>
+          <w:lang w:val="uk-UA"/>
+        </w:rPr>
+        <w:t>фарм</w:t>
+      </w:r>
+      <w:proofErr w:type="spellEnd"/>
+      <w:r>
+        <w:rPr>
+          <w:lang w:val="uk-UA"/>
+        </w:rPr>
+        <w:t xml:space="preserve">-цикл з ним, потім знову змінював персонажа (за допомогою копіювання адреси та паролю у відповідні поля входу). І таким чином робити цикл для всіх </w:t>
+      </w:r>
+      <w:proofErr w:type="spellStart"/>
+      <w:r>
+        <w:rPr>
+          <w:lang w:val="uk-UA"/>
+        </w:rPr>
+        <w:t>фарм</w:t>
+      </w:r>
+      <w:proofErr w:type="spellEnd"/>
+      <w:r>
+        <w:rPr>
+          <w:lang w:val="uk-UA"/>
+        </w:rPr>
+        <w:t xml:space="preserve">-персонажів. Але, звичайно, головного свого </w:t>
+      </w:r>
+      <w:proofErr w:type="spellStart"/>
+      <w:r>
+        <w:rPr>
+          <w:lang w:val="uk-UA"/>
+        </w:rPr>
+        <w:t>ублюдка</w:t>
+      </w:r>
+      <w:proofErr w:type="spellEnd"/>
+      <w:r>
+        <w:rPr>
+          <w:lang w:val="uk-UA"/>
+        </w:rPr>
+        <w:t xml:space="preserve"> </w:t>
+      </w:r>
+      <w:proofErr w:type="spellStart"/>
+      <w:r>
+        <w:rPr>
+          <w:lang w:val="uk-UA"/>
+        </w:rPr>
+        <w:t>клікером</w:t>
+      </w:r>
+      <w:proofErr w:type="spellEnd"/>
+      <w:r>
+        <w:rPr>
+          <w:lang w:val="uk-UA"/>
+        </w:rPr>
+        <w:t xml:space="preserve"> не чіпати, для того, щоб його не </w:t>
+      </w:r>
+      <w:proofErr w:type="spellStart"/>
+      <w:r>
+        <w:rPr>
+          <w:lang w:val="uk-UA"/>
+        </w:rPr>
+        <w:t>забанили</w:t>
+      </w:r>
+      <w:proofErr w:type="spellEnd"/>
+      <w:r>
+        <w:rPr>
+          <w:lang w:val="uk-UA"/>
+        </w:rPr>
+        <w:t xml:space="preserve">, оскільки невідомо як довго я зможу обманювати </w:t>
+      </w:r>
+      <w:proofErr w:type="spellStart"/>
+      <w:r>
+        <w:rPr>
+          <w:lang w:val="uk-UA"/>
+        </w:rPr>
+        <w:t>парнєй</w:t>
+      </w:r>
+      <w:proofErr w:type="spellEnd"/>
+      <w:r>
+        <w:rPr>
+          <w:lang w:val="uk-UA"/>
+        </w:rPr>
+        <w:t xml:space="preserve"> з </w:t>
+      </w:r>
+      <w:proofErr w:type="spellStart"/>
+      <w:r>
+        <w:rPr>
+          <w:lang w:val="en-US"/>
+        </w:rPr>
+        <w:t>vten</w:t>
+      </w:r>
+      <w:proofErr w:type="spellEnd"/>
+      <w:r>
+        <w:t>.</w:t>
+      </w:r>
+      <w:r>
+        <w:rPr>
+          <w:lang w:val="uk-UA"/>
+        </w:rPr>
+        <w:t xml:space="preserve"> Для збору всіх набраних ресурсів можна використовувати двох посередників, які періодично будуть збирати всі ресурси від </w:t>
+      </w:r>
+      <w:proofErr w:type="spellStart"/>
+      <w:r>
+        <w:rPr>
+          <w:lang w:val="uk-UA"/>
+        </w:rPr>
+        <w:t>фарм</w:t>
+      </w:r>
+      <w:proofErr w:type="spellEnd"/>
+      <w:r>
+        <w:rPr>
+          <w:lang w:val="uk-UA"/>
+        </w:rPr>
+        <w:t xml:space="preserve">-персонажів та передавати його на основу. </w:t>
+      </w:r>
+    </w:p>
+    <w:p>
+      <w:pPr>
+        <w:pStyle w:val="a3"/>
+        <w:numPr>
+          <w:ilvl w:val="0"/>
+          <w:numId w:val="2"/>
+        </w:numPr>
+        <w:rPr>
+          <w:strike/>
+          <w:lang w:val="uk-UA"/>
+        </w:rPr>
+      </w:pPr>
+      <w:r>
+        <w:rPr>
+          <w:lang w:val="uk-UA"/>
+        </w:rPr>
+        <w:t xml:space="preserve"> </w:t>
+      </w:r>
+      <w:r>
+        <w:rPr>
+          <w:strike/>
+          <w:lang w:val="uk-UA"/>
+        </w:rPr>
+        <w:t xml:space="preserve">Оскільки були виявлено проблеми із прив’язкою до вікна на різних машинах, то можна для кожної машини, яка буде використовуватись підганяти всі необхідні сценарії. Якщо не вдасться зробити універсальний сценарій, який працюватиме на всіх машинах. </w:t>
+      </w:r>
+      <w:r>
+        <w:rPr>
+          <w:strike/>
+          <w:lang w:val="uk-UA"/>
+        </w:rPr>
+        <w:t xml:space="preserve">Тому прийдеться кожен сценарій перевіряти на всіх машинах і визначати чи працює він чи  ні. А також потрібно кожен сценарій та його версію додавати до списку наявних сценаріїв. </w:t>
+      </w:r>
+    </w:p>
+    <w:p>
+      <w:pPr>
+        <w:pStyle w:val="a3"/>
+        <w:numPr>
+          <w:ilvl w:val="0"/>
+          <w:numId w:val="2"/>
+        </w:numPr>
+        <w:rPr>
+          <w:strike/>
+          <w:lang w:val="uk-UA"/>
+        </w:rPr>
+      </w:pPr>
+      <w:r>
+        <w:rPr>
+          <w:lang w:val="uk-UA"/>
+        </w:rPr>
+        <w:t xml:space="preserve"> </w:t>
+      </w:r>
+      <w:r>
+        <w:rPr>
+          <w:strike/>
+          <w:lang w:val="uk-UA"/>
+        </w:rPr>
+        <w:t xml:space="preserve">Розібратись, як прив’язувати </w:t>
+      </w:r>
+      <w:proofErr w:type="spellStart"/>
+      <w:r>
+        <w:rPr>
+          <w:strike/>
+          <w:lang w:val="uk-UA"/>
+        </w:rPr>
+        <w:t>клікер</w:t>
+      </w:r>
+      <w:proofErr w:type="spellEnd"/>
+      <w:r>
+        <w:rPr>
+          <w:strike/>
+          <w:lang w:val="uk-UA"/>
+        </w:rPr>
+        <w:t xml:space="preserve"> до певного вікна таким чином, щоб це працювало на всіх машинах. Щоб не потрібно було вийобуватись і створювати мільйони модифікацій сценарії під кожну машину, браузер, розташування вікон та положення мого хуя в трусах, </w:t>
+      </w:r>
+      <w:proofErr w:type="spellStart"/>
+      <w:r>
+        <w:rPr>
+          <w:strike/>
+          <w:lang w:val="uk-UA"/>
+        </w:rPr>
+        <w:t>блять</w:t>
+      </w:r>
+      <w:proofErr w:type="spellEnd"/>
+      <w:r>
+        <w:rPr>
+          <w:strike/>
+          <w:lang w:val="uk-UA"/>
+        </w:rPr>
+        <w:t xml:space="preserve">. Бо заїбало, сука. </w:t>
+      </w:r>
+    </w:p>
+    <w:p>
+      <w:pPr>
+        <w:pStyle w:val="a3"/>
+        <w:numPr>
+          <w:ilvl w:val="0"/>
+          <w:numId w:val="2"/>
+        </w:numPr>
+        <w:rPr>
+          <w:lang w:val="uk-UA"/>
+        </w:rPr>
+      </w:pPr>
+      <w:r>
+        <w:rPr>
+          <w:lang w:val="uk-UA"/>
+        </w:rPr>
+        <w:t xml:space="preserve"> </w:t>
+      </w:r>
+      <w:r>
+        <w:rPr>
+          <w:lang w:val="uk-UA"/>
+        </w:rPr>
+        <w:t xml:space="preserve">Закінчити сценарії: </w:t>
+      </w:r>
+      <w:proofErr w:type="spellStart"/>
+      <w:r>
+        <w:rPr>
+          <w:lang w:val="en-US"/>
+        </w:rPr>
+        <w:t>permanent_healing</w:t>
+      </w:r>
+      <w:proofErr w:type="spellEnd"/>
+      <w:r>
+        <w:rPr>
+          <w:lang w:val="en-US"/>
+        </w:rPr>
+        <w:t xml:space="preserve">, combat, </w:t>
+      </w:r>
+      <w:proofErr w:type="spellStart"/>
+      <w:r>
+        <w:rPr>
+          <w:lang w:val="en-US"/>
+        </w:rPr>
+        <w:t>hell_games</w:t>
+      </w:r>
+      <w:proofErr w:type="spellEnd"/>
+      <w:r>
+        <w:rPr>
+          <w:lang w:val="en-US"/>
         </w:rPr>
         <w:t xml:space="preserve">, </w:t>
       </w:r>
       <w:proofErr w:type="spellStart"/>
       <w:r>
         <w:rPr>
+          <w:lang w:val="en-US"/>
+        </w:rPr>
+        <w:t>quest_run</w:t>
+      </w:r>
+      <w:proofErr w:type="spellEnd"/>
+      <w:r>
+        <w:rPr>
+          <w:lang w:val="en-US"/>
+        </w:rPr>
+        <w:t xml:space="preserve">. </w:t>
+      </w:r>
+      <w:r>
+        <w:rPr>
+          <w:lang w:val="uk-UA"/>
+        </w:rPr>
+        <w:t xml:space="preserve">Протестувати їх на </w:t>
+      </w:r>
+      <w:r>
+        <w:rPr>
+          <w:lang w:val="en-US"/>
+        </w:rPr>
+        <w:t>My</w:t>
+      </w:r>
+      <w:r>
+        <w:t>-</w:t>
+      </w:r>
+      <w:proofErr w:type="spellStart"/>
+      <w:r>
+        <w:rPr>
+          <w:lang w:val="en-US"/>
+        </w:rPr>
+        <w:t>notb</w:t>
+      </w:r>
+      <w:proofErr w:type="spellEnd"/>
+      <w:r>
+        <w:rPr>
+          <w:lang w:val="uk-UA"/>
+        </w:rPr>
+        <w:t xml:space="preserve"> та оптимізувати їх для нормального виконання. І нарешті, </w:t>
+      </w:r>
+      <w:proofErr w:type="spellStart"/>
+      <w:r>
+        <w:rPr>
+          <w:lang w:val="uk-UA"/>
+        </w:rPr>
+        <w:t>блять</w:t>
+      </w:r>
+      <w:proofErr w:type="spellEnd"/>
+      <w:r>
+        <w:rPr>
+          <w:lang w:val="uk-UA"/>
+        </w:rPr>
+        <w:t xml:space="preserve">, поставити один з них на тривале виконання на цій машині. А потім подивитись, що з того вийшло і чи не </w:t>
+      </w:r>
+      <w:proofErr w:type="spellStart"/>
+      <w:r>
+        <w:rPr>
+          <w:lang w:val="uk-UA"/>
+        </w:rPr>
+        <w:t>забанили</w:t>
+      </w:r>
+      <w:proofErr w:type="spellEnd"/>
+      <w:r>
+        <w:rPr>
+          <w:lang w:val="uk-UA"/>
+        </w:rPr>
+        <w:t xml:space="preserve"> мене взагалі за таку хуйню. </w:t>
+      </w:r>
+    </w:p>
+    <w:p>
+      <w:pPr>
+        <w:pStyle w:val="a3"/>
+        <w:numPr>
+          <w:ilvl w:val="0"/>
+          <w:numId w:val="2"/>
+        </w:numPr>
+        <w:rPr>
+          <w:lang w:val="uk-UA"/>
+        </w:rPr>
+      </w:pPr>
+      <w:r>
+        <w:rPr>
+          <w:lang w:val="uk-UA"/>
+        </w:rPr>
+        <w:t xml:space="preserve"> В </w:t>
+      </w:r>
+      <w:r>
+        <w:rPr>
+          <w:lang w:val="en-US"/>
+        </w:rPr>
+        <w:t>quest</w:t>
+      </w:r>
+      <w:r>
+        <w:t>_</w:t>
+      </w:r>
+      <w:r>
+        <w:rPr>
+          <w:lang w:val="en-US"/>
+        </w:rPr>
+        <w:t>run</w:t>
+      </w:r>
+      <w:r>
+        <w:rPr>
+          <w:lang w:val="uk-UA"/>
+        </w:rPr>
+        <w:t xml:space="preserve"> та </w:t>
+      </w:r>
+      <w:proofErr w:type="spellStart"/>
+      <w:r>
+        <w:rPr>
+          <w:lang w:val="en-US"/>
+        </w:rPr>
+        <w:t>danguon</w:t>
+      </w:r>
+      <w:proofErr w:type="spellEnd"/>
+      <w:r>
+        <w:t>_</w:t>
+      </w:r>
+      <w:r>
+        <w:rPr>
+          <w:lang w:val="en-US"/>
+        </w:rPr>
+        <w:t>run</w:t>
+      </w:r>
+      <w:r>
+        <w:rPr>
+          <w:lang w:val="uk-UA"/>
+        </w:rPr>
+        <w:t xml:space="preserve"> реалізувати каунтер пройдених завдань та </w:t>
+      </w:r>
+      <w:proofErr w:type="spellStart"/>
+      <w:r>
+        <w:rPr>
+          <w:lang w:val="uk-UA"/>
+        </w:rPr>
+        <w:t>данжів</w:t>
+      </w:r>
+      <w:proofErr w:type="spellEnd"/>
+      <w:r>
+        <w:rPr>
+          <w:lang w:val="uk-UA"/>
+        </w:rPr>
+        <w:t xml:space="preserve">, а також додати вивід в </w:t>
+      </w:r>
+      <w:proofErr w:type="spellStart"/>
+      <w:r>
+        <w:rPr>
+          <w:lang w:val="uk-UA"/>
+        </w:rPr>
+        <w:t>лог</w:t>
+      </w:r>
+      <w:proofErr w:type="spellEnd"/>
+      <w:r>
+        <w:rPr>
+          <w:lang w:val="uk-UA"/>
+        </w:rPr>
+        <w:t xml:space="preserve"> поточного завдання. Щоб якщо буде якась помилка чи щось на подобі того, можна було прийти і після тривалого виконання сценарію подивитись чому він застопорився, на якому завданні і скільки взагалі завдань і </w:t>
+      </w:r>
+      <w:proofErr w:type="spellStart"/>
+      <w:r>
+        <w:rPr>
+          <w:lang w:val="uk-UA"/>
+        </w:rPr>
+        <w:t>данжів</w:t>
+      </w:r>
+      <w:proofErr w:type="spellEnd"/>
+      <w:r>
+        <w:rPr>
+          <w:lang w:val="uk-UA"/>
+        </w:rPr>
+        <w:t xml:space="preserve"> було виконано.</w:t>
+      </w:r>
+    </w:p>
+    <w:p>
+      <w:pPr>
+        <w:pStyle w:val="a3"/>
+        <w:numPr>
+          <w:ilvl w:val="0"/>
+          <w:numId w:val="2"/>
+        </w:numPr>
+        <w:rPr>
+          <w:strike/>
+          <w:lang w:val="uk-UA"/>
+        </w:rPr>
+      </w:pPr>
+      <w:r>
+        <w:rPr>
+          <w:lang w:val="uk-UA"/>
+        </w:rPr>
+        <w:t xml:space="preserve"> </w:t>
+      </w:r>
+      <w:r>
+        <w:rPr>
+          <w:strike/>
+          <w:lang w:val="uk-UA"/>
+        </w:rPr>
+        <w:t xml:space="preserve">Для автоматизації </w:t>
+      </w:r>
+      <w:r>
+        <w:rPr>
+          <w:strike/>
+          <w:lang w:val="en-US"/>
+        </w:rPr>
+        <w:t>K</w:t>
+      </w:r>
+      <w:r>
+        <w:rPr>
+          <w:strike/>
+          <w:lang w:val="uk-UA"/>
+        </w:rPr>
+        <w:t>-</w:t>
+      </w:r>
+      <w:proofErr w:type="spellStart"/>
+      <w:r>
+        <w:rPr>
+          <w:strike/>
+          <w:lang w:val="en-US"/>
+        </w:rPr>
+        <w:t>Meleon</w:t>
+      </w:r>
+      <w:proofErr w:type="spellEnd"/>
+      <w:r>
+        <w:rPr>
+          <w:strike/>
+          <w:lang w:val="uk-UA"/>
+        </w:rPr>
+        <w:t xml:space="preserve"> після кожного перезавантаження сторінки додавати </w:t>
+      </w:r>
+      <w:proofErr w:type="spellStart"/>
+      <w:r>
+        <w:rPr>
+          <w:strike/>
+          <w:lang w:val="uk-UA"/>
+        </w:rPr>
+        <w:t>інклюдом</w:t>
+      </w:r>
+      <w:proofErr w:type="spellEnd"/>
+      <w:r>
+        <w:rPr>
+          <w:strike/>
+          <w:lang w:val="uk-UA"/>
+        </w:rPr>
+        <w:t xml:space="preserve"> </w:t>
+      </w:r>
+      <w:proofErr w:type="spellStart"/>
+      <w:r>
+        <w:rPr>
+          <w:strike/>
+          <w:lang w:val="uk-UA"/>
+        </w:rPr>
+        <w:t>біндінг</w:t>
+      </w:r>
+      <w:proofErr w:type="spellEnd"/>
+      <w:r>
+        <w:rPr>
+          <w:strike/>
+          <w:lang w:val="uk-UA"/>
+        </w:rPr>
+        <w:t xml:space="preserve"> до вікна, інакше </w:t>
+      </w:r>
+      <w:proofErr w:type="spellStart"/>
+      <w:r>
+        <w:rPr>
+          <w:strike/>
           <w:lang w:val="uk-UA"/>
         </w:rPr>
         <w:t>клікер</w:t>
@@ -1743,595 +2293,29 @@
       <w:proofErr w:type="spellEnd"/>
       <w:r>
         <w:rPr>
-          <w:lang w:val="uk-UA"/>
-        </w:rPr>
-        <w:t xml:space="preserve"> змінював персонажа і робив такий самий </w:t>
-      </w:r>
-      <w:proofErr w:type="spellStart"/>
-      <w:r>
-        <w:rPr>
-          <w:lang w:val="uk-UA"/>
-        </w:rPr>
-        <w:t>фарм-цикл</w:t>
-      </w:r>
-      <w:proofErr w:type="spellEnd"/>
-      <w:r>
-        <w:rPr>
-          <w:lang w:val="uk-UA"/>
-        </w:rPr>
-        <w:t xml:space="preserve"> з ним, потім знову змінював персонажа (за допомогою копіювання адреси та паролю у відповідні поля входу). І таким чином робити цикл для всіх </w:t>
-      </w:r>
-      <w:proofErr w:type="spellStart"/>
-      <w:r>
-        <w:rPr>
-          <w:lang w:val="uk-UA"/>
-        </w:rPr>
-        <w:t>фарм-персонажів</w:t>
-      </w:r>
-      <w:proofErr w:type="spellEnd"/>
-      <w:r>
-        <w:rPr>
-          <w:lang w:val="uk-UA"/>
-        </w:rPr>
-        <w:t xml:space="preserve">. Але, звичайно, головного свого </w:t>
-      </w:r>
-      <w:proofErr w:type="spellStart"/>
-      <w:r>
-        <w:rPr>
-          <w:lang w:val="uk-UA"/>
-        </w:rPr>
-        <w:t>ублюдка</w:t>
-      </w:r>
-      <w:proofErr w:type="spellEnd"/>
+          <w:strike/>
+          <w:lang w:val="uk-UA"/>
+        </w:rPr>
+        <w:t xml:space="preserve"> перестане прив’язуватись до вікна браузеру. </w:t>
+      </w:r>
+    </w:p>
+    <w:p>
+      <w:pPr>
+        <w:pStyle w:val="a3"/>
+        <w:numPr>
+          <w:ilvl w:val="0"/>
+          <w:numId w:val="2"/>
+        </w:numPr>
+        <w:rPr>
+          <w:lang w:val="uk-UA"/>
+        </w:rPr>
+      </w:pPr>
       <w:r>
         <w:rPr>
           <w:lang w:val="uk-UA"/>
         </w:rPr>
         <w:t xml:space="preserve"> </w:t>
       </w:r>
-      <w:proofErr w:type="spellStart"/>
-      <w:r>
-        <w:rPr>
-          <w:lang w:val="uk-UA"/>
-        </w:rPr>
-        <w:t>клікером</w:t>
-      </w:r>
-      <w:proofErr w:type="spellEnd"/>
-      <w:r>
-        <w:rPr>
-          <w:lang w:val="uk-UA"/>
-        </w:rPr>
-        <w:t xml:space="preserve"> не чіпати, для того, щоб його не </w:t>
-      </w:r>
-      <w:proofErr w:type="spellStart"/>
-      <w:r>
-        <w:rPr>
-          <w:lang w:val="uk-UA"/>
-        </w:rPr>
-        <w:t>забанили</w:t>
-      </w:r>
-      <w:proofErr w:type="spellEnd"/>
-      <w:r>
-        <w:rPr>
-          <w:lang w:val="uk-UA"/>
-        </w:rPr>
-        <w:t xml:space="preserve">, оскільки невідомо як довго я зможу обманювати </w:t>
-      </w:r>
-      <w:proofErr w:type="spellStart"/>
-      <w:r>
-        <w:rPr>
-          <w:lang w:val="uk-UA"/>
-        </w:rPr>
-        <w:t>парнєй</w:t>
-      </w:r>
-      <w:proofErr w:type="spellEnd"/>
-      <w:r>
-        <w:rPr>
-          <w:lang w:val="uk-UA"/>
-        </w:rPr>
-        <w:t xml:space="preserve"> з </w:t>
-      </w:r>
-      <w:proofErr w:type="spellStart"/>
-      <w:r>
-        <w:rPr>
-          <w:lang w:val="en-US"/>
-        </w:rPr>
-        <w:t>vten</w:t>
-      </w:r>
-      <w:proofErr w:type="spellEnd"/>
-      <w:r>
-        <w:t>.</w:t>
-      </w:r>
-      <w:r>
-        <w:rPr>
-          <w:lang w:val="uk-UA"/>
-        </w:rPr>
-        <w:t xml:space="preserve"> Для збору всіх набраних ресурсів можна використовувати двох посередників, які періодично будуть збирати всі ресурси від </w:t>
-      </w:r>
-      <w:proofErr w:type="spellStart"/>
-      <w:r>
-        <w:rPr>
-          <w:lang w:val="uk-UA"/>
-        </w:rPr>
-        <w:t>фарм-персонажів</w:t>
-      </w:r>
-      <w:proofErr w:type="spellEnd"/>
-      <w:r>
-        <w:rPr>
-          <w:lang w:val="uk-UA"/>
-        </w:rPr>
-        <w:t xml:space="preserve"> та передавати його на основу. </w:t>
-      </w:r>
-    </w:p>
-    <w:p>
-      <w:pPr>
-        <w:pStyle w:val="a3"/>
-        <w:numPr>
-          <w:ilvl w:val="0"/>
-          <w:numId w:val="2"/>
-        </w:numPr>
-        <w:rPr>
-          <w:strike/>
-          <w:lang w:val="uk-UA"/>
-        </w:rPr>
-      </w:pPr>
-      <w:r>
-        <w:rPr>
-          <w:lang w:val="uk-UA"/>
-        </w:rPr>
-        <w:t xml:space="preserve"> </w:t>
-      </w:r>
-      <w:r>
-        <w:rPr>
-          <w:strike/>
-          <w:lang w:val="uk-UA"/>
-        </w:rPr>
-        <w:t xml:space="preserve">Оскільки були виявлено проблеми із прив’язкою до вікна на різних машинах, то можна для кожної машини, яка буде використовуватись підганяти всі необхідні сценарії. Якщо не вдасться зробити універсальний сценарій, який працюватиме на всіх машинах. </w:t>
-      </w:r>
-      <w:r>
-        <w:rPr>
-          <w:strike/>
-          <w:lang w:val="uk-UA"/>
-        </w:rPr>
-        <w:t xml:space="preserve">Тому прийдеться кожен сценарій перевіряти на всіх машинах і визначати чи працює він чи  ні. А також потрібно кожен сценарій та його версію додавати до списку наявних сценаріїв. </w:t>
-      </w:r>
-    </w:p>
-    <w:p>
-      <w:pPr>
-        <w:pStyle w:val="a3"/>
-        <w:numPr>
-          <w:ilvl w:val="0"/>
-          <w:numId w:val="2"/>
-        </w:numPr>
-        <w:rPr>
-          <w:strike/>
-          <w:lang w:val="uk-UA"/>
-        </w:rPr>
-      </w:pPr>
-      <w:r>
-        <w:rPr>
-          <w:lang w:val="uk-UA"/>
-        </w:rPr>
-        <w:t xml:space="preserve"> </w:t>
-      </w:r>
-      <w:r>
-        <w:rPr>
-          <w:strike/>
-          <w:lang w:val="uk-UA"/>
-        </w:rPr>
-        <w:t xml:space="preserve">Розібратись, як прив’язувати </w:t>
-      </w:r>
-      <w:proofErr w:type="spellStart"/>
-      <w:r>
-        <w:rPr>
-          <w:strike/>
-          <w:lang w:val="uk-UA"/>
-        </w:rPr>
-        <w:t>клікер</w:t>
-      </w:r>
-      <w:proofErr w:type="spellEnd"/>
-      <w:r>
-        <w:rPr>
-          <w:strike/>
-          <w:lang w:val="uk-UA"/>
-        </w:rPr>
-        <w:t xml:space="preserve"> до певного вікна таким чином, щоб це працювало на всіх машинах. Щоб не потрібно було вийобуватись і створювати мільйони модифікацій сценарії під кожну машину, браузер, розташування вікон та положення мого </w:t>
-      </w:r>
-      <w:proofErr w:type="spellStart"/>
-      <w:r>
-        <w:rPr>
-          <w:strike/>
-          <w:lang w:val="uk-UA"/>
-        </w:rPr>
-        <w:t>хуя</w:t>
-      </w:r>
-      <w:proofErr w:type="spellEnd"/>
-      <w:r>
-        <w:rPr>
-          <w:strike/>
-          <w:lang w:val="uk-UA"/>
-        </w:rPr>
-        <w:t xml:space="preserve"> в трусах, </w:t>
-      </w:r>
-      <w:proofErr w:type="spellStart"/>
-      <w:r>
-        <w:rPr>
-          <w:strike/>
-          <w:lang w:val="uk-UA"/>
-        </w:rPr>
-        <w:t>блять</w:t>
-      </w:r>
-      <w:proofErr w:type="spellEnd"/>
-      <w:r>
-        <w:rPr>
-          <w:strike/>
-          <w:lang w:val="uk-UA"/>
-        </w:rPr>
-        <w:t xml:space="preserve">. Бо заїбало, сука. </w:t>
-      </w:r>
-    </w:p>
-    <w:p>
-      <w:pPr>
-        <w:pStyle w:val="a3"/>
-        <w:numPr>
-          <w:ilvl w:val="0"/>
-          <w:numId w:val="2"/>
-        </w:numPr>
-        <w:rPr>
-          <w:lang w:val="uk-UA"/>
-        </w:rPr>
-      </w:pPr>
-      <w:r>
-        <w:rPr>
-          <w:lang w:val="uk-UA"/>
-        </w:rPr>
-        <w:t xml:space="preserve"> </w:t>
-      </w:r>
-      <w:r>
-        <w:rPr>
-          <w:lang w:val="uk-UA"/>
-        </w:rPr>
-        <w:t xml:space="preserve">Закінчити сценарії: </w:t>
-      </w:r>
-      <w:proofErr w:type="spellStart"/>
-      <w:r>
-        <w:rPr>
-          <w:lang w:val="en-US"/>
-        </w:rPr>
-        <w:t>permanent_healing</w:t>
-      </w:r>
-      <w:proofErr w:type="spellEnd"/>
-      <w:r>
-        <w:rPr>
-          <w:lang w:val="en-US"/>
-        </w:rPr>
-        <w:t xml:space="preserve">, combat, </w:t>
-      </w:r>
-      <w:proofErr w:type="spellStart"/>
-      <w:r>
-        <w:rPr>
-          <w:lang w:val="en-US"/>
-        </w:rPr>
-        <w:t>hell_games</w:t>
-      </w:r>
-      <w:proofErr w:type="spellEnd"/>
-      <w:r>
-        <w:rPr>
-          <w:lang w:val="en-US"/>
-        </w:rPr>
-        <w:t xml:space="preserve">, </w:t>
-      </w:r>
-      <w:proofErr w:type="spellStart"/>
-      <w:r>
-        <w:rPr>
-          <w:lang w:val="en-US"/>
-        </w:rPr>
-        <w:t>quest_run</w:t>
-      </w:r>
-      <w:proofErr w:type="spellEnd"/>
-      <w:r>
-        <w:rPr>
-          <w:lang w:val="en-US"/>
-        </w:rPr>
-        <w:t xml:space="preserve">. </w:t>
-      </w:r>
-      <w:r>
-        <w:rPr>
-          <w:lang w:val="uk-UA"/>
-        </w:rPr>
-        <w:t xml:space="preserve">Протестувати їх на </w:t>
-      </w:r>
-      <w:r>
-        <w:rPr>
-          <w:lang w:val="en-US"/>
-        </w:rPr>
-        <w:t>My</w:t>
-      </w:r>
-      <w:r>
-        <w:t>-</w:t>
-      </w:r>
-      <w:proofErr w:type="spellStart"/>
-      <w:r>
-        <w:rPr>
-          <w:lang w:val="en-US"/>
-        </w:rPr>
-        <w:t>notb</w:t>
-      </w:r>
-      <w:proofErr w:type="spellEnd"/>
-      <w:r>
-        <w:rPr>
-          <w:lang w:val="uk-UA"/>
-        </w:rPr>
-        <w:t xml:space="preserve"> та оптимізувати їх для нормального виконання. І нарешті, </w:t>
-      </w:r>
-      <w:proofErr w:type="spellStart"/>
-      <w:r>
-        <w:rPr>
-          <w:lang w:val="uk-UA"/>
-        </w:rPr>
-        <w:t>блять</w:t>
-      </w:r>
-      <w:proofErr w:type="spellEnd"/>
-      <w:r>
-        <w:rPr>
-          <w:lang w:val="uk-UA"/>
-        </w:rPr>
-        <w:t xml:space="preserve">, поставити один з них на тривале виконання на цій машині. А потім подивитись, що з того вийшло і чи не </w:t>
-      </w:r>
-      <w:proofErr w:type="spellStart"/>
-      <w:r>
-        <w:rPr>
-          <w:lang w:val="uk-UA"/>
-        </w:rPr>
-        <w:t>забанили</w:t>
-      </w:r>
-      <w:proofErr w:type="spellEnd"/>
-      <w:r>
-        <w:rPr>
-          <w:lang w:val="uk-UA"/>
-        </w:rPr>
-        <w:t xml:space="preserve"> мене взагалі за таку хуйню. </w:t>
-      </w:r>
-    </w:p>
-    <w:p>
-      <w:pPr>
-        <w:pStyle w:val="a3"/>
-        <w:numPr>
-          <w:ilvl w:val="0"/>
-          <w:numId w:val="2"/>
-        </w:numPr>
-        <w:rPr>
-          <w:lang w:val="uk-UA"/>
-        </w:rPr>
-      </w:pPr>
-      <w:r>
-        <w:rPr>
-          <w:lang w:val="uk-UA"/>
-        </w:rPr>
-        <w:t xml:space="preserve"> В </w:t>
-      </w:r>
-      <w:r>
-        <w:rPr>
-          <w:lang w:val="en-US"/>
-        </w:rPr>
-        <w:t>quest</w:t>
-      </w:r>
-      <w:r>
-        <w:t>_</w:t>
-      </w:r>
-      <w:r>
-        <w:rPr>
-          <w:lang w:val="en-US"/>
-        </w:rPr>
-        <w:t>run</w:t>
-      </w:r>
-      <w:r>
-        <w:rPr>
-          <w:lang w:val="uk-UA"/>
-        </w:rPr>
-        <w:t xml:space="preserve"> та </w:t>
-      </w:r>
-      <w:proofErr w:type="spellStart"/>
-      <w:r>
-        <w:rPr>
-          <w:lang w:val="en-US"/>
-        </w:rPr>
-        <w:t>danguon</w:t>
-      </w:r>
-      <w:proofErr w:type="spellEnd"/>
-      <w:r>
-        <w:t>_</w:t>
-      </w:r>
-      <w:r>
-        <w:rPr>
-          <w:lang w:val="en-US"/>
-        </w:rPr>
-        <w:t>run</w:t>
-      </w:r>
-      <w:r>
-        <w:rPr>
-          <w:lang w:val="uk-UA"/>
-        </w:rPr>
-        <w:t xml:space="preserve"> реалізувати </w:t>
-      </w:r>
-      <w:proofErr w:type="spellStart"/>
-      <w:r>
-        <w:rPr>
-          <w:lang w:val="uk-UA"/>
-        </w:rPr>
-        <w:t>каунтер</w:t>
-      </w:r>
-      <w:proofErr w:type="spellEnd"/>
-      <w:r>
-        <w:rPr>
-          <w:lang w:val="uk-UA"/>
-        </w:rPr>
-        <w:t xml:space="preserve"> пройдених завдань та </w:t>
-      </w:r>
-      <w:proofErr w:type="spellStart"/>
-      <w:r>
-        <w:rPr>
-          <w:lang w:val="uk-UA"/>
-        </w:rPr>
-        <w:t>данжів</w:t>
-      </w:r>
-      <w:proofErr w:type="spellEnd"/>
-      <w:r>
-        <w:rPr>
-          <w:lang w:val="uk-UA"/>
-        </w:rPr>
-        <w:t xml:space="preserve">, а також додати вивід в </w:t>
-      </w:r>
-      <w:proofErr w:type="spellStart"/>
-      <w:r>
-        <w:rPr>
-          <w:lang w:val="uk-UA"/>
-        </w:rPr>
-        <w:t>лог</w:t>
-      </w:r>
-      <w:proofErr w:type="spellEnd"/>
-      <w:r>
-        <w:rPr>
-          <w:lang w:val="uk-UA"/>
-        </w:rPr>
-        <w:t xml:space="preserve"> поточного завдання. Щоб якщо буде якась помилка чи щось на подобі того, можна було прийти і після тривалого виконання сценарію подивитись чому він застопорився, на якому завданні і скільки взагалі завдань і </w:t>
-      </w:r>
-      <w:proofErr w:type="spellStart"/>
-      <w:r>
-        <w:rPr>
-          <w:lang w:val="uk-UA"/>
-        </w:rPr>
-        <w:t>данжів</w:t>
-      </w:r>
-      <w:proofErr w:type="spellEnd"/>
-      <w:r>
-        <w:rPr>
-          <w:lang w:val="uk-UA"/>
-        </w:rPr>
-        <w:t xml:space="preserve"> було виконано.</w:t>
-      </w:r>
-    </w:p>
-    <w:p>
-      <w:pPr>
-        <w:pStyle w:val="a3"/>
-        <w:numPr>
-          <w:ilvl w:val="0"/>
-          <w:numId w:val="2"/>
-        </w:numPr>
-        <w:rPr>
-          <w:strike/>
-          <w:lang w:val="uk-UA"/>
-        </w:rPr>
-      </w:pPr>
-      <w:r>
-        <w:rPr>
-          <w:lang w:val="uk-UA"/>
-        </w:rPr>
-        <w:t xml:space="preserve"> </w:t>
-      </w:r>
-      <w:r>
-        <w:rPr>
-          <w:strike/>
-          <w:lang w:val="uk-UA"/>
-        </w:rPr>
-        <w:t xml:space="preserve">Для автоматизації </w:t>
-      </w:r>
-      <w:r>
-        <w:rPr>
-          <w:strike/>
-          <w:lang w:val="en-US"/>
-        </w:rPr>
-        <w:t>K</w:t>
-      </w:r>
-      <w:r>
-        <w:rPr>
-          <w:strike/>
-          <w:lang w:val="uk-UA"/>
-        </w:rPr>
-        <w:t>-</w:t>
-      </w:r>
-      <w:proofErr w:type="spellStart"/>
-      <w:r>
-        <w:rPr>
-          <w:strike/>
-          <w:lang w:val="en-US"/>
-        </w:rPr>
-        <w:t>Meleon</w:t>
-      </w:r>
-      <w:proofErr w:type="spellEnd"/>
-      <w:r>
-        <w:rPr>
-          <w:strike/>
-          <w:lang w:val="uk-UA"/>
-        </w:rPr>
-        <w:t xml:space="preserve"> після кожного перезавантаження сторінки додавати </w:t>
-      </w:r>
-      <w:proofErr w:type="spellStart"/>
-      <w:r>
-        <w:rPr>
-          <w:strike/>
-          <w:lang w:val="uk-UA"/>
-        </w:rPr>
-        <w:t>інклюдом</w:t>
-      </w:r>
-      <w:proofErr w:type="spellEnd"/>
-      <w:r>
-        <w:rPr>
-          <w:strike/>
-          <w:lang w:val="uk-UA"/>
-        </w:rPr>
-        <w:t xml:space="preserve"> </w:t>
-      </w:r>
-      <w:proofErr w:type="spellStart"/>
-      <w:r>
-        <w:rPr>
-          <w:strike/>
-          <w:lang w:val="uk-UA"/>
-        </w:rPr>
-        <w:t>біндінг</w:t>
-      </w:r>
-      <w:proofErr w:type="spellEnd"/>
-      <w:r>
-        <w:rPr>
-          <w:strike/>
-          <w:lang w:val="uk-UA"/>
-        </w:rPr>
-        <w:t xml:space="preserve"> до вікна, інакше </w:t>
-      </w:r>
-      <w:proofErr w:type="spellStart"/>
-      <w:r>
-        <w:rPr>
-          <w:strike/>
-          <w:lang w:val="uk-UA"/>
-        </w:rPr>
-        <w:t>клікер</w:t>
-      </w:r>
-      <w:proofErr w:type="spellEnd"/>
-      <w:r>
-        <w:rPr>
-          <w:strike/>
-          <w:lang w:val="uk-UA"/>
-        </w:rPr>
-        <w:t xml:space="preserve"> перестане прив’язуватись до вікна браузеру. </w:t>
-      </w:r>
-    </w:p>
-    <w:p>
-      <w:pPr>
-        <w:pStyle w:val="a3"/>
-        <w:numPr>
-          <w:ilvl w:val="0"/>
-          <w:numId w:val="2"/>
-        </w:numPr>
-        <w:rPr>
-          <w:lang w:val="uk-UA"/>
-        </w:rPr>
-      </w:pPr>
-      <w:r>
-        <w:rPr>
-          <w:lang w:val="uk-UA"/>
-        </w:rPr>
-        <w:t xml:space="preserve"> </w:t>
-      </w:r>
       <w:r>
         <w:rPr>
           <w:lang w:val="uk-UA"/>
@@ -2343,14 +2327,14 @@
         <w:rPr>
           <w:lang w:val="uk-UA"/>
         </w:rPr>
-        <w:t>пітомців-лікарів</w:t>
-      </w:r>
-      <w:proofErr w:type="spellEnd"/>
-      <w:r>
-        <w:rPr>
-          <w:lang w:val="uk-UA"/>
-        </w:rPr>
-        <w:t>.</w:t>
+        <w:t>пітомців</w:t>
+      </w:r>
+      <w:proofErr w:type="spellEnd"/>
+      <w:r>
+        <w:rPr>
+          <w:lang w:val="uk-UA"/>
+        </w:rPr>
+        <w:t>-лікарів.</w:t>
       </w:r>
     </w:p>
     <w:p>
@@ -2587,28 +2571,28 @@
         <w:rPr>
           <w:lang w:val="uk-UA"/>
         </w:rPr>
-        <w:t xml:space="preserve"> Спробувати зробити автоматизацію на 4 вікна відразу (2 </w:t>
-      </w:r>
-      <w:proofErr w:type="spellStart"/>
-      <w:r>
-        <w:rPr>
-          <w:lang w:val="uk-UA"/>
-        </w:rPr>
-        <w:t>К-Мелеон</w:t>
-      </w:r>
-      <w:proofErr w:type="spellEnd"/>
-      <w:r>
-        <w:rPr>
-          <w:lang w:val="uk-UA"/>
-        </w:rPr>
-        <w:t xml:space="preserve">, 2 Хрому, або 4 Хрому, або 4 </w:t>
-      </w:r>
-      <w:proofErr w:type="spellStart"/>
-      <w:r>
-        <w:rPr>
-          <w:lang w:val="uk-UA"/>
-        </w:rPr>
-        <w:t>К-Мелеону</w:t>
+        <w:t xml:space="preserve"> Спробувати зробити автоматизацію на 4 вікна відразу (2 К-</w:t>
+      </w:r>
+      <w:proofErr w:type="spellStart"/>
+      <w:r>
+        <w:rPr>
+          <w:lang w:val="uk-UA"/>
+        </w:rPr>
+        <w:t>Мелеон</w:t>
+      </w:r>
+      <w:proofErr w:type="spellEnd"/>
+      <w:r>
+        <w:rPr>
+          <w:lang w:val="uk-UA"/>
+        </w:rPr>
+        <w:t>, 2 Хрому, або 4 Хрому, або 4 К-</w:t>
+      </w:r>
+      <w:proofErr w:type="spellStart"/>
+      <w:r>
+        <w:rPr>
+          <w:lang w:val="uk-UA"/>
+        </w:rPr>
+        <w:t>Мелеону</w:t>
       </w:r>
       <w:proofErr w:type="spellEnd"/>
       <w:r>
@@ -2739,21 +2723,7 @@
         <w:rPr>
           <w:lang w:val="uk-UA"/>
         </w:rPr>
-        <w:t xml:space="preserve">Розібратись якого </w:t>
-      </w:r>
-      <w:proofErr w:type="spellStart"/>
-      <w:r>
-        <w:rPr>
-          <w:lang w:val="uk-UA"/>
-        </w:rPr>
-        <w:t>хуя</w:t>
-      </w:r>
-      <w:proofErr w:type="spellEnd"/>
-      <w:r>
-        <w:rPr>
-          <w:lang w:val="uk-UA"/>
-        </w:rPr>
-        <w:t xml:space="preserve"> на </w:t>
+        <w:t xml:space="preserve">Розібратись якого хуя на </w:t>
       </w:r>
       <w:r>
         <w:rPr>
@@ -3216,31 +3186,63 @@
           <w:strike/>
           <w:lang w:val="uk-UA"/>
         </w:rPr>
-        <w:t>comb</w:t>
-      </w:r>
-      <w:proofErr w:type="spellEnd"/>
-      <w:r>
-        <w:rPr>
-          <w:strike/>
-          <w:lang w:val="uk-UA"/>
-        </w:rPr>
-        <w:t>at_monk--K-Meleon(</w:t>
-      </w:r>
-      <w:proofErr w:type="spellStart"/>
-      <w:r>
-        <w:rPr>
-          <w:strike/>
-          <w:lang w:val="uk-UA"/>
-        </w:rPr>
-        <w:t>left_w</w:t>
-      </w:r>
-      <w:proofErr w:type="spellEnd"/>
-      <w:r>
-        <w:rPr>
-          <w:strike/>
-          <w:lang w:val="uk-UA"/>
-        </w:rPr>
-        <w:t xml:space="preserve">indow).cms та </w:t>
+        <w:t>combat_monk</w:t>
+      </w:r>
+      <w:proofErr w:type="spellEnd"/>
+      <w:r>
+        <w:rPr>
+          <w:strike/>
+          <w:lang w:val="uk-UA"/>
+        </w:rPr>
+        <w:t>--K-</w:t>
+      </w:r>
+      <w:proofErr w:type="spellStart"/>
+      <w:r>
+        <w:rPr>
+          <w:strike/>
+          <w:lang w:val="uk-UA"/>
+        </w:rPr>
+        <w:t>Meleon</w:t>
+      </w:r>
+      <w:proofErr w:type="spellEnd"/>
+      <w:r>
+        <w:rPr>
+          <w:strike/>
+          <w:lang w:val="uk-UA"/>
+        </w:rPr>
+        <w:t>(</w:t>
+      </w:r>
+      <w:proofErr w:type="spellStart"/>
+      <w:r>
+        <w:rPr>
+          <w:strike/>
+          <w:lang w:val="uk-UA"/>
+        </w:rPr>
+        <w:t>left_window</w:t>
+      </w:r>
+      <w:proofErr w:type="spellEnd"/>
+      <w:r>
+        <w:rPr>
+          <w:strike/>
+          <w:lang w:val="uk-UA"/>
+        </w:rPr>
+        <w:t>).</w:t>
+      </w:r>
+      <w:proofErr w:type="spellStart"/>
+      <w:r>
+        <w:rPr>
+          <w:strike/>
+          <w:lang w:val="uk-UA"/>
+        </w:rPr>
+        <w:t>cms</w:t>
+      </w:r>
+      <w:proofErr w:type="spellEnd"/>
+      <w:r>
+        <w:rPr>
+          <w:strike/>
+          <w:lang w:val="uk-UA"/>
+        </w:rPr>
+        <w:t xml:space="preserve"> та </w:t>
       </w:r>
       <w:proofErr w:type="spellStart"/>
       <w:r>
@@ -3325,31 +3327,63 @@
           <w:strike/>
           <w:lang w:val="uk-UA"/>
         </w:rPr>
-        <w:t>comb</w:t>
-      </w:r>
-      <w:proofErr w:type="spellEnd"/>
-      <w:r>
-        <w:rPr>
-          <w:strike/>
-          <w:lang w:val="uk-UA"/>
-        </w:rPr>
-        <w:t>at_monk--K-Meleon(</w:t>
-      </w:r>
-      <w:proofErr w:type="spellStart"/>
-      <w:r>
-        <w:rPr>
-          <w:strike/>
-          <w:lang w:val="uk-UA"/>
-        </w:rPr>
-        <w:t>left_w</w:t>
-      </w:r>
-      <w:proofErr w:type="spellEnd"/>
-      <w:r>
-        <w:rPr>
-          <w:strike/>
-          <w:lang w:val="uk-UA"/>
-        </w:rPr>
-        <w:t xml:space="preserve">indow).cms та </w:t>
+        <w:t>combat_monk</w:t>
+      </w:r>
+      <w:proofErr w:type="spellEnd"/>
+      <w:r>
+        <w:rPr>
+          <w:strike/>
+          <w:lang w:val="uk-UA"/>
+        </w:rPr>
+        <w:t>--K-</w:t>
+      </w:r>
+      <w:proofErr w:type="spellStart"/>
+      <w:r>
+        <w:rPr>
+          <w:strike/>
+          <w:lang w:val="uk-UA"/>
+        </w:rPr>
+        <w:t>Meleon</w:t>
+      </w:r>
+      <w:proofErr w:type="spellEnd"/>
+      <w:r>
+        <w:rPr>
+          <w:strike/>
+          <w:lang w:val="uk-UA"/>
+        </w:rPr>
+        <w:t>(</w:t>
+      </w:r>
+      <w:proofErr w:type="spellStart"/>
+      <w:r>
+        <w:rPr>
+          <w:strike/>
+          <w:lang w:val="uk-UA"/>
+        </w:rPr>
+        <w:t>left_window</w:t>
+      </w:r>
+      <w:proofErr w:type="spellEnd"/>
+      <w:r>
+        <w:rPr>
+          <w:strike/>
+          <w:lang w:val="uk-UA"/>
+        </w:rPr>
+        <w:t>).</w:t>
+      </w:r>
+      <w:proofErr w:type="spellStart"/>
+      <w:r>
+        <w:rPr>
+          <w:strike/>
+          <w:lang w:val="uk-UA"/>
+        </w:rPr>
+        <w:t>cms</w:t>
+      </w:r>
+      <w:proofErr w:type="spellEnd"/>
+      <w:r>
+        <w:rPr>
+          <w:strike/>
+          <w:lang w:val="uk-UA"/>
+        </w:rPr>
+        <w:t xml:space="preserve"> та </w:t>
       </w:r>
       <w:proofErr w:type="spellStart"/>
       <w:r>
@@ -3744,17 +3778,19 @@
           <w:highlight w:val="black"/>
           <w:lang w:val="uk-UA"/>
         </w:rPr>
-        <w:t xml:space="preserve"> і протестувати його (чи будуть шукатись картинки, чи потрібно там дотримуватись правильних адресів. Бо можливо, вони будуть просто шукатись файлом .</w:t>
-      </w:r>
+        <w:t xml:space="preserve"> і протестувати його (чи будуть </w:t>
+      </w:r>
+      <w:proofErr w:type="spellStart"/>
       <w:r>
         <w:rPr>
           <w:strike/>
           <w:color w:val="FFFFFF" w:themeColor="background1"/>
           <w:highlight w:val="black"/>
-          <w:lang w:val="en-US"/>
-        </w:rPr>
-        <w:t>exe</w:t>
-      </w:r>
+          <w:lang w:val="uk-UA"/>
+        </w:rPr>
+        <w:t>шукатись</w:t>
+      </w:r>
+      <w:proofErr w:type="spellEnd"/>
       <w:r>
         <w:rPr>
           <w:strike/>
@@ -3762,6 +3798,24 @@
           <w:highlight w:val="black"/>
           <w:lang w:val="uk-UA"/>
         </w:rPr>
+        <w:t xml:space="preserve"> картинки, чи потрібно там дотримуватись правильних адресів. Бо можливо, вони будуть просто шукатись файлом .</w:t>
+      </w:r>
+      <w:r>
+        <w:rPr>
+          <w:strike/>
+          <w:color w:val="FFFFFF" w:themeColor="background1"/>
+          <w:highlight w:val="black"/>
+          <w:lang w:val="en-US"/>
+        </w:rPr>
+        <w:t>exe</w:t>
+      </w:r>
+      <w:r>
+        <w:rPr>
+          <w:strike/>
+          <w:color w:val="FFFFFF" w:themeColor="background1"/>
+          <w:highlight w:val="black"/>
+          <w:lang w:val="uk-UA"/>
+        </w:rPr>
         <w:t>)</w:t>
       </w:r>
     </w:p>
@@ -4541,21 +4595,44 @@
           <w:lang w:val="uk-UA"/>
         </w:rPr>
       </w:pPr>
-      <w:proofErr w:type="spellStart"/>
-      <w:r>
-        <w:rPr>
-          <w:strike/>
-          <w:lang w:val="uk-UA"/>
-        </w:rPr>
-        <w:t>_test_permanent_heali</w:t>
-      </w:r>
-      <w:proofErr w:type="spellEnd"/>
-      <w:r>
-        <w:rPr>
-          <w:strike/>
-          <w:lang w:val="uk-UA"/>
-        </w:rPr>
-        <w:t>ng--Chrome—</w:t>
+      <w:r>
+        <w:rPr>
+          <w:strike/>
+          <w:lang w:val="uk-UA"/>
+        </w:rPr>
+        <w:t>_</w:t>
+      </w:r>
+      <w:proofErr w:type="spellStart"/>
+      <w:r>
+        <w:rPr>
+          <w:strike/>
+          <w:lang w:val="uk-UA"/>
+        </w:rPr>
+        <w:t>test_permanent_healing</w:t>
+      </w:r>
+      <w:proofErr w:type="spellEnd"/>
+      <w:r>
+        <w:rPr>
+          <w:strike/>
+          <w:lang w:val="uk-UA"/>
+        </w:rPr>
+        <w:t>--</w:t>
+      </w:r>
+      <w:proofErr w:type="spellStart"/>
+      <w:r>
+        <w:rPr>
+          <w:strike/>
+          <w:lang w:val="uk-UA"/>
+        </w:rPr>
+        <w:t>Chrome</w:t>
+      </w:r>
+      <w:proofErr w:type="spellEnd"/>
+      <w:r>
+        <w:rPr>
+          <w:strike/>
+          <w:lang w:val="uk-UA"/>
+        </w:rPr>
+        <w:t>—</w:t>
       </w:r>
     </w:p>
     <w:p>
@@ -4580,15 +4657,47 @@
           <w:strike/>
           <w:lang w:val="uk-UA"/>
         </w:rPr>
-        <w:t>hWND_by_co</w:t>
-      </w:r>
-      <w:proofErr w:type="spellEnd"/>
-      <w:r>
-        <w:rPr>
-          <w:strike/>
-          <w:lang w:val="uk-UA"/>
-        </w:rPr>
-        <w:t xml:space="preserve">mmand(right).cms </w:t>
+        <w:t>hWND_by_command</w:t>
+      </w:r>
+      <w:proofErr w:type="spellEnd"/>
+      <w:r>
+        <w:rPr>
+          <w:strike/>
+          <w:lang w:val="uk-UA"/>
+        </w:rPr>
+        <w:t>(</w:t>
+      </w:r>
+      <w:proofErr w:type="spellStart"/>
+      <w:r>
+        <w:rPr>
+          <w:strike/>
+          <w:lang w:val="uk-UA"/>
+        </w:rPr>
+        <w:t>right</w:t>
+      </w:r>
+      <w:proofErr w:type="spellEnd"/>
+      <w:r>
+        <w:rPr>
+          <w:strike/>
+          <w:lang w:val="uk-UA"/>
+        </w:rPr>
+        <w:t>).</w:t>
+      </w:r>
+      <w:proofErr w:type="spellStart"/>
+      <w:r>
+        <w:rPr>
+          <w:strike/>
+          <w:lang w:val="uk-UA"/>
+        </w:rPr>
+        <w:t>cms</w:t>
+      </w:r>
+      <w:proofErr w:type="spellEnd"/>
+      <w:r>
+        <w:rPr>
+          <w:strike/>
+          <w:lang w:val="uk-UA"/>
+        </w:rPr>
+        <w:t xml:space="preserve"> </w:t>
       </w:r>
     </w:p>
     <w:p>
@@ -4651,21 +4760,28 @@
         </w:rPr>
         <w:t>_working</w:t>
       </w:r>
-      <w:proofErr w:type="spellStart"/>
-      <w:r>
-        <w:rPr>
-          <w:strike/>
-          <w:lang w:val="uk-UA"/>
-        </w:rPr>
-        <w:t>_permanent_heali</w:t>
-      </w:r>
-      <w:proofErr w:type="spellEnd"/>
-      <w:r>
-        <w:rPr>
-          <w:strike/>
-          <w:lang w:val="uk-UA"/>
-        </w:rPr>
-        <w:t>ng--</w:t>
+      <w:r>
+        <w:rPr>
+          <w:strike/>
+          <w:lang w:val="uk-UA"/>
+        </w:rPr>
+        <w:t>_</w:t>
+      </w:r>
+      <w:proofErr w:type="spellStart"/>
+      <w:r>
+        <w:rPr>
+          <w:strike/>
+          <w:lang w:val="uk-UA"/>
+        </w:rPr>
+        <w:t>permanent_healing</w:t>
+      </w:r>
+      <w:proofErr w:type="spellEnd"/>
+      <w:r>
+        <w:rPr>
+          <w:strike/>
+          <w:lang w:val="uk-UA"/>
+        </w:rPr>
+        <w:t>--</w:t>
       </w:r>
       <w:proofErr w:type="spellStart"/>
       <w:r>
@@ -4697,24 +4813,42 @@
           <w:strike/>
           <w:lang w:val="uk-UA"/>
         </w:rPr>
-        <w:t>co</w:t>
-      </w:r>
-      <w:proofErr w:type="spellEnd"/>
-      <w:r>
-        <w:rPr>
-          <w:strike/>
-          <w:lang w:val="uk-UA"/>
-        </w:rPr>
-        <w:t>mmand(</w:t>
-      </w:r>
+        <w:t>command</w:t>
+      </w:r>
+      <w:proofErr w:type="spellEnd"/>
+      <w:r>
+        <w:rPr>
+          <w:strike/>
+          <w:lang w:val="uk-UA"/>
+        </w:rPr>
+        <w:t>(</w:t>
+      </w:r>
+      <w:proofErr w:type="spellStart"/>
       <w:proofErr w:type="gramEnd"/>
       <w:r>
         <w:rPr>
           <w:strike/>
           <w:lang w:val="uk-UA"/>
         </w:rPr>
-        <w:t>right).cms</w:t>
-      </w:r>
+        <w:t>right</w:t>
+      </w:r>
+      <w:proofErr w:type="spellEnd"/>
+      <w:r>
+        <w:rPr>
+          <w:strike/>
+          <w:lang w:val="uk-UA"/>
+        </w:rPr>
+        <w:t>).</w:t>
+      </w:r>
+      <w:proofErr w:type="spellStart"/>
+      <w:r>
+        <w:rPr>
+          <w:strike/>
+          <w:lang w:val="uk-UA"/>
+        </w:rPr>
+        <w:t>cms</w:t>
+      </w:r>
+      <w:proofErr w:type="spellEnd"/>
     </w:p>
     <w:p>
       <w:pPr>
@@ -4875,7 +5009,21 @@
         <w:rPr>
           <w:lang w:val="uk-UA"/>
         </w:rPr>
-        <w:t xml:space="preserve"> для того, щоб вони там коректно та оптимально працювали. </w:t>
+        <w:t xml:space="preserve"> для того, щоб вони там </w:t>
+      </w:r>
+      <w:proofErr w:type="spellStart"/>
+      <w:r>
+        <w:rPr>
+          <w:lang w:val="uk-UA"/>
+        </w:rPr>
+        <w:t>коректно</w:t>
+      </w:r>
+      <w:proofErr w:type="spellEnd"/>
+      <w:r>
+        <w:rPr>
+          <w:lang w:val="uk-UA"/>
+        </w:rPr>
+        <w:t xml:space="preserve"> та оптимально працювали. </w:t>
       </w:r>
     </w:p>
     <w:p>
@@ -5234,15 +5382,15 @@
           <w:strike/>
           <w:lang w:val="uk-UA"/>
         </w:rPr>
-        <w:t xml:space="preserve">Додати нові стилі до Хрому та </w:t>
-      </w:r>
-      <w:proofErr w:type="spellStart"/>
-      <w:r>
-        <w:rPr>
-          <w:strike/>
-          <w:lang w:val="uk-UA"/>
-        </w:rPr>
-        <w:t>К-Мелеону</w:t>
+        <w:t>Додати нові стилі до Хрому та К-</w:t>
+      </w:r>
+      <w:proofErr w:type="spellStart"/>
+      <w:r>
+        <w:rPr>
+          <w:strike/>
+          <w:lang w:val="uk-UA"/>
+        </w:rPr>
+        <w:t>Мелеону</w:t>
       </w:r>
       <w:proofErr w:type="spellEnd"/>
       <w:r>
@@ -5919,774 +6067,859 @@
         <w:rPr>
           <w:lang w:val="uk-UA"/>
         </w:rPr>
-        <w:t xml:space="preserve"> і що для нього потрібно зробити в першу чергу. Думаю, що потрібно в першу чергу робити все для Темної сторони, оскільки їх потім можна буде використовувати для того, щоб проходит</w:t>
+        <w:t xml:space="preserve"> і що для нього потрібно зробити в першу чергу. Думаю, що потрібно в першу чергу робити все для Темної сторони, оскільки їх потім можна буде використовувати для того, щоб проходити різні </w:t>
+      </w:r>
+      <w:proofErr w:type="spellStart"/>
+      <w:r>
+        <w:rPr>
+          <w:lang w:val="uk-UA"/>
+        </w:rPr>
+        <w:t>данжі</w:t>
+      </w:r>
+      <w:proofErr w:type="spellEnd"/>
+      <w:r>
+        <w:rPr>
+          <w:lang w:val="uk-UA"/>
+        </w:rPr>
+        <w:t xml:space="preserve"> в </w:t>
+      </w:r>
+      <w:proofErr w:type="spellStart"/>
+      <w:r>
+        <w:rPr>
+          <w:lang w:val="uk-UA"/>
+        </w:rPr>
+        <w:t>полівіконному</w:t>
+      </w:r>
+      <w:proofErr w:type="spellEnd"/>
+      <w:r>
+        <w:rPr>
+          <w:lang w:val="uk-UA"/>
+        </w:rPr>
+        <w:t xml:space="preserve"> режимі. </w:t>
+      </w:r>
+    </w:p>
+    <w:p>
+      <w:pPr>
+        <w:pStyle w:val="a3"/>
+        <w:ind w:left="644" w:firstLine="0"/>
+        <w:rPr>
+          <w:lang w:val="uk-UA"/>
+        </w:rPr>
+      </w:pPr>
+      <w:r>
+        <w:rPr>
+          <w:lang w:val="uk-UA"/>
+        </w:rPr>
+        <w:t xml:space="preserve">19.6. </w:t>
+      </w:r>
+      <w:r>
+        <w:rPr>
+          <w:highlight w:val="magenta"/>
+          <w:lang w:val="uk-UA"/>
+        </w:rPr>
+        <w:t>Пройтись</w:t>
+      </w:r>
+      <w:r>
+        <w:rPr>
+          <w:lang w:val="uk-UA"/>
+        </w:rPr>
+        <w:t xml:space="preserve"> по всіх проблемах та пропозиціях, відмітити, що вже зроблено, додати нові, якщо потрібно та визначити план на наступну сесію.  </w:t>
+      </w:r>
+    </w:p>
+    <w:p>
+      <w:pPr>
+        <w:pStyle w:val="a3"/>
+        <w:numPr>
+          <w:ilvl w:val="0"/>
+          <w:numId w:val="4"/>
+        </w:numPr>
+        <w:rPr>
+          <w:strike/>
+          <w:lang w:val="uk-UA"/>
+        </w:rPr>
+      </w:pPr>
+      <w:r>
+        <w:rPr>
+          <w:lang w:val="uk-UA"/>
+        </w:rPr>
+        <w:lastRenderedPageBreak/>
+        <w:t xml:space="preserve"> </w:t>
+      </w:r>
+      <w:r>
+        <w:rPr>
+          <w:strike/>
+          <w:lang w:val="uk-UA"/>
+        </w:rPr>
+        <w:t xml:space="preserve">Зробити окремі технічні сценарії для </w:t>
+      </w:r>
+      <w:proofErr w:type="spellStart"/>
+      <w:r>
+        <w:rPr>
+          <w:strike/>
+          <w:lang w:val="uk-UA"/>
+        </w:rPr>
+        <w:t>шорткатів</w:t>
+      </w:r>
+      <w:proofErr w:type="spellEnd"/>
+      <w:r>
+        <w:rPr>
+          <w:strike/>
+          <w:lang w:val="uk-UA"/>
+        </w:rPr>
+        <w:t xml:space="preserve">. </w:t>
+      </w:r>
+    </w:p>
+    <w:p>
+      <w:pPr>
+        <w:pStyle w:val="a3"/>
+        <w:numPr>
+          <w:ilvl w:val="0"/>
+          <w:numId w:val="4"/>
+        </w:numPr>
+        <w:rPr>
+          <w:lang w:val="uk-UA"/>
+        </w:rPr>
+      </w:pPr>
+      <w:r>
+        <w:rPr>
+          <w:lang w:val="uk-UA"/>
+        </w:rPr>
+        <w:t xml:space="preserve"> </w:t>
+      </w:r>
+      <w:r>
+        <w:rPr>
+          <w:highlight w:val="lightGray"/>
+          <w:lang w:val="uk-UA"/>
+        </w:rPr>
+        <w:t>Зробити</w:t>
+      </w:r>
+      <w:r>
+        <w:rPr>
+          <w:lang w:val="uk-UA"/>
+        </w:rPr>
+        <w:t xml:space="preserve"> сценарій </w:t>
+      </w:r>
+      <w:r>
+        <w:rPr>
+          <w:lang w:val="en-US"/>
+        </w:rPr>
+        <w:t>hell</w:t>
+      </w:r>
+      <w:r>
+        <w:rPr>
+          <w:lang w:val="uk-UA"/>
+        </w:rPr>
+        <w:t>_</w:t>
+      </w:r>
+      <w:r>
+        <w:rPr>
+          <w:lang w:val="en-US"/>
+        </w:rPr>
+        <w:t>games</w:t>
+      </w:r>
+      <w:r>
+        <w:rPr>
+          <w:lang w:val="uk-UA"/>
+        </w:rPr>
+        <w:t xml:space="preserve"> (загальний, та окремі сценарії для кожного браузеру і сторони вікна (як в </w:t>
+      </w:r>
+      <w:r>
+        <w:rPr>
+          <w:lang w:val="en-US"/>
+        </w:rPr>
+        <w:t>permanent</w:t>
+      </w:r>
+      <w:r>
+        <w:rPr>
+          <w:lang w:val="uk-UA"/>
+        </w:rPr>
+        <w:t>_</w:t>
+      </w:r>
+      <w:r>
+        <w:rPr>
+          <w:lang w:val="en-US"/>
+        </w:rPr>
+        <w:t>healing</w:t>
+      </w:r>
+      <w:r>
+        <w:rPr>
+          <w:lang w:val="uk-UA"/>
+        </w:rPr>
+        <w:t>)</w:t>
+      </w:r>
+      <w:r>
+        <w:rPr>
+          <w:lang w:val="uk-UA"/>
+        </w:rPr>
+        <w:t xml:space="preserve">) для </w:t>
+      </w:r>
+      <w:proofErr w:type="spellStart"/>
+      <w:r>
+        <w:rPr>
+          <w:lang w:val="uk-UA"/>
+        </w:rPr>
+        <w:t>синглу</w:t>
+      </w:r>
+      <w:proofErr w:type="spellEnd"/>
+      <w:r>
+        <w:rPr>
+          <w:lang w:val="uk-UA"/>
+        </w:rPr>
+        <w:t xml:space="preserve"> та для паралельних вікон. </w:t>
+      </w:r>
+    </w:p>
+    <w:p>
+      <w:pPr>
+        <w:pStyle w:val="a3"/>
+        <w:numPr>
+          <w:ilvl w:val="0"/>
+          <w:numId w:val="4"/>
+        </w:numPr>
+        <w:rPr>
+          <w:lang w:val="uk-UA"/>
+        </w:rPr>
+      </w:pPr>
+      <w:r>
+        <w:rPr>
+          <w:lang w:val="uk-UA"/>
+        </w:rPr>
+        <w:t xml:space="preserve"> Замінити </w:t>
+      </w:r>
+      <w:r>
+        <w:rPr>
+          <w:lang w:val="en-US"/>
+        </w:rPr>
+        <w:t>CSS</w:t>
+      </w:r>
+      <w:r>
+        <w:rPr>
+          <w:lang w:val="uk-UA"/>
+        </w:rPr>
+        <w:t xml:space="preserve"> для </w:t>
+      </w:r>
+      <w:r>
+        <w:rPr>
+          <w:lang w:val="en-US"/>
+        </w:rPr>
+        <w:t>K</w:t>
+      </w:r>
+      <w:r>
+        <w:rPr>
+          <w:lang w:val="uk-UA"/>
+        </w:rPr>
+        <w:t>-</w:t>
+      </w:r>
+      <w:proofErr w:type="spellStart"/>
+      <w:r>
+        <w:rPr>
+          <w:lang w:val="en-US"/>
+        </w:rPr>
+        <w:t>Meleon</w:t>
+      </w:r>
+      <w:proofErr w:type="spellEnd"/>
+      <w:r>
+        <w:rPr>
+          <w:lang w:val="uk-UA"/>
+        </w:rPr>
+        <w:t xml:space="preserve"> та Хрому (якщо потрібно) на </w:t>
+      </w:r>
+      <w:r>
+        <w:rPr>
+          <w:lang w:val="en-US"/>
+        </w:rPr>
+        <w:t>Home</w:t>
+      </w:r>
+      <w:r>
+        <w:rPr>
+          <w:lang w:val="uk-UA"/>
+        </w:rPr>
+        <w:t>-</w:t>
+      </w:r>
+      <w:r>
+        <w:rPr>
+          <w:lang w:val="en-US"/>
+        </w:rPr>
+        <w:t>PC</w:t>
+      </w:r>
+      <w:r>
+        <w:rPr>
+          <w:lang w:val="uk-UA"/>
+        </w:rPr>
+        <w:t>.</w:t>
+      </w:r>
+    </w:p>
+    <w:p>
+      <w:pPr>
+        <w:pStyle w:val="a3"/>
+        <w:numPr>
+          <w:ilvl w:val="0"/>
+          <w:numId w:val="4"/>
+        </w:numPr>
+      </w:pPr>
+      <w:r>
+        <w:rPr>
+          <w:lang w:val="uk-UA"/>
+        </w:rPr>
+        <w:t xml:space="preserve"> Розібратись чому на </w:t>
+      </w:r>
+      <w:r>
+        <w:rPr>
+          <w:lang w:val="en-US"/>
+        </w:rPr>
+        <w:t>Home</w:t>
+      </w:r>
+      <w:r>
+        <w:t>-</w:t>
+      </w:r>
+      <w:r>
+        <w:rPr>
+          <w:lang w:val="en-US"/>
+        </w:rPr>
+        <w:t>PC</w:t>
+      </w:r>
+      <w:r>
+        <w:rPr>
+          <w:lang w:val="uk-UA"/>
+        </w:rPr>
+        <w:t xml:space="preserve"> не працюють </w:t>
+      </w:r>
+      <w:proofErr w:type="spellStart"/>
+      <w:r>
+        <w:rPr>
+          <w:lang w:val="uk-UA"/>
+        </w:rPr>
+        <w:t>хромовські</w:t>
+      </w:r>
+      <w:proofErr w:type="spellEnd"/>
+      <w:r>
+        <w:rPr>
+          <w:lang w:val="uk-UA"/>
+        </w:rPr>
+        <w:t xml:space="preserve"> </w:t>
+      </w:r>
+      <w:proofErr w:type="spellStart"/>
+      <w:r>
+        <w:rPr>
+          <w:lang w:val="uk-UA"/>
+        </w:rPr>
+        <w:t>шорткати</w:t>
+      </w:r>
+      <w:proofErr w:type="spellEnd"/>
+      <w:r>
+        <w:rPr>
+          <w:lang w:val="uk-UA"/>
+        </w:rPr>
+        <w:t xml:space="preserve"> для </w:t>
+      </w:r>
+      <w:r>
+        <w:rPr>
+          <w:lang w:val="en-US"/>
+        </w:rPr>
+        <w:t>K</w:t>
+      </w:r>
+      <w:r>
+        <w:t>-</w:t>
+      </w:r>
+      <w:proofErr w:type="spellStart"/>
+      <w:r>
+        <w:rPr>
+          <w:lang w:val="en-US"/>
+        </w:rPr>
+        <w:t>Meleon</w:t>
+      </w:r>
+      <w:proofErr w:type="spellEnd"/>
+      <w:r>
+        <w:rPr>
+          <w:lang w:val="uk-UA"/>
+        </w:rPr>
+        <w:t>, як на роботі. Зробити так, щоб вони там з’явились.</w:t>
+      </w:r>
+    </w:p>
+    <w:p>
+      <w:pPr>
+        <w:pStyle w:val="a3"/>
+        <w:numPr>
+          <w:ilvl w:val="0"/>
+          <w:numId w:val="4"/>
+        </w:numPr>
+        <w:rPr>
+          <w:lang w:val="uk-UA"/>
+        </w:rPr>
+      </w:pPr>
+      <w:r>
+        <w:rPr>
+          <w:lang w:val="uk-UA"/>
+        </w:rPr>
+        <w:t xml:space="preserve"> </w:t>
+      </w:r>
+      <w:r>
+        <w:rPr>
+          <w:lang w:val="uk-UA"/>
+        </w:rPr>
+        <w:t>Протестувати</w:t>
+      </w:r>
+      <w:r>
+        <w:rPr>
+          <w:lang w:val="uk-UA"/>
+        </w:rPr>
+        <w:t xml:space="preserve"> </w:t>
+      </w:r>
+      <w:r>
+        <w:rPr>
+          <w:lang w:val="en-US"/>
+        </w:rPr>
+        <w:t>hell</w:t>
+      </w:r>
+      <w:r>
+        <w:rPr>
+          <w:lang w:val="uk-UA"/>
+        </w:rPr>
+        <w:t>_</w:t>
+      </w:r>
+      <w:r>
+        <w:rPr>
+          <w:lang w:val="en-US"/>
+        </w:rPr>
+        <w:t>games</w:t>
+      </w:r>
+      <w:r>
+        <w:rPr>
+          <w:lang w:val="uk-UA"/>
+        </w:rPr>
+        <w:t xml:space="preserve"> в </w:t>
+      </w:r>
+      <w:proofErr w:type="spellStart"/>
+      <w:r>
+        <w:rPr>
+          <w:lang w:val="uk-UA"/>
+        </w:rPr>
+        <w:t>синглі</w:t>
+      </w:r>
+      <w:proofErr w:type="spellEnd"/>
+      <w:r>
+        <w:rPr>
+          <w:lang w:val="uk-UA"/>
+        </w:rPr>
+        <w:t xml:space="preserve"> та в прив’язці з іншими браузерами. Перевірити повну та часткові автоматизації.</w:t>
+      </w:r>
+      <w:r>
+        <w:rPr>
+          <w:lang w:val="uk-UA"/>
+        </w:rPr>
+        <w:t xml:space="preserve"> </w:t>
+      </w:r>
+      <w:r>
+        <w:rPr>
+          <w:lang w:val="uk-UA"/>
+        </w:rPr>
+        <w:t xml:space="preserve">Результати записати до коментарів сценарію та відповідного текстового файлу. </w:t>
+      </w:r>
+    </w:p>
+    <w:p>
+      <w:pPr>
+        <w:pStyle w:val="a3"/>
+        <w:numPr>
+          <w:ilvl w:val="0"/>
+          <w:numId w:val="4"/>
+        </w:numPr>
+        <w:rPr>
+          <w:lang w:val="uk-UA"/>
+        </w:rPr>
+      </w:pPr>
+      <w:r>
+        <w:rPr>
+          <w:lang w:val="uk-UA"/>
+        </w:rPr>
+        <w:t xml:space="preserve"> </w:t>
+      </w:r>
+      <w:r>
+        <w:rPr>
+          <w:lang w:val="uk-UA"/>
+        </w:rPr>
+        <w:t>Зрівняти</w:t>
+      </w:r>
+      <w:r>
+        <w:rPr>
+          <w:lang w:val="uk-UA"/>
+        </w:rPr>
+        <w:t xml:space="preserve"> коментарі у</w:t>
+      </w:r>
+      <w:r>
+        <w:rPr>
+          <w:lang w:val="uk-UA"/>
+        </w:rPr>
+        <w:t xml:space="preserve"> </w:t>
+      </w:r>
+      <w:r>
+        <w:rPr>
+          <w:lang w:val="en-US"/>
+        </w:rPr>
+        <w:t>hell</w:t>
+      </w:r>
+      <w:r>
+        <w:rPr>
+          <w:lang w:val="uk-UA"/>
+        </w:rPr>
+        <w:t>_</w:t>
+      </w:r>
+      <w:r>
+        <w:rPr>
+          <w:lang w:val="en-US"/>
+        </w:rPr>
+        <w:t>games</w:t>
+      </w:r>
+      <w:r>
+        <w:rPr>
+          <w:lang w:val="uk-UA"/>
+        </w:rPr>
+        <w:t xml:space="preserve"> для всіх модифікованих файлів.</w:t>
+      </w:r>
+    </w:p>
+    <w:p>
+      <w:pPr>
+        <w:pStyle w:val="a3"/>
+        <w:numPr>
+          <w:ilvl w:val="0"/>
+          <w:numId w:val="4"/>
+        </w:numPr>
+        <w:rPr>
+          <w:lang w:val="uk-UA"/>
+        </w:rPr>
+      </w:pPr>
+      <w:r>
+        <w:rPr>
+          <w:lang w:val="uk-UA"/>
+        </w:rPr>
+        <w:t xml:space="preserve"> Привести до нормального виду всі наявні сценарії (видалити лишні пробіли та коментарі з сценаріями, які вже не використовуються (або ж їх можна відправити на якесь звалище, щоб потім не втратити). </w:t>
+      </w:r>
+      <w:r>
+        <w:t xml:space="preserve"> </w:t>
+      </w:r>
+    </w:p>
+    <w:p>
+      <w:pPr>
+        <w:pStyle w:val="a3"/>
+        <w:numPr>
+          <w:ilvl w:val="0"/>
+          <w:numId w:val="4"/>
+        </w:numPr>
+        <w:rPr>
+          <w:lang w:val="uk-UA"/>
+        </w:rPr>
+      </w:pPr>
+      <w:r>
+        <w:rPr>
+          <w:lang w:val="uk-UA"/>
+        </w:rPr>
+        <w:t xml:space="preserve"> </w:t>
+      </w:r>
+      <w:r>
+        <w:rPr>
+          <w:lang w:val="uk-UA"/>
+        </w:rPr>
+        <w:t>Створити</w:t>
+      </w:r>
+      <w:r>
+        <w:rPr>
+          <w:lang w:val="uk-UA"/>
+        </w:rPr>
+        <w:t xml:space="preserve"> окремий  файл-список усіх потрібних завдань доступних і реальних для </w:t>
+      </w:r>
+      <w:proofErr w:type="spellStart"/>
+      <w:r>
+        <w:rPr>
+          <w:lang w:val="en-US"/>
+        </w:rPr>
+        <w:t>Argentor</w:t>
+      </w:r>
+      <w:proofErr w:type="spellEnd"/>
+      <w:r>
+        <w:t>.</w:t>
+      </w:r>
+    </w:p>
+    <w:p>
+      <w:pPr>
+        <w:pStyle w:val="a3"/>
+        <w:numPr>
+          <w:ilvl w:val="0"/>
+          <w:numId w:val="4"/>
+        </w:numPr>
+        <w:rPr>
+          <w:lang w:val="uk-UA"/>
+        </w:rPr>
+      </w:pPr>
+      <w:r>
+        <w:rPr>
+          <w:lang w:val="uk-UA"/>
+        </w:rPr>
+        <w:t xml:space="preserve"> Створити файл-шаблон для </w:t>
+      </w:r>
+      <w:r>
+        <w:rPr>
+          <w:lang w:val="en-US"/>
+        </w:rPr>
+        <w:t>quest</w:t>
+      </w:r>
+      <w:r>
+        <w:t>_</w:t>
+      </w:r>
+      <w:r>
+        <w:rPr>
+          <w:lang w:val="en-US"/>
+        </w:rPr>
+        <w:t>run</w:t>
+      </w:r>
+      <w:r>
+        <w:rPr>
+          <w:lang w:val="uk-UA"/>
+        </w:rPr>
+        <w:t xml:space="preserve"> і почати робити цей сценарій. А для цього поступово проходити визначені завдання </w:t>
+      </w:r>
+      <w:proofErr w:type="spellStart"/>
+      <w:r>
+        <w:rPr>
+          <w:lang w:val="uk-UA"/>
+        </w:rPr>
+        <w:t>персонажом</w:t>
+      </w:r>
+      <w:proofErr w:type="spellEnd"/>
+      <w:r>
+        <w:rPr>
+          <w:lang w:val="uk-UA"/>
+        </w:rPr>
+        <w:t xml:space="preserve"> </w:t>
+      </w:r>
+      <w:proofErr w:type="spellStart"/>
+      <w:r>
+        <w:rPr>
+          <w:lang w:val="en-US"/>
+        </w:rPr>
+        <w:t>Argentor</w:t>
+      </w:r>
+      <w:proofErr w:type="spellEnd"/>
+      <w:r>
+        <w:rPr>
+          <w:lang w:val="uk-UA"/>
+        </w:rPr>
+        <w:t xml:space="preserve"> і  заносити ці завдання до сценарію. Комбат туди додати </w:t>
+      </w:r>
+      <w:proofErr w:type="spellStart"/>
+      <w:r>
+        <w:rPr>
+          <w:lang w:val="uk-UA"/>
+        </w:rPr>
+        <w:t>інклюдом</w:t>
+      </w:r>
+      <w:proofErr w:type="spellEnd"/>
+      <w:r>
+        <w:rPr>
+          <w:lang w:val="uk-UA"/>
+        </w:rPr>
+        <w:t xml:space="preserve">. І так робити до тих пір, допоки всі завдання не будуть виконані по першому колу. </w:t>
+      </w:r>
+    </w:p>
+    <w:p>
+      <w:pPr>
+        <w:pStyle w:val="a3"/>
+        <w:numPr>
+          <w:ilvl w:val="0"/>
+          <w:numId w:val="4"/>
+        </w:numPr>
+        <w:rPr>
+          <w:lang w:val="uk-UA"/>
+        </w:rPr>
+      </w:pPr>
+      <w:r>
+        <w:rPr>
+          <w:lang w:val="uk-UA"/>
+        </w:rPr>
+        <w:t xml:space="preserve"> Пройтись по другому колу по тих же завданнях і зробити якось так, щоб ті завдання що обновились, виконувались, а інші пропускались. </w:t>
+      </w:r>
+    </w:p>
+    <w:p>
+      <w:pPr>
+        <w:pStyle w:val="a3"/>
+        <w:numPr>
+          <w:ilvl w:val="0"/>
+          <w:numId w:val="4"/>
+        </w:numPr>
+        <w:rPr>
+          <w:lang w:val="uk-UA"/>
+        </w:rPr>
+      </w:pPr>
+      <w:r>
+        <w:rPr>
+          <w:lang w:val="uk-UA"/>
+        </w:rPr>
+        <w:t xml:space="preserve"> Подумати, як реалізувати виконання завдань по </w:t>
+      </w:r>
+      <w:proofErr w:type="spellStart"/>
+      <w:r>
+        <w:rPr>
+          <w:lang w:val="uk-UA"/>
+        </w:rPr>
+        <w:t>данжах</w:t>
+      </w:r>
+      <w:proofErr w:type="spellEnd"/>
+      <w:r>
+        <w:rPr>
+          <w:lang w:val="uk-UA"/>
+        </w:rPr>
+        <w:t xml:space="preserve">. </w:t>
+      </w:r>
+      <w:r>
+        <w:rPr>
+          <w:lang w:val="uk-UA"/>
+        </w:rPr>
+        <w:t xml:space="preserve">Реалізувати цю задумку. </w:t>
+      </w:r>
+    </w:p>
+    <w:p>
+      <w:pPr>
+        <w:pStyle w:val="a3"/>
+        <w:numPr>
+          <w:ilvl w:val="0"/>
+          <w:numId w:val="4"/>
+        </w:numPr>
+        <w:rPr>
+          <w:lang w:val="uk-UA"/>
+        </w:rPr>
+      </w:pPr>
+      <w:r>
+        <w:rPr>
+          <w:lang w:val="uk-UA"/>
+        </w:rPr>
+        <w:t xml:space="preserve"> </w:t>
+      </w:r>
+      <w:r>
+        <w:rPr>
+          <w:lang w:val="uk-UA"/>
+        </w:rPr>
+        <w:t xml:space="preserve">Подумати, як має поводити себе сценарій в разі смерті і яким чином це має визначатись. (можливо через комбат, а можливо, через картинку кладовища). </w:t>
+      </w:r>
+    </w:p>
+    <w:p>
+      <w:pPr>
+        <w:pStyle w:val="a3"/>
+        <w:numPr>
+          <w:ilvl w:val="0"/>
+          <w:numId w:val="4"/>
+        </w:numPr>
+        <w:rPr>
+          <w:lang w:val="uk-UA"/>
+        </w:rPr>
+      </w:pPr>
+      <w:r>
+        <w:rPr>
+          <w:lang w:val="uk-UA"/>
+        </w:rPr>
+        <w:t xml:space="preserve"> </w:t>
+      </w:r>
+      <w:r>
+        <w:rPr>
+          <w:lang w:val="uk-UA"/>
+        </w:rPr>
+        <w:t>Подумати</w:t>
+      </w:r>
+      <w:r>
+        <w:rPr>
+          <w:lang w:val="uk-UA"/>
+        </w:rPr>
+        <w:t xml:space="preserve">, що робити в проміжках між ітераціями. Чекати або перевіряти доступність завдань.  А також подумати скільки разів сценарій буде програватись і з якою періодичністю і що він потім має робити. </w:t>
+      </w:r>
+    </w:p>
+    <w:p>
+      <w:pPr>
+        <w:pStyle w:val="a3"/>
+        <w:numPr>
+          <w:ilvl w:val="0"/>
+          <w:numId w:val="4"/>
+        </w:numPr>
+        <w:rPr>
+          <w:lang w:val="uk-UA"/>
+        </w:rPr>
+      </w:pPr>
+      <w:r>
+        <w:t xml:space="preserve"> </w:t>
+      </w:r>
+      <w:r>
+        <w:rPr>
+          <w:lang w:val="uk-UA"/>
+        </w:rPr>
+        <w:t xml:space="preserve">Подумати, де і як краще за все буде </w:t>
+      </w:r>
+      <w:proofErr w:type="spellStart"/>
+      <w:r>
+        <w:rPr>
+          <w:lang w:val="uk-UA"/>
+        </w:rPr>
+        <w:t>фармити</w:t>
+      </w:r>
+      <w:proofErr w:type="spellEnd"/>
+      <w:r>
+        <w:rPr>
+          <w:lang w:val="uk-UA"/>
+        </w:rPr>
+        <w:t xml:space="preserve">. Варіанти автоматичні: </w:t>
+      </w:r>
+      <w:proofErr w:type="spellStart"/>
+      <w:r>
+        <w:rPr>
+          <w:lang w:val="uk-UA"/>
+        </w:rPr>
+        <w:t>адскі</w:t>
+      </w:r>
+      <w:proofErr w:type="spellEnd"/>
+      <w:r>
+        <w:rPr>
+          <w:lang w:val="uk-UA"/>
+        </w:rPr>
+        <w:t xml:space="preserve"> ігри, </w:t>
+      </w:r>
+      <w:proofErr w:type="spellStart"/>
+      <w:r>
+        <w:rPr>
+          <w:lang w:val="uk-UA"/>
+        </w:rPr>
+        <w:t>квести</w:t>
+      </w:r>
+      <w:proofErr w:type="spellEnd"/>
+      <w:r>
+        <w:rPr>
+          <w:lang w:val="uk-UA"/>
+        </w:rPr>
+        <w:t xml:space="preserve">, </w:t>
+      </w:r>
+      <w:proofErr w:type="spellStart"/>
+      <w:r>
+        <w:rPr>
+          <w:lang w:val="uk-UA"/>
+        </w:rPr>
+        <w:t>данж-квести</w:t>
+      </w:r>
+      <w:proofErr w:type="spellEnd"/>
+      <w:r>
+        <w:rPr>
+          <w:lang w:val="uk-UA"/>
+        </w:rPr>
+        <w:t xml:space="preserve">, </w:t>
+      </w:r>
+      <w:proofErr w:type="spellStart"/>
+      <w:r>
+        <w:rPr>
+          <w:lang w:val="uk-UA"/>
+        </w:rPr>
+        <w:t>данжі</w:t>
+      </w:r>
+      <w:proofErr w:type="spellEnd"/>
+      <w:r>
+        <w:rPr>
+          <w:lang w:val="uk-UA"/>
+        </w:rPr>
+        <w:t xml:space="preserve">. </w:t>
       </w:r>
       <w:bookmarkStart w:id="0" w:name="_GoBack"/>
       <w:bookmarkEnd w:id="0"/>
-      <w:r>
-        <w:rPr>
-          <w:lang w:val="uk-UA"/>
-        </w:rPr>
-        <w:t xml:space="preserve">и різні </w:t>
-      </w:r>
-      <w:proofErr w:type="spellStart"/>
-      <w:r>
-        <w:rPr>
-          <w:lang w:val="uk-UA"/>
-        </w:rPr>
-        <w:t>данжі</w:t>
-      </w:r>
-      <w:proofErr w:type="spellEnd"/>
-      <w:r>
-        <w:rPr>
-          <w:lang w:val="uk-UA"/>
-        </w:rPr>
-        <w:t xml:space="preserve"> в </w:t>
-      </w:r>
-      <w:proofErr w:type="spellStart"/>
-      <w:r>
-        <w:rPr>
-          <w:lang w:val="uk-UA"/>
-        </w:rPr>
-        <w:t>полівіконному</w:t>
-      </w:r>
-      <w:proofErr w:type="spellEnd"/>
-      <w:r>
-        <w:rPr>
-          <w:lang w:val="uk-UA"/>
-        </w:rPr>
-        <w:t xml:space="preserve"> режимі. </w:t>
-      </w:r>
-    </w:p>
-    <w:p>
-      <w:pPr>
-        <w:pStyle w:val="a3"/>
-        <w:ind w:left="644" w:firstLine="0"/>
-        <w:rPr>
-          <w:lang w:val="uk-UA"/>
-        </w:rPr>
-      </w:pPr>
-      <w:r>
-        <w:rPr>
-          <w:lang w:val="uk-UA"/>
-        </w:rPr>
-        <w:t xml:space="preserve">19.6. </w:t>
-      </w:r>
-      <w:r>
-        <w:rPr>
-          <w:highlight w:val="magenta"/>
-          <w:lang w:val="uk-UA"/>
-        </w:rPr>
-        <w:t>Пройтись</w:t>
-      </w:r>
-      <w:r>
-        <w:rPr>
-          <w:lang w:val="uk-UA"/>
-        </w:rPr>
-        <w:t xml:space="preserve"> по всіх проблемах та пропозиціях, відмітити, що вже зроблено, додати нові, якщо потрібно та визначити план на наступну сесію.  </w:t>
-      </w:r>
-    </w:p>
-    <w:p>
-      <w:pPr>
-        <w:pStyle w:val="a3"/>
-        <w:numPr>
-          <w:ilvl w:val="0"/>
-          <w:numId w:val="4"/>
-        </w:numPr>
-        <w:rPr>
-          <w:strike/>
-          <w:lang w:val="uk-UA"/>
-        </w:rPr>
-      </w:pPr>
-      <w:r>
-        <w:rPr>
-          <w:lang w:val="uk-UA"/>
-        </w:rPr>
-        <w:lastRenderedPageBreak/>
-        <w:t xml:space="preserve"> </w:t>
-      </w:r>
-      <w:r>
-        <w:rPr>
-          <w:strike/>
-          <w:lang w:val="uk-UA"/>
-        </w:rPr>
-        <w:t xml:space="preserve">Зробити окремі технічні сценарії для </w:t>
-      </w:r>
-      <w:proofErr w:type="spellStart"/>
-      <w:r>
-        <w:rPr>
-          <w:strike/>
-          <w:lang w:val="uk-UA"/>
-        </w:rPr>
-        <w:t>шорткатів</w:t>
-      </w:r>
-      <w:proofErr w:type="spellEnd"/>
-      <w:r>
-        <w:rPr>
-          <w:strike/>
-          <w:lang w:val="uk-UA"/>
-        </w:rPr>
-        <w:t xml:space="preserve">. </w:t>
-      </w:r>
-    </w:p>
-    <w:p>
-      <w:pPr>
-        <w:pStyle w:val="a3"/>
-        <w:numPr>
-          <w:ilvl w:val="0"/>
-          <w:numId w:val="4"/>
-        </w:numPr>
-        <w:rPr>
-          <w:lang w:val="uk-UA"/>
-        </w:rPr>
-      </w:pPr>
-      <w:r>
-        <w:rPr>
-          <w:lang w:val="uk-UA"/>
-        </w:rPr>
-        <w:t xml:space="preserve"> </w:t>
-      </w:r>
-      <w:r>
-        <w:rPr>
-          <w:highlight w:val="lightGray"/>
-          <w:lang w:val="uk-UA"/>
-        </w:rPr>
-        <w:t>Зробити</w:t>
-      </w:r>
-      <w:r>
-        <w:rPr>
-          <w:lang w:val="uk-UA"/>
-        </w:rPr>
-        <w:t xml:space="preserve"> сценарій </w:t>
-      </w:r>
-      <w:r>
-        <w:rPr>
-          <w:lang w:val="en-US"/>
-        </w:rPr>
-        <w:t>hell</w:t>
-      </w:r>
-      <w:r>
-        <w:rPr>
-          <w:lang w:val="uk-UA"/>
-        </w:rPr>
-        <w:t>_</w:t>
-      </w:r>
-      <w:r>
-        <w:rPr>
-          <w:lang w:val="en-US"/>
-        </w:rPr>
-        <w:t>games</w:t>
-      </w:r>
-      <w:r>
-        <w:rPr>
-          <w:lang w:val="uk-UA"/>
-        </w:rPr>
-        <w:t xml:space="preserve"> (загальний, та окремі сценарії для кожного браузеру і сторони вікна (як в </w:t>
-      </w:r>
-      <w:r>
-        <w:rPr>
-          <w:lang w:val="en-US"/>
-        </w:rPr>
-        <w:t>permanent</w:t>
-      </w:r>
-      <w:r>
-        <w:rPr>
-          <w:lang w:val="uk-UA"/>
-        </w:rPr>
-        <w:t>_</w:t>
-      </w:r>
-      <w:r>
-        <w:rPr>
-          <w:lang w:val="en-US"/>
-        </w:rPr>
-        <w:t>healing</w:t>
-      </w:r>
-      <w:r>
-        <w:rPr>
-          <w:lang w:val="uk-UA"/>
-        </w:rPr>
-        <w:t>)</w:t>
-      </w:r>
-      <w:r>
-        <w:rPr>
-          <w:lang w:val="uk-UA"/>
-        </w:rPr>
-        <w:t xml:space="preserve">) для </w:t>
-      </w:r>
-      <w:proofErr w:type="spellStart"/>
-      <w:r>
-        <w:rPr>
-          <w:lang w:val="uk-UA"/>
-        </w:rPr>
-        <w:t>синглу</w:t>
-      </w:r>
-      <w:proofErr w:type="spellEnd"/>
-      <w:r>
-        <w:rPr>
-          <w:lang w:val="uk-UA"/>
-        </w:rPr>
-        <w:t xml:space="preserve"> та для паралельних вікон. </w:t>
-      </w:r>
-    </w:p>
-    <w:p>
-      <w:pPr>
-        <w:pStyle w:val="a3"/>
-        <w:numPr>
-          <w:ilvl w:val="0"/>
-          <w:numId w:val="4"/>
-        </w:numPr>
-        <w:rPr>
-          <w:lang w:val="uk-UA"/>
-        </w:rPr>
-      </w:pPr>
-      <w:r>
-        <w:rPr>
-          <w:lang w:val="uk-UA"/>
-        </w:rPr>
-        <w:t xml:space="preserve"> Замінити </w:t>
-      </w:r>
-      <w:r>
-        <w:rPr>
-          <w:lang w:val="en-US"/>
-        </w:rPr>
-        <w:t>CSS</w:t>
-      </w:r>
-      <w:r>
-        <w:rPr>
-          <w:lang w:val="uk-UA"/>
-        </w:rPr>
-        <w:t xml:space="preserve"> для </w:t>
-      </w:r>
-      <w:r>
-        <w:rPr>
-          <w:lang w:val="en-US"/>
-        </w:rPr>
-        <w:t>K</w:t>
-      </w:r>
-      <w:r>
-        <w:rPr>
-          <w:lang w:val="uk-UA"/>
-        </w:rPr>
-        <w:t>-</w:t>
-      </w:r>
-      <w:proofErr w:type="spellStart"/>
-      <w:r>
-        <w:rPr>
-          <w:lang w:val="en-US"/>
-        </w:rPr>
-        <w:t>Meleon</w:t>
-      </w:r>
-      <w:proofErr w:type="spellEnd"/>
-      <w:r>
-        <w:rPr>
-          <w:lang w:val="uk-UA"/>
-        </w:rPr>
-        <w:t xml:space="preserve"> та Хрому (якщо потрібно) на </w:t>
-      </w:r>
-      <w:r>
-        <w:rPr>
-          <w:lang w:val="en-US"/>
-        </w:rPr>
-        <w:t>Home</w:t>
-      </w:r>
-      <w:r>
-        <w:rPr>
-          <w:lang w:val="uk-UA"/>
-        </w:rPr>
-        <w:t>-</w:t>
-      </w:r>
-      <w:r>
-        <w:rPr>
-          <w:lang w:val="en-US"/>
-        </w:rPr>
-        <w:t>PC</w:t>
-      </w:r>
-      <w:r>
-        <w:rPr>
-          <w:lang w:val="uk-UA"/>
-        </w:rPr>
-        <w:t>.</w:t>
-      </w:r>
-    </w:p>
-    <w:p>
-      <w:pPr>
-        <w:pStyle w:val="a3"/>
-        <w:numPr>
-          <w:ilvl w:val="0"/>
-          <w:numId w:val="4"/>
-        </w:numPr>
-      </w:pPr>
-      <w:r>
-        <w:rPr>
-          <w:lang w:val="uk-UA"/>
-        </w:rPr>
-        <w:t xml:space="preserve"> Розібратись чому на </w:t>
-      </w:r>
-      <w:r>
-        <w:rPr>
-          <w:lang w:val="en-US"/>
-        </w:rPr>
-        <w:t>Home</w:t>
-      </w:r>
-      <w:r>
-        <w:t>-</w:t>
-      </w:r>
-      <w:r>
-        <w:rPr>
-          <w:lang w:val="en-US"/>
-        </w:rPr>
-        <w:t>PC</w:t>
-      </w:r>
-      <w:r>
-        <w:rPr>
-          <w:lang w:val="uk-UA"/>
-        </w:rPr>
-        <w:t xml:space="preserve"> не працюють </w:t>
-      </w:r>
-      <w:proofErr w:type="spellStart"/>
-      <w:r>
-        <w:rPr>
-          <w:lang w:val="uk-UA"/>
-        </w:rPr>
-        <w:t>хромовські</w:t>
-      </w:r>
-      <w:proofErr w:type="spellEnd"/>
-      <w:r>
-        <w:rPr>
-          <w:lang w:val="uk-UA"/>
-        </w:rPr>
-        <w:t xml:space="preserve"> </w:t>
-      </w:r>
-      <w:proofErr w:type="spellStart"/>
-      <w:r>
-        <w:rPr>
-          <w:lang w:val="uk-UA"/>
-        </w:rPr>
-        <w:t>шорткати</w:t>
-      </w:r>
-      <w:proofErr w:type="spellEnd"/>
-      <w:r>
-        <w:rPr>
-          <w:lang w:val="uk-UA"/>
-        </w:rPr>
-        <w:t xml:space="preserve"> для </w:t>
-      </w:r>
-      <w:r>
-        <w:rPr>
-          <w:lang w:val="en-US"/>
-        </w:rPr>
-        <w:t>K</w:t>
-      </w:r>
-      <w:r>
-        <w:t>-</w:t>
-      </w:r>
-      <w:proofErr w:type="spellStart"/>
-      <w:r>
-        <w:rPr>
-          <w:lang w:val="en-US"/>
-        </w:rPr>
-        <w:t>Meleon</w:t>
-      </w:r>
-      <w:proofErr w:type="spellEnd"/>
-      <w:r>
-        <w:rPr>
-          <w:lang w:val="uk-UA"/>
-        </w:rPr>
-        <w:t>, як на роботі. Зробити так, щоб вони там з’явились.</w:t>
-      </w:r>
-    </w:p>
-    <w:p>
-      <w:pPr>
-        <w:pStyle w:val="a3"/>
-        <w:numPr>
-          <w:ilvl w:val="0"/>
-          <w:numId w:val="4"/>
-        </w:numPr>
-        <w:rPr>
-          <w:lang w:val="uk-UA"/>
-        </w:rPr>
-      </w:pPr>
-      <w:r>
-        <w:rPr>
-          <w:lang w:val="uk-UA"/>
-        </w:rPr>
-        <w:t xml:space="preserve"> </w:t>
-      </w:r>
-      <w:r>
-        <w:rPr>
-          <w:lang w:val="uk-UA"/>
-        </w:rPr>
-        <w:t>Протестувати</w:t>
-      </w:r>
-      <w:r>
-        <w:rPr>
-          <w:lang w:val="uk-UA"/>
-        </w:rPr>
-        <w:t xml:space="preserve"> </w:t>
-      </w:r>
-      <w:r>
-        <w:rPr>
-          <w:lang w:val="en-US"/>
-        </w:rPr>
-        <w:t>hell</w:t>
-      </w:r>
-      <w:r>
-        <w:rPr>
-          <w:lang w:val="uk-UA"/>
-        </w:rPr>
-        <w:t>_</w:t>
-      </w:r>
-      <w:r>
-        <w:rPr>
-          <w:lang w:val="en-US"/>
-        </w:rPr>
-        <w:t>games</w:t>
-      </w:r>
-      <w:r>
-        <w:rPr>
-          <w:lang w:val="uk-UA"/>
-        </w:rPr>
-        <w:t xml:space="preserve"> в </w:t>
-      </w:r>
-      <w:proofErr w:type="spellStart"/>
-      <w:r>
-        <w:rPr>
-          <w:lang w:val="uk-UA"/>
-        </w:rPr>
-        <w:t>синглі</w:t>
-      </w:r>
-      <w:proofErr w:type="spellEnd"/>
-      <w:r>
-        <w:rPr>
-          <w:lang w:val="uk-UA"/>
-        </w:rPr>
-        <w:t xml:space="preserve"> та в прив’язці з іншими браузерами. Перевірити повну та часткові автоматизації.</w:t>
-      </w:r>
-      <w:r>
-        <w:rPr>
-          <w:lang w:val="uk-UA"/>
-        </w:rPr>
-        <w:t xml:space="preserve"> </w:t>
-      </w:r>
-      <w:r>
-        <w:rPr>
-          <w:lang w:val="uk-UA"/>
-        </w:rPr>
-        <w:t xml:space="preserve">Результати записати до коментарів сценарію та відповідного текстового файлу. </w:t>
-      </w:r>
-    </w:p>
-    <w:p>
-      <w:pPr>
-        <w:pStyle w:val="a3"/>
-        <w:numPr>
-          <w:ilvl w:val="0"/>
-          <w:numId w:val="4"/>
-        </w:numPr>
-        <w:rPr>
-          <w:lang w:val="uk-UA"/>
-        </w:rPr>
-      </w:pPr>
-      <w:r>
-        <w:rPr>
-          <w:lang w:val="uk-UA"/>
-        </w:rPr>
-        <w:t xml:space="preserve"> </w:t>
-      </w:r>
-      <w:r>
-        <w:rPr>
-          <w:lang w:val="uk-UA"/>
-        </w:rPr>
-        <w:t>Зрівняти</w:t>
-      </w:r>
-      <w:r>
-        <w:rPr>
-          <w:lang w:val="uk-UA"/>
-        </w:rPr>
-        <w:t xml:space="preserve"> коментарі у</w:t>
-      </w:r>
-      <w:r>
-        <w:rPr>
-          <w:lang w:val="uk-UA"/>
-        </w:rPr>
-        <w:t xml:space="preserve"> </w:t>
-      </w:r>
-      <w:r>
-        <w:rPr>
-          <w:lang w:val="en-US"/>
-        </w:rPr>
-        <w:t>hell</w:t>
-      </w:r>
-      <w:r>
-        <w:rPr>
-          <w:lang w:val="uk-UA"/>
-        </w:rPr>
-        <w:t>_</w:t>
-      </w:r>
-      <w:r>
-        <w:rPr>
-          <w:lang w:val="en-US"/>
-        </w:rPr>
-        <w:t>games</w:t>
-      </w:r>
-      <w:r>
-        <w:rPr>
-          <w:lang w:val="uk-UA"/>
-        </w:rPr>
-        <w:t xml:space="preserve"> для всіх модифікованих файлів.</w:t>
-      </w:r>
-    </w:p>
-    <w:p>
-      <w:pPr>
-        <w:pStyle w:val="a3"/>
-        <w:numPr>
-          <w:ilvl w:val="0"/>
-          <w:numId w:val="4"/>
-        </w:numPr>
-        <w:rPr>
-          <w:lang w:val="uk-UA"/>
-        </w:rPr>
-      </w:pPr>
-      <w:r>
-        <w:rPr>
-          <w:lang w:val="uk-UA"/>
-        </w:rPr>
-        <w:t xml:space="preserve"> Привести до нормального виду всі наявні сценарії (видалити лишні пробіли та коментарі з сценаріями, які вже не використовуються (або ж їх можна відправити на якесь звалище, щоб потім не втратити). </w:t>
-      </w:r>
-      <w:r>
-        <w:t xml:space="preserve"> </w:t>
-      </w:r>
-    </w:p>
-    <w:p>
-      <w:pPr>
-        <w:pStyle w:val="a3"/>
-        <w:numPr>
-          <w:ilvl w:val="0"/>
-          <w:numId w:val="4"/>
-        </w:numPr>
-        <w:rPr>
-          <w:lang w:val="uk-UA"/>
-        </w:rPr>
-      </w:pPr>
-      <w:r>
-        <w:rPr>
-          <w:lang w:val="uk-UA"/>
-        </w:rPr>
-        <w:t xml:space="preserve"> </w:t>
-      </w:r>
-      <w:r>
-        <w:rPr>
-          <w:lang w:val="uk-UA"/>
-        </w:rPr>
-        <w:t>Створити</w:t>
-      </w:r>
-      <w:r>
-        <w:rPr>
-          <w:lang w:val="uk-UA"/>
-        </w:rPr>
-        <w:t xml:space="preserve"> окремий  файл-список усіх потрібних завдань доступних і реальних для </w:t>
-      </w:r>
-      <w:proofErr w:type="spellStart"/>
-      <w:r>
-        <w:rPr>
-          <w:lang w:val="en-US"/>
-        </w:rPr>
-        <w:t>Argentor</w:t>
-      </w:r>
-      <w:proofErr w:type="spellEnd"/>
-      <w:r>
-        <w:t>.</w:t>
-      </w:r>
-    </w:p>
-    <w:p>
-      <w:pPr>
-        <w:pStyle w:val="a3"/>
-        <w:numPr>
-          <w:ilvl w:val="0"/>
-          <w:numId w:val="4"/>
-        </w:numPr>
-        <w:rPr>
-          <w:lang w:val="uk-UA"/>
-        </w:rPr>
-      </w:pPr>
-      <w:r>
-        <w:rPr>
-          <w:lang w:val="uk-UA"/>
-        </w:rPr>
-        <w:t xml:space="preserve"> Створити файл-шаблон для </w:t>
-      </w:r>
-      <w:r>
-        <w:rPr>
-          <w:lang w:val="en-US"/>
-        </w:rPr>
-        <w:t>quest</w:t>
-      </w:r>
-      <w:r>
-        <w:t>_</w:t>
-      </w:r>
-      <w:r>
-        <w:rPr>
-          <w:lang w:val="en-US"/>
-        </w:rPr>
-        <w:t>run</w:t>
-      </w:r>
-      <w:r>
-        <w:rPr>
-          <w:lang w:val="uk-UA"/>
-        </w:rPr>
-        <w:t xml:space="preserve"> і почати робити цей сценарій. А для цього поступово проходити визначені завдання </w:t>
-      </w:r>
-      <w:proofErr w:type="spellStart"/>
-      <w:r>
-        <w:rPr>
-          <w:lang w:val="uk-UA"/>
-        </w:rPr>
-        <w:t>персонажом</w:t>
-      </w:r>
-      <w:proofErr w:type="spellEnd"/>
-      <w:r>
-        <w:rPr>
-          <w:lang w:val="uk-UA"/>
-        </w:rPr>
-        <w:t xml:space="preserve"> </w:t>
-      </w:r>
-      <w:proofErr w:type="spellStart"/>
-      <w:r>
-        <w:rPr>
-          <w:lang w:val="en-US"/>
-        </w:rPr>
-        <w:t>Argentor</w:t>
-      </w:r>
-      <w:proofErr w:type="spellEnd"/>
-      <w:r>
-        <w:rPr>
-          <w:lang w:val="uk-UA"/>
-        </w:rPr>
-        <w:t xml:space="preserve"> і  заносити ці завдання до сценарію. Комбат туди додати </w:t>
-      </w:r>
-      <w:proofErr w:type="spellStart"/>
-      <w:r>
-        <w:rPr>
-          <w:lang w:val="uk-UA"/>
-        </w:rPr>
-        <w:t>інклюдом</w:t>
-      </w:r>
-      <w:proofErr w:type="spellEnd"/>
-      <w:r>
-        <w:rPr>
-          <w:lang w:val="uk-UA"/>
-        </w:rPr>
-        <w:t xml:space="preserve">. І так робити до тих пір, допоки всі завдання не будуть виконані по першому колу. </w:t>
-      </w:r>
-    </w:p>
-    <w:p>
-      <w:pPr>
-        <w:pStyle w:val="a3"/>
-        <w:numPr>
-          <w:ilvl w:val="0"/>
-          <w:numId w:val="4"/>
-        </w:numPr>
-        <w:rPr>
-          <w:lang w:val="uk-UA"/>
-        </w:rPr>
-      </w:pPr>
-      <w:r>
-        <w:rPr>
-          <w:lang w:val="uk-UA"/>
-        </w:rPr>
-        <w:t xml:space="preserve"> Пройтись по другому колу по тих же завданнях і зробити якось так, щоб ті завдання що обновились, виконувались, а інші пропускались. </w:t>
-      </w:r>
-    </w:p>
-    <w:p>
-      <w:pPr>
-        <w:pStyle w:val="a3"/>
-        <w:numPr>
-          <w:ilvl w:val="0"/>
-          <w:numId w:val="4"/>
-        </w:numPr>
-        <w:rPr>
-          <w:lang w:val="uk-UA"/>
-        </w:rPr>
-      </w:pPr>
-      <w:r>
-        <w:rPr>
-          <w:lang w:val="uk-UA"/>
-        </w:rPr>
-        <w:t xml:space="preserve"> Подумати, як реалізувати виконання завдань по </w:t>
-      </w:r>
-      <w:proofErr w:type="spellStart"/>
-      <w:r>
-        <w:rPr>
-          <w:lang w:val="uk-UA"/>
-        </w:rPr>
-        <w:t>данжах</w:t>
-      </w:r>
-      <w:proofErr w:type="spellEnd"/>
-      <w:r>
-        <w:rPr>
-          <w:lang w:val="uk-UA"/>
-        </w:rPr>
-        <w:t xml:space="preserve">. </w:t>
-      </w:r>
-      <w:r>
-        <w:rPr>
-          <w:lang w:val="uk-UA"/>
-        </w:rPr>
-        <w:t xml:space="preserve">Реалізувати цю задумку. </w:t>
-      </w:r>
-    </w:p>
-    <w:p>
-      <w:pPr>
-        <w:pStyle w:val="a3"/>
-        <w:numPr>
-          <w:ilvl w:val="0"/>
-          <w:numId w:val="4"/>
-        </w:numPr>
-        <w:rPr>
-          <w:lang w:val="uk-UA"/>
-        </w:rPr>
-      </w:pPr>
-      <w:r>
-        <w:rPr>
-          <w:lang w:val="uk-UA"/>
-        </w:rPr>
-        <w:t xml:space="preserve"> </w:t>
-      </w:r>
-      <w:r>
-        <w:rPr>
-          <w:lang w:val="uk-UA"/>
-        </w:rPr>
-        <w:t xml:space="preserve">Подумати, як має поводити себе сценарій в разі смерті і яким чином це має визначатись. (можливо через комбат, а можливо, через картинку кладовища). </w:t>
-      </w:r>
-    </w:p>
-    <w:p>
-      <w:pPr>
-        <w:pStyle w:val="a3"/>
-        <w:numPr>
-          <w:ilvl w:val="0"/>
-          <w:numId w:val="4"/>
-        </w:numPr>
-        <w:rPr>
-          <w:lang w:val="uk-UA"/>
-        </w:rPr>
-      </w:pPr>
-      <w:r>
-        <w:rPr>
-          <w:lang w:val="uk-UA"/>
-        </w:rPr>
-        <w:t xml:space="preserve"> </w:t>
-      </w:r>
-      <w:r>
-        <w:rPr>
-          <w:lang w:val="uk-UA"/>
-        </w:rPr>
-        <w:t>Подумати</w:t>
-      </w:r>
-      <w:r>
-        <w:rPr>
-          <w:lang w:val="uk-UA"/>
-        </w:rPr>
-        <w:t xml:space="preserve">, що робити в проміжках між ітераціями. Чекати або перевіряти доступність завдань.  А також подумати скільки разів сценарій буде програватись і з якою періодичністю і що він потім має робити. </w:t>
-      </w:r>
     </w:p>
     <w:sectPr>
       <w:pgSz w:w="11906" w:h="16838"/>
@@ -6699,7 +6932,7 @@
 </file>
 
 <file path=word/numbering.xml><?xml version="1.0" encoding="utf-8"?>
-<w:numbering xmlns:wpc="http://schemas.microsoft.com/office/word/2010/wordprocessingCanvas" xmlns:mc="http://schemas.openxmlformats.org/markup-compatibility/2006" xmlns:o="urn:schemas-microsoft-com:office:office" xmlns:r="http://schemas.openxmlformats.org/officeDocument/2006/relationships" xmlns:m="http://schemas.openxmlformats.org/officeDocument/2006/math" xmlns:v="urn:schemas-microsoft-com:vml" xmlns:wp14="http://schemas.microsoft.com/office/word/2010/wordprocessingDrawing" xmlns:wp="http://schemas.openxmlformats.org/drawingml/2006/wordprocessingDrawing" xmlns:w10="urn:schemas-microsoft-com:office:word" xmlns:w="http://schemas.openxmlformats.org/wordprocessingml/2006/main" xmlns:w14="http://schemas.microsoft.com/office/word/2010/wordml" xmlns:wpg="http://schemas.microsoft.com/office/word/2010/wordprocessingGroup" xmlns:wpi="http://schemas.microsoft.com/office/word/2010/wordprocessingInk" xmlns:wne="http://schemas.microsoft.com/office/word/2006/wordml" xmlns:wps="http://schemas.microsoft.com/office/word/2010/wordprocessingShape" mc:Ignorable="w14 wp14">
+<w:numbering xmlns:wpc="http://schemas.microsoft.com/office/word/2010/wordprocessingCanvas" xmlns:mc="http://schemas.openxmlformats.org/markup-compatibility/2006" xmlns:o="urn:schemas-microsoft-com:office:office" xmlns:r="http://schemas.openxmlformats.org/officeDocument/2006/relationships" xmlns:m="http://schemas.openxmlformats.org/officeDocument/2006/math" xmlns:v="urn:schemas-microsoft-com:vml" xmlns:wp14="http://schemas.microsoft.com/office/word/2010/wordprocessingDrawing" xmlns:wp="http://schemas.openxmlformats.org/drawingml/2006/wordprocessingDrawing" xmlns:w10="urn:schemas-microsoft-com:office:word" xmlns:w="http://schemas.openxmlformats.org/wordprocessingml/2006/main" xmlns:w14="http://schemas.microsoft.com/office/word/2010/wordml" xmlns:w15="http://schemas.microsoft.com/office/word/2012/wordml" xmlns:wpg="http://schemas.microsoft.com/office/word/2010/wordprocessingGroup" xmlns:wpi="http://schemas.microsoft.com/office/word/2010/wordprocessingInk" xmlns:wne="http://schemas.microsoft.com/office/word/2006/wordml" xmlns:wps="http://schemas.microsoft.com/office/word/2010/wordprocessingShape" mc:Ignorable="w14 w15 wp14">
   <w:abstractNum w:abstractNumId="0">
     <w:nsid w:val="02DF4C3B"/>
     <w:multiLevelType w:val="hybridMultilevel"/>
@@ -7072,7 +7305,7 @@
 </file>
 
 <file path=word/styles.xml><?xml version="1.0" encoding="utf-8"?>
-<w:styles xmlns:mc="http://schemas.openxmlformats.org/markup-compatibility/2006" xmlns:r="http://schemas.openxmlformats.org/officeDocument/2006/relationships" xmlns:w="http://schemas.openxmlformats.org/wordprocessingml/2006/main" xmlns:w14="http://schemas.microsoft.com/office/word/2010/wordml" mc:Ignorable="w14">
+<w:styles xmlns:mc="http://schemas.openxmlformats.org/markup-compatibility/2006" xmlns:r="http://schemas.openxmlformats.org/officeDocument/2006/relationships" xmlns:w="http://schemas.openxmlformats.org/wordprocessingml/2006/main" xmlns:w14="http://schemas.microsoft.com/office/word/2010/wordml" xmlns:w15="http://schemas.microsoft.com/office/word/2012/wordml" mc:Ignorable="w14 w15">
   <w:docDefaults>
     <w:rPrDefault>
       <w:rPr>
@@ -7088,355 +7321,378 @@
       </w:pPr>
     </w:pPrDefault>
   </w:docDefaults>
-  <w:latentStyles w:defLockedState="0" w:defUIPriority="99" w:defSemiHidden="1" w:defUnhideWhenUsed="1" w:defQFormat="0" w:count="267">
-    <w:lsdException w:name="Normal" w:semiHidden="0" w:uiPriority="0" w:unhideWhenUsed="0" w:qFormat="1"/>
-    <w:lsdException w:name="heading 1" w:semiHidden="0" w:uiPriority="9" w:unhideWhenUsed="0" w:qFormat="1"/>
-    <w:lsdException w:name="heading 2" w:uiPriority="9" w:qFormat="1"/>
-    <w:lsdException w:name="heading 3" w:uiPriority="9" w:qFormat="1"/>
-    <w:lsdException w:name="heading 4" w:uiPriority="9" w:qFormat="1"/>
-    <w:lsdException w:name="heading 5" w:uiPriority="9" w:qFormat="1"/>
-    <w:lsdException w:name="heading 6" w:uiPriority="9" w:qFormat="1"/>
-    <w:lsdException w:name="heading 7" w:uiPriority="9" w:qFormat="1"/>
-    <w:lsdException w:name="heading 8" w:uiPriority="9" w:qFormat="1"/>
-    <w:lsdException w:name="heading 9" w:uiPriority="9" w:qFormat="1"/>
-    <w:lsdException w:name="toc 1" w:uiPriority="39"/>
-    <w:lsdException w:name="toc 2" w:uiPriority="39"/>
-    <w:lsdException w:name="toc 3" w:uiPriority="39"/>
-    <w:lsdException w:name="toc 4" w:uiPriority="39"/>
-    <w:lsdException w:name="toc 5" w:uiPriority="39"/>
-    <w:lsdException w:name="toc 6" w:uiPriority="39"/>
-    <w:lsdException w:name="toc 7" w:uiPriority="39"/>
-    <w:lsdException w:name="toc 8" w:uiPriority="39"/>
-    <w:lsdException w:name="toc 9" w:uiPriority="39"/>
-    <w:lsdException w:name="caption" w:uiPriority="35" w:qFormat="1"/>
-    <w:lsdException w:name="Title" w:semiHidden="0" w:uiPriority="10" w:unhideWhenUsed="0" w:qFormat="1"/>
-    <w:lsdException w:name="Default Paragraph Font" w:uiPriority="1"/>
-    <w:lsdException w:name="Subtitle" w:semiHidden="0" w:uiPriority="11" w:unhideWhenUsed="0" w:qFormat="1"/>
-    <w:lsdException w:name="Strong" w:semiHidden="0" w:uiPriority="22" w:unhideWhenUsed="0" w:qFormat="1"/>
-    <w:lsdException w:name="Emphasis" w:semiHidden="0" w:uiPriority="20" w:unhideWhenUsed="0" w:qFormat="1"/>
-    <w:lsdException w:name="Table Grid" w:semiHidden="0" w:uiPriority="59" w:unhideWhenUsed="0"/>
-    <w:lsdException w:name="Placeholder Text" w:unhideWhenUsed="0"/>
-    <w:lsdException w:name="No Spacing" w:semiHidden="0" w:uiPriority="1" w:unhideWhenUsed="0" w:qFormat="1"/>
-    <w:lsdException w:name="Light Shading" w:semiHidden="0" w:uiPriority="60" w:unhideWhenUsed="0"/>
-    <w:lsdException w:name="Light List" w:semiHidden="0" w:uiPriority="61" w:unhideWhenUsed="0"/>
-    <w:lsdException w:name="Light Grid" w:semiHidden="0" w:uiPriority="62" w:unhideWhenUsed="0"/>
-    <w:lsdException w:name="Medium Shading 1" w:semiHidden="0" w:uiPriority="63" w:unhideWhenUsed="0"/>
-    <w:lsdException w:name="Medium Shading 2" w:semiHidden="0" w:uiPriority="64" w:unhideWhenUsed="0"/>
-    <w:lsdException w:name="Medium List 1" w:semiHidden="0" w:uiPriority="65" w:unhideWhenUsed="0"/>
-    <w:lsdException w:name="Medium List 2" w:semiHidden="0" w:uiPriority="66" w:unhideWhenUsed="0"/>
-    <w:lsdException w:name="Medium Grid 1" w:semiHidden="0" w:uiPriority="67" w:unhideWhenUsed="0"/>
-    <w:lsdException w:name="Medium Grid 2" w:semiHidden="0" w:uiPriority="68" w:unhideWhenUsed="0"/>
-    <w:lsdException w:name="Medium Grid 3" w:semiHidden="0" w:uiPriority="69" w:unhideWhenUsed="0"/>
-    <w:lsdException w:name="Dark List" w:semiHidden="0" w:uiPriority="70" w:unhideWhenUsed="0"/>
-    <w:lsdException w:name="Colorful Shading" w:semiHidden="0" w:uiPriority="71" w:unhideWhenUsed="0"/>
-    <w:lsdException w:name="Colorful List" w:semiHidden="0" w:uiPriority="72" w:unhideWhenUsed="0"/>
-    <w:lsdException w:name="Colorful Grid" w:semiHidden="0" w:uiPriority="73" w:unhideWhenUsed="0"/>
-    <w:lsdException w:name="Light Shading Accent 1" w:semiHidden="0" w:uiPriority="60" w:unhideWhenUsed="0"/>
-    <w:lsdException w:name="Light List Accent 1" w:semiHidden="0" w:uiPriority="61" w:unhideWhenUsed="0"/>
-    <w:lsdException w:name="Light Grid Accent 1" w:semiHidden="0" w:uiPriority="62" w:unhideWhenUsed="0"/>
-    <w:lsdException w:name="Medium Shading 1 Accent 1" w:semiHidden="0" w:uiPriority="63" w:unhideWhenUsed="0"/>
-    <w:lsdException w:name="Medium Shading 2 Accent 1" w:semiHidden="0" w:uiPriority="64" w:unhideWhenUsed="0"/>
-    <w:lsdException w:name="Medium List 1 Accent 1" w:semiHidden="0" w:uiPriority="65" w:unhideWhenUsed="0"/>
-    <w:lsdException w:name="Revision" w:unhideWhenUsed="0"/>
-    <w:lsdException w:name="List Paragraph" w:semiHidden="0" w:uiPriority="34" w:unhideWhenUsed="0" w:qFormat="1"/>
-    <w:lsdException w:name="Quote" w:semiHidden="0" w:uiPriority="29" w:unhideWhenUsed="0" w:qFormat="1"/>
-    <w:lsdException w:name="Intense Quote" w:semiHidden="0" w:uiPriority="30" w:unhideWhenUsed="0" w:qFormat="1"/>
-    <w:lsdException w:name="Medium List 2 Accent 1" w:semiHidden="0" w:uiPriority="66" w:unhideWhenUsed="0"/>
-    <w:lsdException w:name="Medium Grid 1 Accent 1" w:semiHidden="0" w:uiPriority="67" w:unhideWhenUsed="0"/>
-    <w:lsdException w:name="Medium Grid 2 Accent 1" w:semiHidden="0" w:uiPriority="68" w:unhideWhenUsed="0"/>
-    <w:lsdException w:name="Medium Grid 3 Accent 1" w:semiHidden="0" w:uiPriority="69" w:unhideWhenUsed="0"/>
-    <w:lsdException w:name="Dark List Accent 1" w:semiHidden="0" w:uiPriority="70" w:unhideWhenUsed="0"/>
-    <w:lsdException w:name="Colorful Shading Accent 1" w:semiHidden="0" w:uiPriority="71" w:unhideWhenUsed="0"/>
-    <w:lsdException w:name="Colorful List Accent 1" w:semiHidden="0" w:uiPriority="72" w:unhideWhenUsed="0"/>
-    <w:lsdException w:name="Colorful Grid Accent 1" w:semiHidden="0" w:uiPriority="73" w:unhideWhenUsed="0"/>
-    <w:lsdException w:name="Light Shading Accent 2" w:semiHidden="0" w:uiPriority="60" w:unhideWhenUsed="0"/>
-    <w:lsdException w:name="Light List Accent 2" w:semiHidden="0" w:uiPriority="61" w:unhideWhenUsed="0"/>
-    <w:lsdException w:name="Light Grid Accent 2" w:semiHidden="0" w:uiPriority="62" w:unhideWhenUsed="0"/>
-    <w:lsdException w:name="Medium Shading 1 Accent 2" w:semiHidden="0" w:uiPriority="63" w:unhideWhenUsed="0"/>
-    <w:lsdException w:name="Medium Shading 2 Accent 2" w:semiHidden="0" w:uiPriority="64" w:unhideWhenUsed="0"/>
-    <w:lsdException w:name="Medium List 1 Accent 2" w:semiHidden="0" w:uiPriority="65" w:unhideWhenUsed="0"/>
-    <w:lsdException w:name="Medium List 2 Accent 2" w:semiHidden="0" w:uiPriority="66" w:unhideWhenUsed="0"/>
-    <w:lsdException w:name="Medium Grid 1 Accent 2" w:semiHidden="0" w:uiPriority="67" w:unhideWhenUsed="0"/>
-    <w:lsdException w:name="Medium Grid 2 Accent 2" w:semiHidden="0" w:uiPriority="68" w:unhideWhenUsed="0"/>
-    <w:lsdException w:name="Medium Grid 3 Accent 2" w:semiHidden="0" w:uiPriority="69" w:unhideWhenUsed="0"/>
-    <w:lsdException w:name="Dark List Accent 2" w:semiHidden="0" w:uiPriority="70" w:unhideWhenUsed="0"/>
-    <w:lsdException w:name="Colorful Shading Accent 2" w:semiHidden="0" w:uiPriority="71" w:unhideWhenUsed="0"/>
-    <w:lsdException w:name="Colorful List Accent 2" w:semiHidden="0" w:uiPriority="72" w:unhideWhenUsed="0"/>
-    <w:lsdException w:name="Colorful Grid Accent 2" w:semiHidden="0" w:uiPriority="73" w:unhideWhenUsed="0"/>
-    <w:lsdException w:name="Light Shading Accent 3" w:semiHidden="0" w:uiPriority="60" w:unhideWhenUsed="0"/>
-    <w:lsdException w:name="Light List Accent 3" w:semiHidden="0" w:uiPriority="61" w:unhideWhenUsed="0"/>
-    <w:lsdException w:name="Light Grid Accent 3" w:semiHidden="0" w:uiPriority="62" w:unhideWhenUsed="0"/>
-    <w:lsdException w:name="Medium Shading 1 Accent 3" w:semiHidden="0" w:uiPriority="63" w:unhideWhenUsed="0"/>
-    <w:lsdException w:name="Medium Shading 2 Accent 3" w:semiHidden="0" w:uiPriority="64" w:unhideWhenUsed="0"/>
-    <w:lsdException w:name="Medium List 1 Accent 3" w:semiHidden="0" w:uiPriority="65" w:unhideWhenUsed="0"/>
-    <w:lsdException w:name="Medium List 2 Accent 3" w:semiHidden="0" w:uiPriority="66" w:unhideWhenUsed="0"/>
-    <w:lsdException w:name="Medium Grid 1 Accent 3" w:semiHidden="0" w:uiPriority="67" w:unhideWhenUsed="0"/>
-    <w:lsdException w:name="Medium Grid 2 Accent 3" w:semiHidden="0" w:uiPriority="68" w:unhideWhenUsed="0"/>
-    <w:lsdException w:name="Medium Grid 3 Accent 3" w:semiHidden="0" w:uiPriority="69" w:unhideWhenUsed="0"/>
-    <w:lsdException w:name="Dark List Accent 3" w:semiHidden="0" w:uiPriority="70" w:unhideWhenUsed="0"/>
-    <w:lsdException w:name="Colorful Shading Accent 3" w:semiHidden="0" w:uiPriority="71" w:unhideWhenUsed="0"/>
-    <w:lsdException w:name="Colorful List Accent 3" w:semiHidden="0" w:uiPriority="72" w:unhideWhenUsed="0"/>
-    <w:lsdException w:name="Colorful Grid Accent 3" w:semiHidden="0" w:uiPriority="73" w:unhideWhenUsed="0"/>
-    <w:lsdException w:name="Light Shading Accent 4" w:semiHidden="0" w:uiPriority="60" w:unhideWhenUsed="0"/>
-    <w:lsdException w:name="Light List Accent 4" w:semiHidden="0" w:uiPriority="61" w:unhideWhenUsed="0"/>
-    <w:lsdException w:name="Light Grid Accent 4" w:semiHidden="0" w:uiPriority="62" w:unhideWhenUsed="0"/>
-    <w:lsdException w:name="Medium Shading 1 Accent 4" w:semiHidden="0" w:uiPriority="63" w:unhideWhenUsed="0"/>
-    <w:lsdException w:name="Medium Shading 2 Accent 4" w:semiHidden="0" w:uiPriority="64" w:unhideWhenUsed="0"/>
-    <w:lsdException w:name="Medium List 1 Accent 4" w:semiHidden="0" w:uiPriority="65" w:unhideWhenUsed="0"/>
-    <w:lsdException w:name="Medium List 2 Accent 4" w:semiHidden="0" w:uiPriority="66" w:unhideWhenUsed="0"/>
-    <w:lsdException w:name="Medium Grid 1 Accent 4" w:semiHidden="0" w:uiPriority="67" w:unhideWhenUsed="0"/>
-    <w:lsdException w:name="Medium Grid 2 Accent 4" w:semiHidden="0" w:uiPriority="68" w:unhideWhenUsed="0"/>
-    <w:lsdException w:name="Medium Grid 3 Accent 4" w:semiHidden="0" w:uiPriority="69" w:unhideWhenUsed="0"/>
-    <w:lsdException w:name="Dark List Accent 4" w:semiHidden="0" w:uiPriority="70" w:unhideWhenUsed="0"/>
-    <w:lsdException w:name="Colorful Shading Accent 4" w:semiHidden="0" w:uiPriority="71" w:unhideWhenUsed="0"/>
-    <w:lsdException w:name="Colorful List Accent 4" w:semiHidden="0" w:uiPriority="72" w:unhideWhenUsed="0"/>
-    <w:lsdException w:name="Colorful Grid Accent 4" w:semiHidden="0" w:uiPriority="73" w:unhideWhenUsed="0"/>
-    <w:lsdException w:name="Light Shading Accent 5" w:semiHidden="0" w:uiPriority="60" w:unhideWhenUsed="0"/>
-    <w:lsdException w:name="Light List Accent 5" w:semiHidden="0" w:uiPriority="61" w:unhideWhenUsed="0"/>
-    <w:lsdException w:name="Light Grid Accent 5" w:semiHidden="0" w:uiPriority="62" w:unhideWhenUsed="0"/>
-    <w:lsdException w:name="Medium Shading 1 Accent 5" w:semiHidden="0" w:uiPriority="63" w:unhideWhenUsed="0"/>
-    <w:lsdException w:name="Medium Shading 2 Accent 5" w:semiHidden="0" w:uiPriority="64" w:unhideWhenUsed="0"/>
-    <w:lsdException w:name="Medium List 1 Accent 5" w:semiHidden="0" w:uiPriority="65" w:unhideWhenUsed="0"/>
-    <w:lsdException w:name="Medium List 2 Accent 5" w:semiHidden="0" w:uiPriority="66" w:unhideWhenUsed="0"/>
-    <w:lsdException w:name="Medium Grid 1 Accent 5" w:semiHidden="0" w:uiPriority="67" w:unhideWhenUsed="0"/>
-    <w:lsdException w:name="Medium Grid 2 Accent 5" w:semiHidden="0" w:uiPriority="68" w:unhideWhenUsed="0"/>
-    <w:lsdException w:name="Medium Grid 3 Accent 5" w:semiHidden="0" w:uiPriority="69" w:unhideWhenUsed="0"/>
-    <w:lsdException w:name="Dark List Accent 5" w:semiHidden="0" w:uiPriority="70" w:unhideWhenUsed="0"/>
-    <w:lsdException w:name="Colorful Shading Accent 5" w:semiHidden="0" w:uiPriority="71" w:unhideWhenUsed="0"/>
-    <w:lsdException w:name="Colorful List Accent 5" w:semiHidden="0" w:uiPriority="72" w:unhideWhenUsed="0"/>
-    <w:lsdException w:name="Colorful Grid Accent 5" w:semiHidden="0" w:uiPriority="73" w:unhideWhenUsed="0"/>
-    <w:lsdException w:name="Light Shading Accent 6" w:semiHidden="0" w:uiPriority="60" w:unhideWhenUsed="0"/>
-    <w:lsdException w:name="Light List Accent 6" w:semiHidden="0" w:uiPriority="61" w:unhideWhenUsed="0"/>
-    <w:lsdException w:name="Light Grid Accent 6" w:semiHidden="0" w:uiPriority="62" w:unhideWhenUsed="0"/>
-    <w:lsdException w:name="Medium Shading 1 Accent 6" w:semiHidden="0" w:uiPriority="63" w:unhideWhenUsed="0"/>
-    <w:lsdException w:name="Medium Shading 2 Accent 6" w:semiHidden="0" w:uiPriority="64" w:unhideWhenUsed="0"/>
-    <w:lsdException w:name="Medium List 1 Accent 6" w:semiHidden="0" w:uiPriority="65" w:unhideWhenUsed="0"/>
-    <w:lsdException w:name="Medium List 2 Accent 6" w:semiHidden="0" w:uiPriority="66" w:unhideWhenUsed="0"/>
-    <w:lsdException w:name="Medium Grid 1 Accent 6" w:semiHidden="0" w:uiPriority="67" w:unhideWhenUsed="0"/>
-    <w:lsdException w:name="Medium Grid 2 Accent 6" w:semiHidden="0" w:uiPriority="68" w:unhideWhenUsed="0"/>
-    <w:lsdException w:name="Medium Grid 3 Accent 6" w:semiHidden="0" w:uiPriority="69" w:unhideWhenUsed="0"/>
-    <w:lsdException w:name="Dark List Accent 6" w:semiHidden="0" w:uiPriority="70" w:unhideWhenUsed="0"/>
-    <w:lsdException w:name="Colorful Shading Accent 6" w:semiHidden="0" w:uiPriority="71" w:unhideWhenUsed="0"/>
-    <w:lsdException w:name="Colorful List Accent 6" w:semiHidden="0" w:uiPriority="72" w:unhideWhenUsed="0"/>
-    <w:lsdException w:name="Colorful Grid Accent 6" w:semiHidden="0" w:uiPriority="73" w:unhideWhenUsed="0"/>
-    <w:lsdException w:name="Subtle Emphasis" w:semiHidden="0" w:uiPriority="19" w:unhideWhenUsed="0" w:qFormat="1"/>
-    <w:lsdException w:name="Intense Emphasis" w:semiHidden="0" w:uiPriority="21" w:unhideWhenUsed="0" w:qFormat="1"/>
-    <w:lsdException w:name="Subtle Reference" w:semiHidden="0" w:uiPriority="31" w:unhideWhenUsed="0" w:qFormat="1"/>
-    <w:lsdException w:name="Intense Reference" w:semiHidden="0" w:uiPriority="32" w:unhideWhenUsed="0" w:qFormat="1"/>
-    <w:lsdException w:name="Book Title" w:semiHidden="0" w:uiPriority="33" w:unhideWhenUsed="0" w:qFormat="1"/>
-    <w:lsdException w:name="Bibliography" w:uiPriority="37"/>
-    <w:lsdException w:name="TOC Heading" w:uiPriority="39" w:qFormat="1"/>
-  </w:latentStyles>
-  <w:style w:type="paragraph" w:default="1" w:styleId="a">
-    <w:name w:val="Normal"/>
-    <w:qFormat/>
-    <w:rsid w:val="008A18DA"/>
-    <w:pPr>
-      <w:spacing w:after="0" w:line="240" w:lineRule="auto"/>
-      <w:ind w:firstLine="284"/>
-      <w:jc w:val="both"/>
-    </w:pPr>
-    <w:rPr>
-      <w:rFonts w:ascii="Times New Roman" w:hAnsi="Times New Roman"/>
-      <w:sz w:val="28"/>
-    </w:rPr>
-  </w:style>
-  <w:style w:type="character" w:default="1" w:styleId="a0">
-    <w:name w:val="Default Paragraph Font"/>
-    <w:uiPriority w:val="1"/>
-    <w:semiHidden/>
-    <w:unhideWhenUsed/>
-  </w:style>
-  <w:style w:type="table" w:default="1" w:styleId="a1">
-    <w:name w:val="Normal Table"/>
-    <w:uiPriority w:val="99"/>
-    <w:semiHidden/>
-    <w:unhideWhenUsed/>
-    <w:tblPr>
-      <w:tblInd w:w="0" w:type="dxa"/>
-      <w:tblCellMar>
-        <w:top w:w="0" w:type="dxa"/>
-        <w:left w:w="108" w:type="dxa"/>
-        <w:bottom w:w="0" w:type="dxa"/>
-        <w:right w:w="108" w:type="dxa"/>
-      </w:tblCellMar>
-    </w:tblPr>
-  </w:style>
-  <w:style w:type="numbering" w:default="1" w:styleId="a2">
-    <w:name w:val="No List"/>
-    <w:uiPriority w:val="99"/>
-    <w:semiHidden/>
-    <w:unhideWhenUsed/>
-  </w:style>
-  <w:style w:type="paragraph" w:styleId="a3">
-    <w:name w:val="List Paragraph"/>
-    <w:basedOn w:val="a"/>
-    <w:uiPriority w:val="34"/>
-    <w:qFormat/>
-    <w:rsid w:val="00A70C78"/>
-    <w:pPr>
-      <w:ind w:left="720"/>
-      <w:contextualSpacing/>
-    </w:pPr>
-  </w:style>
-</w:styles>
-</file>
-
-<file path=word/stylesWithEffects.xml><?xml version="1.0" encoding="utf-8"?>
-<w:styles xmlns:wpc="http://schemas.microsoft.com/office/word/2010/wordprocessingCanvas" xmlns:mc="http://schemas.openxmlformats.org/markup-compatibility/2006" xmlns:o="urn:schemas-microsoft-com:office:office" xmlns:r="http://schemas.openxmlformats.org/officeDocument/2006/relationships" xmlns:m="http://schemas.openxmlformats.org/officeDocument/2006/math" xmlns:v="urn:schemas-microsoft-com:vml" xmlns:wp14="http://schemas.microsoft.com/office/word/2010/wordprocessingDrawing" xmlns:wp="http://schemas.openxmlformats.org/drawingml/2006/wordprocessingDrawing" xmlns:w10="urn:schemas-microsoft-com:office:word" xmlns:w="http://schemas.openxmlformats.org/wordprocessingml/2006/main" xmlns:w14="http://schemas.microsoft.com/office/word/2010/wordml" xmlns:wpg="http://schemas.microsoft.com/office/word/2010/wordprocessingGroup" xmlns:wpi="http://schemas.microsoft.com/office/word/2010/wordprocessingInk" xmlns:wne="http://schemas.microsoft.com/office/word/2006/wordml" xmlns:wps="http://schemas.microsoft.com/office/word/2010/wordprocessingShape" mc:Ignorable="w14 wp14">
-  <w:docDefaults>
-    <w:rPrDefault>
-      <w:rPr>
-        <w:rFonts w:asciiTheme="minorHAnsi" w:eastAsiaTheme="minorHAnsi" w:hAnsiTheme="minorHAnsi" w:cstheme="minorBidi"/>
-        <w:sz w:val="22"/>
-        <w:szCs w:val="22"/>
-        <w:lang w:val="ru-RU" w:eastAsia="en-US" w:bidi="ar-SA"/>
-      </w:rPr>
-    </w:rPrDefault>
-    <w:pPrDefault>
-      <w:pPr>
-        <w:spacing w:after="200" w:line="276" w:lineRule="auto"/>
-      </w:pPr>
-    </w:pPrDefault>
-  </w:docDefaults>
-  <w:latentStyles w:defLockedState="0" w:defUIPriority="99" w:defSemiHidden="1" w:defUnhideWhenUsed="1" w:defQFormat="0" w:count="267">
-    <w:lsdException w:name="Normal" w:semiHidden="0" w:uiPriority="0" w:unhideWhenUsed="0" w:qFormat="1"/>
-    <w:lsdException w:name="heading 1" w:semiHidden="0" w:uiPriority="9" w:unhideWhenUsed="0" w:qFormat="1"/>
-    <w:lsdException w:name="heading 2" w:uiPriority="9" w:qFormat="1"/>
-    <w:lsdException w:name="heading 3" w:uiPriority="9" w:qFormat="1"/>
-    <w:lsdException w:name="heading 4" w:uiPriority="9" w:qFormat="1"/>
-    <w:lsdException w:name="heading 5" w:uiPriority="9" w:qFormat="1"/>
-    <w:lsdException w:name="heading 6" w:uiPriority="9" w:qFormat="1"/>
-    <w:lsdException w:name="heading 7" w:uiPriority="9" w:qFormat="1"/>
-    <w:lsdException w:name="heading 8" w:uiPriority="9" w:qFormat="1"/>
-    <w:lsdException w:name="heading 9" w:uiPriority="9" w:qFormat="1"/>
-    <w:lsdException w:name="toc 1" w:uiPriority="39"/>
-    <w:lsdException w:name="toc 2" w:uiPriority="39"/>
-    <w:lsdException w:name="toc 3" w:uiPriority="39"/>
-    <w:lsdException w:name="toc 4" w:uiPriority="39"/>
-    <w:lsdException w:name="toc 5" w:uiPriority="39"/>
-    <w:lsdException w:name="toc 6" w:uiPriority="39"/>
-    <w:lsdException w:name="toc 7" w:uiPriority="39"/>
-    <w:lsdException w:name="toc 8" w:uiPriority="39"/>
-    <w:lsdException w:name="toc 9" w:uiPriority="39"/>
-    <w:lsdException w:name="caption" w:uiPriority="35" w:qFormat="1"/>
-    <w:lsdException w:name="Title" w:semiHidden="0" w:uiPriority="10" w:unhideWhenUsed="0" w:qFormat="1"/>
-    <w:lsdException w:name="Default Paragraph Font" w:uiPriority="1"/>
-    <w:lsdException w:name="Subtitle" w:semiHidden="0" w:uiPriority="11" w:unhideWhenUsed="0" w:qFormat="1"/>
-    <w:lsdException w:name="Strong" w:semiHidden="0" w:uiPriority="22" w:unhideWhenUsed="0" w:qFormat="1"/>
-    <w:lsdException w:name="Emphasis" w:semiHidden="0" w:uiPriority="20" w:unhideWhenUsed="0" w:qFormat="1"/>
-    <w:lsdException w:name="Table Grid" w:semiHidden="0" w:uiPriority="59" w:unhideWhenUsed="0"/>
-    <w:lsdException w:name="Placeholder Text" w:unhideWhenUsed="0"/>
-    <w:lsdException w:name="No Spacing" w:semiHidden="0" w:uiPriority="1" w:unhideWhenUsed="0" w:qFormat="1"/>
-    <w:lsdException w:name="Light Shading" w:semiHidden="0" w:uiPriority="60" w:unhideWhenUsed="0"/>
-    <w:lsdException w:name="Light List" w:semiHidden="0" w:uiPriority="61" w:unhideWhenUsed="0"/>
-    <w:lsdException w:name="Light Grid" w:semiHidden="0" w:uiPriority="62" w:unhideWhenUsed="0"/>
-    <w:lsdException w:name="Medium Shading 1" w:semiHidden="0" w:uiPriority="63" w:unhideWhenUsed="0"/>
-    <w:lsdException w:name="Medium Shading 2" w:semiHidden="0" w:uiPriority="64" w:unhideWhenUsed="0"/>
-    <w:lsdException w:name="Medium List 1" w:semiHidden="0" w:uiPriority="65" w:unhideWhenUsed="0"/>
-    <w:lsdException w:name="Medium List 2" w:semiHidden="0" w:uiPriority="66" w:unhideWhenUsed="0"/>
-    <w:lsdException w:name="Medium Grid 1" w:semiHidden="0" w:uiPriority="67" w:unhideWhenUsed="0"/>
-    <w:lsdException w:name="Medium Grid 2" w:semiHidden="0" w:uiPriority="68" w:unhideWhenUsed="0"/>
-    <w:lsdException w:name="Medium Grid 3" w:semiHidden="0" w:uiPriority="69" w:unhideWhenUsed="0"/>
-    <w:lsdException w:name="Dark List" w:semiHidden="0" w:uiPriority="70" w:unhideWhenUsed="0"/>
-    <w:lsdException w:name="Colorful Shading" w:semiHidden="0" w:uiPriority="71" w:unhideWhenUsed="0"/>
-    <w:lsdException w:name="Colorful List" w:semiHidden="0" w:uiPriority="72" w:unhideWhenUsed="0"/>
-    <w:lsdException w:name="Colorful Grid" w:semiHidden="0" w:uiPriority="73" w:unhideWhenUsed="0"/>
-    <w:lsdException w:name="Light Shading Accent 1" w:semiHidden="0" w:uiPriority="60" w:unhideWhenUsed="0"/>
-    <w:lsdException w:name="Light List Accent 1" w:semiHidden="0" w:uiPriority="61" w:unhideWhenUsed="0"/>
-    <w:lsdException w:name="Light Grid Accent 1" w:semiHidden="0" w:uiPriority="62" w:unhideWhenUsed="0"/>
-    <w:lsdException w:name="Medium Shading 1 Accent 1" w:semiHidden="0" w:uiPriority="63" w:unhideWhenUsed="0"/>
-    <w:lsdException w:name="Medium Shading 2 Accent 1" w:semiHidden="0" w:uiPriority="64" w:unhideWhenUsed="0"/>
-    <w:lsdException w:name="Medium List 1 Accent 1" w:semiHidden="0" w:uiPriority="65" w:unhideWhenUsed="0"/>
-    <w:lsdException w:name="Revision" w:unhideWhenUsed="0"/>
-    <w:lsdException w:name="List Paragraph" w:semiHidden="0" w:uiPriority="34" w:unhideWhenUsed="0" w:qFormat="1"/>
-    <w:lsdException w:name="Quote" w:semiHidden="0" w:uiPriority="29" w:unhideWhenUsed="0" w:qFormat="1"/>
-    <w:lsdException w:name="Intense Quote" w:semiHidden="0" w:uiPriority="30" w:unhideWhenUsed="0" w:qFormat="1"/>
-    <w:lsdException w:name="Medium List 2 Accent 1" w:semiHidden="0" w:uiPriority="66" w:unhideWhenUsed="0"/>
-    <w:lsdException w:name="Medium Grid 1 Accent 1" w:semiHidden="0" w:uiPriority="67" w:unhideWhenUsed="0"/>
-    <w:lsdException w:name="Medium Grid 2 Accent 1" w:semiHidden="0" w:uiPriority="68" w:unhideWhenUsed="0"/>
-    <w:lsdException w:name="Medium Grid 3 Accent 1" w:semiHidden="0" w:uiPriority="69" w:unhideWhenUsed="0"/>
-    <w:lsdException w:name="Dark List Accent 1" w:semiHidden="0" w:uiPriority="70" w:unhideWhenUsed="0"/>
-    <w:lsdException w:name="Colorful Shading Accent 1" w:semiHidden="0" w:uiPriority="71" w:unhideWhenUsed="0"/>
-    <w:lsdException w:name="Colorful List Accent 1" w:semiHidden="0" w:uiPriority="72" w:unhideWhenUsed="0"/>
-    <w:lsdException w:name="Colorful Grid Accent 1" w:semiHidden="0" w:uiPriority="73" w:unhideWhenUsed="0"/>
-    <w:lsdException w:name="Light Shading Accent 2" w:semiHidden="0" w:uiPriority="60" w:unhideWhenUsed="0"/>
-    <w:lsdException w:name="Light List Accent 2" w:semiHidden="0" w:uiPriority="61" w:unhideWhenUsed="0"/>
-    <w:lsdException w:name="Light Grid Accent 2" w:semiHidden="0" w:uiPriority="62" w:unhideWhenUsed="0"/>
-    <w:lsdException w:name="Medium Shading 1 Accent 2" w:semiHidden="0" w:uiPriority="63" w:unhideWhenUsed="0"/>
-    <w:lsdException w:name="Medium Shading 2 Accent 2" w:semiHidden="0" w:uiPriority="64" w:unhideWhenUsed="0"/>
-    <w:lsdException w:name="Medium List 1 Accent 2" w:semiHidden="0" w:uiPriority="65" w:unhideWhenUsed="0"/>
-    <w:lsdException w:name="Medium List 2 Accent 2" w:semiHidden="0" w:uiPriority="66" w:unhideWhenUsed="0"/>
-    <w:lsdException w:name="Medium Grid 1 Accent 2" w:semiHidden="0" w:uiPriority="67" w:unhideWhenUsed="0"/>
-    <w:lsdException w:name="Medium Grid 2 Accent 2" w:semiHidden="0" w:uiPriority="68" w:unhideWhenUsed="0"/>
-    <w:lsdException w:name="Medium Grid 3 Accent 2" w:semiHidden="0" w:uiPriority="69" w:unhideWhenUsed="0"/>
-    <w:lsdException w:name="Dark List Accent 2" w:semiHidden="0" w:uiPriority="70" w:unhideWhenUsed="0"/>
-    <w:lsdException w:name="Colorful Shading Accent 2" w:semiHidden="0" w:uiPriority="71" w:unhideWhenUsed="0"/>
-    <w:lsdException w:name="Colorful List Accent 2" w:semiHidden="0" w:uiPriority="72" w:unhideWhenUsed="0"/>
-    <w:lsdException w:name="Colorful Grid Accent 2" w:semiHidden="0" w:uiPriority="73" w:unhideWhenUsed="0"/>
-    <w:lsdException w:name="Light Shading Accent 3" w:semiHidden="0" w:uiPriority="60" w:unhideWhenUsed="0"/>
-    <w:lsdException w:name="Light List Accent 3" w:semiHidden="0" w:uiPriority="61" w:unhideWhenUsed="0"/>
-    <w:lsdException w:name="Light Grid Accent 3" w:semiHidden="0" w:uiPriority="62" w:unhideWhenUsed="0"/>
-    <w:lsdException w:name="Medium Shading 1 Accent 3" w:semiHidden="0" w:uiPriority="63" w:unhideWhenUsed="0"/>
-    <w:lsdException w:name="Medium Shading 2 Accent 3" w:semiHidden="0" w:uiPriority="64" w:unhideWhenUsed="0"/>
-    <w:lsdException w:name="Medium List 1 Accent 3" w:semiHidden="0" w:uiPriority="65" w:unhideWhenUsed="0"/>
-    <w:lsdException w:name="Medium List 2 Accent 3" w:semiHidden="0" w:uiPriority="66" w:unhideWhenUsed="0"/>
-    <w:lsdException w:name="Medium Grid 1 Accent 3" w:semiHidden="0" w:uiPriority="67" w:unhideWhenUsed="0"/>
-    <w:lsdException w:name="Medium Grid 2 Accent 3" w:semiHidden="0" w:uiPriority="68" w:unhideWhenUsed="0"/>
-    <w:lsdException w:name="Medium Grid 3 Accent 3" w:semiHidden="0" w:uiPriority="69" w:unhideWhenUsed="0"/>
-    <w:lsdException w:name="Dark List Accent 3" w:semiHidden="0" w:uiPriority="70" w:unhideWhenUsed="0"/>
-    <w:lsdException w:name="Colorful Shading Accent 3" w:semiHidden="0" w:uiPriority="71" w:unhideWhenUsed="0"/>
-    <w:lsdException w:name="Colorful List Accent 3" w:semiHidden="0" w:uiPriority="72" w:unhideWhenUsed="0"/>
-    <w:lsdException w:name="Colorful Grid Accent 3" w:semiHidden="0" w:uiPriority="73" w:unhideWhenUsed="0"/>
-    <w:lsdException w:name="Light Shading Accent 4" w:semiHidden="0" w:uiPriority="60" w:unhideWhenUsed="0"/>
-    <w:lsdException w:name="Light List Accent 4" w:semiHidden="0" w:uiPriority="61" w:unhideWhenUsed="0"/>
-    <w:lsdException w:name="Light Grid Accent 4" w:semiHidden="0" w:uiPriority="62" w:unhideWhenUsed="0"/>
-    <w:lsdException w:name="Medium Shading 1 Accent 4" w:semiHidden="0" w:uiPriority="63" w:unhideWhenUsed="0"/>
-    <w:lsdException w:name="Medium Shading 2 Accent 4" w:semiHidden="0" w:uiPriority="64" w:unhideWhenUsed="0"/>
-    <w:lsdException w:name="Medium List 1 Accent 4" w:semiHidden="0" w:uiPriority="65" w:unhideWhenUsed="0"/>
-    <w:lsdException w:name="Medium List 2 Accent 4" w:semiHidden="0" w:uiPriority="66" w:unhideWhenUsed="0"/>
-    <w:lsdException w:name="Medium Grid 1 Accent 4" w:semiHidden="0" w:uiPriority="67" w:unhideWhenUsed="0"/>
-    <w:lsdException w:name="Medium Grid 2 Accent 4" w:semiHidden="0" w:uiPriority="68" w:unhideWhenUsed="0"/>
-    <w:lsdException w:name="Medium Grid 3 Accent 4" w:semiHidden="0" w:uiPriority="69" w:unhideWhenUsed="0"/>
-    <w:lsdException w:name="Dark List Accent 4" w:semiHidden="0" w:uiPriority="70" w:unhideWhenUsed="0"/>
-    <w:lsdException w:name="Colorful Shading Accent 4" w:semiHidden="0" w:uiPriority="71" w:unhideWhenUsed="0"/>
-    <w:lsdException w:name="Colorful List Accent 4" w:semiHidden="0" w:uiPriority="72" w:unhideWhenUsed="0"/>
-    <w:lsdException w:name="Colorful Grid Accent 4" w:semiHidden="0" w:uiPriority="73" w:unhideWhenUsed="0"/>
-    <w:lsdException w:name="Light Shading Accent 5" w:semiHidden="0" w:uiPriority="60" w:unhideWhenUsed="0"/>
-    <w:lsdException w:name="Light List Accent 5" w:semiHidden="0" w:uiPriority="61" w:unhideWhenUsed="0"/>
-    <w:lsdException w:name="Light Grid Accent 5" w:semiHidden="0" w:uiPriority="62" w:unhideWhenUsed="0"/>
-    <w:lsdException w:name="Medium Shading 1 Accent 5" w:semiHidden="0" w:uiPriority="63" w:unhideWhenUsed="0"/>
-    <w:lsdException w:name="Medium Shading 2 Accent 5" w:semiHidden="0" w:uiPriority="64" w:unhideWhenUsed="0"/>
-    <w:lsdException w:name="Medium List 1 Accent 5" w:semiHidden="0" w:uiPriority="65" w:unhideWhenUsed="0"/>
-    <w:lsdException w:name="Medium List 2 Accent 5" w:semiHidden="0" w:uiPriority="66" w:unhideWhenUsed="0"/>
-    <w:lsdException w:name="Medium Grid 1 Accent 5" w:semiHidden="0" w:uiPriority="67" w:unhideWhenUsed="0"/>
-    <w:lsdException w:name="Medium Grid 2 Accent 5" w:semiHidden="0" w:uiPriority="68" w:unhideWhenUsed="0"/>
-    <w:lsdException w:name="Medium Grid 3 Accent 5" w:semiHidden="0" w:uiPriority="69" w:unhideWhenUsed="0"/>
-    <w:lsdException w:name="Dark List Accent 5" w:semiHidden="0" w:uiPriority="70" w:unhideWhenUsed="0"/>
-    <w:lsdException w:name="Colorful Shading Accent 5" w:semiHidden="0" w:uiPriority="71" w:unhideWhenUsed="0"/>
-    <w:lsdException w:name="Colorful List Accent 5" w:semiHidden="0" w:uiPriority="72" w:unhideWhenUsed="0"/>
-    <w:lsdException w:name="Colorful Grid Accent 5" w:semiHidden="0" w:uiPriority="73" w:unhideWhenUsed="0"/>
-    <w:lsdException w:name="Light Shading Accent 6" w:semiHidden="0" w:uiPriority="60" w:unhideWhenUsed="0"/>
-    <w:lsdException w:name="Light List Accent 6" w:semiHidden="0" w:uiPriority="61" w:unhideWhenUsed="0"/>
-    <w:lsdException w:name="Light Grid Accent 6" w:semiHidden="0" w:uiPriority="62" w:unhideWhenUsed="0"/>
-    <w:lsdException w:name="Medium Shading 1 Accent 6" w:semiHidden="0" w:uiPriority="63" w:unhideWhenUsed="0"/>
-    <w:lsdException w:name="Medium Shading 2 Accent 6" w:semiHidden="0" w:uiPriority="64" w:unhideWhenUsed="0"/>
-    <w:lsdException w:name="Medium List 1 Accent 6" w:semiHidden="0" w:uiPriority="65" w:unhideWhenUsed="0"/>
-    <w:lsdException w:name="Medium List 2 Accent 6" w:semiHidden="0" w:uiPriority="66" w:unhideWhenUsed="0"/>
-    <w:lsdException w:name="Medium Grid 1 Accent 6" w:semiHidden="0" w:uiPriority="67" w:unhideWhenUsed="0"/>
-    <w:lsdException w:name="Medium Grid 2 Accent 6" w:semiHidden="0" w:uiPriority="68" w:unhideWhenUsed="0"/>
-    <w:lsdException w:name="Medium Grid 3 Accent 6" w:semiHidden="0" w:uiPriority="69" w:unhideWhenUsed="0"/>
-    <w:lsdException w:name="Dark List Accent 6" w:semiHidden="0" w:uiPriority="70" w:unhideWhenUsed="0"/>
-    <w:lsdException w:name="Colorful Shading Accent 6" w:semiHidden="0" w:uiPriority="71" w:unhideWhenUsed="0"/>
-    <w:lsdException w:name="Colorful List Accent 6" w:semiHidden="0" w:uiPriority="72" w:unhideWhenUsed="0"/>
-    <w:lsdException w:name="Colorful Grid Accent 6" w:semiHidden="0" w:uiPriority="73" w:unhideWhenUsed="0"/>
-    <w:lsdException w:name="Subtle Emphasis" w:semiHidden="0" w:uiPriority="19" w:unhideWhenUsed="0" w:qFormat="1"/>
-    <w:lsdException w:name="Intense Emphasis" w:semiHidden="0" w:uiPriority="21" w:unhideWhenUsed="0" w:qFormat="1"/>
-    <w:lsdException w:name="Subtle Reference" w:semiHidden="0" w:uiPriority="31" w:unhideWhenUsed="0" w:qFormat="1"/>
-    <w:lsdException w:name="Intense Reference" w:semiHidden="0" w:uiPriority="32" w:unhideWhenUsed="0" w:qFormat="1"/>
-    <w:lsdException w:name="Book Title" w:semiHidden="0" w:uiPriority="33" w:unhideWhenUsed="0" w:qFormat="1"/>
-    <w:lsdException w:name="Bibliography" w:uiPriority="37"/>
-    <w:lsdException w:name="TOC Heading" w:uiPriority="39" w:qFormat="1"/>
+  <w:latentStyles w:defLockedState="0" w:defUIPriority="99" w:defSemiHidden="0" w:defUnhideWhenUsed="0" w:defQFormat="0" w:count="371">
+    <w:lsdException w:name="Normal" w:uiPriority="0" w:qFormat="1"/>
+    <w:lsdException w:name="heading 1" w:uiPriority="9" w:qFormat="1"/>
+    <w:lsdException w:name="heading 2" w:semiHidden="1" w:uiPriority="9" w:unhideWhenUsed="1" w:qFormat="1"/>
+    <w:lsdException w:name="heading 3" w:semiHidden="1" w:uiPriority="9" w:unhideWhenUsed="1" w:qFormat="1"/>
+    <w:lsdException w:name="heading 4" w:semiHidden="1" w:uiPriority="9" w:unhideWhenUsed="1" w:qFormat="1"/>
+    <w:lsdException w:name="heading 5" w:semiHidden="1" w:uiPriority="9" w:unhideWhenUsed="1" w:qFormat="1"/>
+    <w:lsdException w:name="heading 6" w:semiHidden="1" w:uiPriority="9" w:unhideWhenUsed="1" w:qFormat="1"/>
+    <w:lsdException w:name="heading 7" w:semiHidden="1" w:uiPriority="9" w:unhideWhenUsed="1" w:qFormat="1"/>
+    <w:lsdException w:name="heading 8" w:semiHidden="1" w:uiPriority="9" w:unhideWhenUsed="1" w:qFormat="1"/>
+    <w:lsdException w:name="heading 9" w:semiHidden="1" w:uiPriority="9" w:unhideWhenUsed="1" w:qFormat="1"/>
+    <w:lsdException w:name="index 1" w:semiHidden="1" w:unhideWhenUsed="1"/>
+    <w:lsdException w:name="index 2" w:semiHidden="1" w:unhideWhenUsed="1"/>
+    <w:lsdException w:name="index 3" w:semiHidden="1" w:unhideWhenUsed="1"/>
+    <w:lsdException w:name="index 4" w:semiHidden="1" w:unhideWhenUsed="1"/>
+    <w:lsdException w:name="index 5" w:semiHidden="1" w:unhideWhenUsed="1"/>
+    <w:lsdException w:name="index 6" w:semiHidden="1" w:unhideWhenUsed="1"/>
+    <w:lsdException w:name="index 7" w:semiHidden="1" w:unhideWhenUsed="1"/>
+    <w:lsdException w:name="index 8" w:semiHidden="1" w:unhideWhenUsed="1"/>
+    <w:lsdException w:name="index 9" w:semiHidden="1" w:unhideWhenUsed="1"/>
+    <w:lsdException w:name="toc 1" w:semiHidden="1" w:uiPriority="39" w:unhideWhenUsed="1"/>
+    <w:lsdException w:name="toc 2" w:semiHidden="1" w:uiPriority="39" w:unhideWhenUsed="1"/>
+    <w:lsdException w:name="toc 3" w:semiHidden="1" w:uiPriority="39" w:unhideWhenUsed="1"/>
+    <w:lsdException w:name="toc 4" w:semiHidden="1" w:uiPriority="39" w:unhideWhenUsed="1"/>
+    <w:lsdException w:name="toc 5" w:semiHidden="1" w:uiPriority="39" w:unhideWhenUsed="1"/>
+    <w:lsdException w:name="toc 6" w:semiHidden="1" w:uiPriority="39" w:unhideWhenUsed="1"/>
+    <w:lsdException w:name="toc 7" w:semiHidden="1" w:uiPriority="39" w:unhideWhenUsed="1"/>
+    <w:lsdException w:name="toc 8" w:semiHidden="1" w:uiPriority="39" w:unhideWhenUsed="1"/>
+    <w:lsdException w:name="toc 9" w:semiHidden="1" w:uiPriority="39" w:unhideWhenUsed="1"/>
+    <w:lsdException w:name="Normal Indent" w:semiHidden="1" w:unhideWhenUsed="1"/>
+    <w:lsdException w:name="footnote text" w:semiHidden="1" w:unhideWhenUsed="1"/>
+    <w:lsdException w:name="annotation text" w:semiHidden="1" w:unhideWhenUsed="1"/>
+    <w:lsdException w:name="header" w:semiHidden="1" w:unhideWhenUsed="1"/>
+    <w:lsdException w:name="footer" w:semiHidden="1" w:unhideWhenUsed="1"/>
+    <w:lsdException w:name="index heading" w:semiHidden="1" w:unhideWhenUsed="1"/>
+    <w:lsdException w:name="caption" w:semiHidden="1" w:uiPriority="35" w:unhideWhenUsed="1" w:qFormat="1"/>
+    <w:lsdException w:name="table of figures" w:semiHidden="1" w:unhideWhenUsed="1"/>
+    <w:lsdException w:name="envelope address" w:semiHidden="1" w:unhideWhenUsed="1"/>
+    <w:lsdException w:name="envelope return" w:semiHidden="1" w:unhideWhenUsed="1"/>
+    <w:lsdException w:name="footnote reference" w:semiHidden="1" w:unhideWhenUsed="1"/>
+    <w:lsdException w:name="annotation reference" w:semiHidden="1" w:unhideWhenUsed="1"/>
+    <w:lsdException w:name="line number" w:semiHidden="1" w:unhideWhenUsed="1"/>
+    <w:lsdException w:name="page number" w:semiHidden="1" w:unhideWhenUsed="1"/>
+    <w:lsdException w:name="endnote reference" w:semiHidden="1" w:unhideWhenUsed="1"/>
+    <w:lsdException w:name="endnote text" w:semiHidden="1" w:unhideWhenUsed="1"/>
+    <w:lsdException w:name="table of authorities" w:semiHidden="1" w:unhideWhenUsed="1"/>
+    <w:lsdException w:name="macro" w:semiHidden="1" w:unhideWhenUsed="1"/>
+    <w:lsdException w:name="toa heading" w:semiHidden="1" w:unhideWhenUsed="1"/>
+    <w:lsdException w:name="List" w:semiHidden="1" w:unhideWhenUsed="1"/>
+    <w:lsdException w:name="List Bullet" w:semiHidden="1" w:unhideWhenUsed="1"/>
+    <w:lsdException w:name="List Number" w:semiHidden="1" w:unhideWhenUsed="1"/>
+    <w:lsdException w:name="List 2" w:semiHidden="1" w:unhideWhenUsed="1"/>
+    <w:lsdException w:name="List 3" w:semiHidden="1" w:unhideWhenUsed="1"/>
+    <w:lsdException w:name="List 4" w:semiHidden="1" w:unhideWhenUsed="1"/>
+    <w:lsdException w:name="List 5" w:semiHidden="1" w:unhideWhenUsed="1"/>
+    <w:lsdException w:name="List Bullet 2" w:semiHidden="1" w:unhideWhenUsed="1"/>
+    <w:lsdException w:name="List Bullet 3" w:semiHidden="1" w:unhideWhenUsed="1"/>
+    <w:lsdException w:name="List Bullet 4" w:semiHidden="1" w:unhideWhenUsed="1"/>
+    <w:lsdException w:name="List Bullet 5" w:semiHidden="1" w:unhideWhenUsed="1"/>
+    <w:lsdException w:name="List Number 2" w:semiHidden="1" w:unhideWhenUsed="1"/>
+    <w:lsdException w:name="List Number 3" w:semiHidden="1" w:unhideWhenUsed="1"/>
+    <w:lsdException w:name="List Number 4" w:semiHidden="1" w:unhideWhenUsed="1"/>
+    <w:lsdException w:name="List Number 5" w:semiHidden="1" w:unhideWhenUsed="1"/>
+    <w:lsdException w:name="Title" w:uiPriority="10" w:qFormat="1"/>
+    <w:lsdException w:name="Closing" w:semiHidden="1" w:unhideWhenUsed="1"/>
+    <w:lsdException w:name="Signature" w:semiHidden="1" w:unhideWhenUsed="1"/>
+    <w:lsdException w:name="Default Paragraph Font" w:semiHidden="1" w:uiPriority="1" w:unhideWhenUsed="1"/>
+    <w:lsdException w:name="Body Text" w:semiHidden="1" w:unhideWhenUsed="1"/>
+    <w:lsdException w:name="Body Text Indent" w:semiHidden="1" w:unhideWhenUsed="1"/>
+    <w:lsdException w:name="List Continue" w:semiHidden="1" w:unhideWhenUsed="1"/>
+    <w:lsdException w:name="List Continue 2" w:semiHidden="1" w:unhideWhenUsed="1"/>
+    <w:lsdException w:name="List Continue 3" w:semiHidden="1" w:unhideWhenUsed="1"/>
+    <w:lsdException w:name="List Continue 4" w:semiHidden="1" w:unhideWhenUsed="1"/>
+    <w:lsdException w:name="List Continue 5" w:semiHidden="1" w:unhideWhenUsed="1"/>
+    <w:lsdException w:name="Message Header" w:semiHidden="1" w:unhideWhenUsed="1"/>
+    <w:lsdException w:name="Subtitle" w:uiPriority="11" w:qFormat="1"/>
+    <w:lsdException w:name="Salutation" w:semiHidden="1" w:unhideWhenUsed="1"/>
+    <w:lsdException w:name="Date" w:semiHidden="1" w:unhideWhenUsed="1"/>
+    <w:lsdException w:name="Body Text First Indent" w:semiHidden="1" w:unhideWhenUsed="1"/>
+    <w:lsdException w:name="Body Text First Indent 2" w:semiHidden="1" w:unhideWhenUsed="1"/>
+    <w:lsdException w:name="Note Heading" w:semiHidden="1" w:unhideWhenUsed="1"/>
+    <w:lsdException w:name="Body Text 2" w:semiHidden="1" w:unhideWhenUsed="1"/>
+    <w:lsdException w:name="Body Text 3" w:semiHidden="1" w:unhideWhenUsed="1"/>
+    <w:lsdException w:name="Body Text Indent 2" w:semiHidden="1" w:unhideWhenUsed="1"/>
+    <w:lsdException w:name="Body Text Indent 3" w:semiHidden="1" w:unhideWhenUsed="1"/>
+    <w:lsdException w:name="Block Text" w:semiHidden="1" w:unhideWhenUsed="1"/>
+    <w:lsdException w:name="Hyperlink" w:semiHidden="1" w:unhideWhenUsed="1"/>
+    <w:lsdException w:name="FollowedHyperlink" w:semiHidden="1" w:unhideWhenUsed="1"/>
+    <w:lsdException w:name="Strong" w:uiPriority="22" w:qFormat="1"/>
+    <w:lsdException w:name="Emphasis" w:uiPriority="20" w:qFormat="1"/>
+    <w:lsdException w:name="Document Map" w:semiHidden="1" w:unhideWhenUsed="1"/>
+    <w:lsdException w:name="Plain Text" w:semiHidden="1" w:unhideWhenUsed="1"/>
+    <w:lsdException w:name="E-mail Signature" w:semiHidden="1" w:unhideWhenUsed="1"/>
+    <w:lsdException w:name="HTML Top of Form" w:semiHidden="1" w:unhideWhenUsed="1"/>
+    <w:lsdException w:name="HTML Bottom of Form" w:semiHidden="1" w:unhideWhenUsed="1"/>
+    <w:lsdException w:name="Normal (Web)" w:semiHidden="1" w:unhideWhenUsed="1"/>
+    <w:lsdException w:name="HTML Acronym" w:semiHidden="1" w:unhideWhenUsed="1"/>
+    <w:lsdException w:name="HTML Address" w:semiHidden="1" w:unhideWhenUsed="1"/>
+    <w:lsdException w:name="HTML Cite" w:semiHidden="1" w:unhideWhenUsed="1"/>
+    <w:lsdException w:name="HTML Code" w:semiHidden="1" w:unhideWhenUsed="1"/>
+    <w:lsdException w:name="HTML Definition" w:semiHidden="1" w:unhideWhenUsed="1"/>
+    <w:lsdException w:name="HTML Keyboard" w:semiHidden="1" w:unhideWhenUsed="1"/>
+    <w:lsdException w:name="HTML Preformatted" w:semiHidden="1" w:unhideWhenUsed="1"/>
+    <w:lsdException w:name="HTML Sample" w:semiHidden="1" w:unhideWhenUsed="1"/>
+    <w:lsdException w:name="HTML Typewriter" w:semiHidden="1" w:unhideWhenUsed="1"/>
+    <w:lsdException w:name="HTML Variable" w:semiHidden="1" w:unhideWhenUsed="1"/>
+    <w:lsdException w:name="Normal Table" w:semiHidden="1" w:unhideWhenUsed="1"/>
+    <w:lsdException w:name="annotation subject" w:semiHidden="1" w:unhideWhenUsed="1"/>
+    <w:lsdException w:name="No List" w:semiHidden="1" w:unhideWhenUsed="1"/>
+    <w:lsdException w:name="Outline List 1" w:semiHidden="1" w:unhideWhenUsed="1"/>
+    <w:lsdException w:name="Outline List 2" w:semiHidden="1" w:unhideWhenUsed="1"/>
+    <w:lsdException w:name="Outline List 3" w:semiHidden="1" w:unhideWhenUsed="1"/>
+    <w:lsdException w:name="Table Simple 1" w:semiHidden="1" w:unhideWhenUsed="1"/>
+    <w:lsdException w:name="Table Simple 2" w:semiHidden="1" w:unhideWhenUsed="1"/>
+    <w:lsdException w:name="Table Simple 3" w:semiHidden="1" w:unhideWhenUsed="1"/>
+    <w:lsdException w:name="Table Classic 1" w:semiHidden="1" w:unhideWhenUsed="1"/>
+    <w:lsdException w:name="Table Classic 2" w:semiHidden="1" w:unhideWhenUsed="1"/>
+    <w:lsdException w:name="Table Classic 3" w:semiHidden="1" w:unhideWhenUsed="1"/>
+    <w:lsdException w:name="Table Classic 4" w:semiHidden="1" w:unhideWhenUsed="1"/>
+    <w:lsdException w:name="Table Colorful 1" w:semiHidden="1" w:unhideWhenUsed="1"/>
+    <w:lsdException w:name="Table Colorful 2" w:semiHidden="1" w:unhideWhenUsed="1"/>
+    <w:lsdException w:name="Table Colorful 3" w:semiHidden="1" w:unhideWhenUsed="1"/>
+    <w:lsdException w:name="Table Columns 1" w:semiHidden="1" w:unhideWhenUsed="1"/>
+    <w:lsdException w:name="Table Columns 2" w:semiHidden="1" w:unhideWhenUsed="1"/>
+    <w:lsdException w:name="Table Columns 3" w:semiHidden="1" w:unhideWhenUsed="1"/>
+    <w:lsdException w:name="Table Columns 4" w:semiHidden="1" w:unhideWhenUsed="1"/>
+    <w:lsdException w:name="Table Columns 5" w:semiHidden="1" w:unhideWhenUsed="1"/>
+    <w:lsdException w:name="Table Grid 1" w:semiHidden="1" w:unhideWhenUsed="1"/>
+    <w:lsdException w:name="Table Grid 2" w:semiHidden="1" w:unhideWhenUsed="1"/>
+    <w:lsdException w:name="Table Grid 3" w:semiHidden="1" w:unhideWhenUsed="1"/>
+    <w:lsdException w:name="Table Grid 4" w:semiHidden="1" w:unhideWhenUsed="1"/>
+    <w:lsdException w:name="Table Grid 5" w:semiHidden="1" w:unhideWhenUsed="1"/>
+    <w:lsdException w:name="Table Grid 6" w:semiHidden="1" w:unhideWhenUsed="1"/>
+    <w:lsdException w:name="Table Grid 7" w:semiHidden="1" w:unhideWhenUsed="1"/>
+    <w:lsdException w:name="Table Grid 8" w:semiHidden="1" w:unhideWhenUsed="1"/>
+    <w:lsdException w:name="Table List 1" w:semiHidden="1" w:unhideWhenUsed="1"/>
+    <w:lsdException w:name="Table List 2" w:semiHidden="1" w:unhideWhenUsed="1"/>
+    <w:lsdException w:name="Table List 3" w:semiHidden="1" w:unhideWhenUsed="1"/>
+    <w:lsdException w:name="Table List 4" w:semiHidden="1" w:unhideWhenUsed="1"/>
+    <w:lsdException w:name="Table List 5" w:semiHidden="1" w:unhideWhenUsed="1"/>
+    <w:lsdException w:name="Table List 6" w:semiHidden="1" w:unhideWhenUsed="1"/>
+    <w:lsdException w:name="Table List 7" w:semiHidden="1" w:unhideWhenUsed="1"/>
+    <w:lsdException w:name="Table List 8" w:semiHidden="1" w:unhideWhenUsed="1"/>
+    <w:lsdException w:name="Table 3D effects 1" w:semiHidden="1" w:unhideWhenUsed="1"/>
+    <w:lsdException w:name="Table 3D effects 2" w:semiHidden="1" w:unhideWhenUsed="1"/>
+    <w:lsdException w:name="Table 3D effects 3" w:semiHidden="1" w:unhideWhenUsed="1"/>
+    <w:lsdException w:name="Table Contemporary" w:semiHidden="1" w:unhideWhenUsed="1"/>
+    <w:lsdException w:name="Table Elegant" w:semiHidden="1" w:unhideWhenUsed="1"/>
+    <w:lsdException w:name="Table Professional" w:semiHidden="1" w:unhideWhenUsed="1"/>
+    <w:lsdException w:name="Table Subtle 1" w:semiHidden="1" w:unhideWhenUsed="1"/>
+    <w:lsdException w:name="Table Subtle 2" w:semiHidden="1" w:unhideWhenUsed="1"/>
+    <w:lsdException w:name="Table Web 1" w:semiHidden="1" w:unhideWhenUsed="1"/>
+    <w:lsdException w:name="Table Web 2" w:semiHidden="1" w:unhideWhenUsed="1"/>
+    <w:lsdException w:name="Table Web 3" w:semiHidden="1" w:unhideWhenUsed="1"/>
+    <w:lsdException w:name="Balloon Text" w:semiHidden="1" w:unhideWhenUsed="1"/>
+    <w:lsdException w:name="Table Grid" w:uiPriority="59"/>
+    <w:lsdException w:name="Table Theme" w:semiHidden="1" w:unhideWhenUsed="1"/>
+    <w:lsdException w:name="Placeholder Text" w:semiHidden="1"/>
+    <w:lsdException w:name="No Spacing" w:uiPriority="1" w:qFormat="1"/>
+    <w:lsdException w:name="Light Shading" w:uiPriority="60"/>
+    <w:lsdException w:name="Light List" w:uiPriority="61"/>
+    <w:lsdException w:name="Light Grid" w:uiPriority="62"/>
+    <w:lsdException w:name="Medium Shading 1" w:uiPriority="63"/>
+    <w:lsdException w:name="Medium Shading 2" w:uiPriority="64"/>
+    <w:lsdException w:name="Medium List 1" w:uiPriority="65"/>
+    <w:lsdException w:name="Medium List 2" w:uiPriority="66"/>
+    <w:lsdException w:name="Medium Grid 1" w:uiPriority="67"/>
+    <w:lsdException w:name="Medium Grid 2" w:uiPriority="68"/>
+    <w:lsdException w:name="Medium Grid 3" w:uiPriority="69"/>
+    <w:lsdException w:name="Dark List" w:uiPriority="70"/>
+    <w:lsdException w:name="Colorful Shading" w:uiPriority="71"/>
+    <w:lsdException w:name="Colorful List" w:uiPriority="72"/>
+    <w:lsdException w:name="Colorful Grid" w:uiPriority="73"/>
+    <w:lsdException w:name="Light Shading Accent 1" w:uiPriority="60"/>
+    <w:lsdException w:name="Light List Accent 1" w:uiPriority="61"/>
+    <w:lsdException w:name="Light Grid Accent 1" w:uiPriority="62"/>
+    <w:lsdException w:name="Medium Shading 1 Accent 1" w:uiPriority="63"/>
+    <w:lsdException w:name="Medium Shading 2 Accent 1" w:uiPriority="64"/>
+    <w:lsdException w:name="Medium List 1 Accent 1" w:uiPriority="65"/>
+    <w:lsdException w:name="Revision" w:semiHidden="1"/>
+    <w:lsdException w:name="List Paragraph" w:uiPriority="34" w:qFormat="1"/>
+    <w:lsdException w:name="Quote" w:uiPriority="29" w:qFormat="1"/>
+    <w:lsdException w:name="Intense Quote" w:uiPriority="30" w:qFormat="1"/>
+    <w:lsdException w:name="Medium List 2 Accent 1" w:uiPriority="66"/>
+    <w:lsdException w:name="Medium Grid 1 Accent 1" w:uiPriority="67"/>
+    <w:lsdException w:name="Medium Grid 2 Accent 1" w:uiPriority="68"/>
+    <w:lsdException w:name="Medium Grid 3 Accent 1" w:uiPriority="69"/>
+    <w:lsdException w:name="Dark List Accent 1" w:uiPriority="70"/>
+    <w:lsdException w:name="Colorful Shading Accent 1" w:uiPriority="71"/>
+    <w:lsdException w:name="Colorful List Accent 1" w:uiPriority="72"/>
+    <w:lsdException w:name="Colorful Grid Accent 1" w:uiPriority="73"/>
+    <w:lsdException w:name="Light Shading Accent 2" w:uiPriority="60"/>
+    <w:lsdException w:name="Light List Accent 2" w:uiPriority="61"/>
+    <w:lsdException w:name="Light Grid Accent 2" w:uiPriority="62"/>
+    <w:lsdException w:name="Medium Shading 1 Accent 2" w:uiPriority="63"/>
+    <w:lsdException w:name="Medium Shading 2 Accent 2" w:uiPriority="64"/>
+    <w:lsdException w:name="Medium List 1 Accent 2" w:uiPriority="65"/>
+    <w:lsdException w:name="Medium List 2 Accent 2" w:uiPriority="66"/>
+    <w:lsdException w:name="Medium Grid 1 Accent 2" w:uiPriority="67"/>
+    <w:lsdException w:name="Medium Grid 2 Accent 2" w:uiPriority="68"/>
+    <w:lsdException w:name="Medium Grid 3 Accent 2" w:uiPriority="69"/>
+    <w:lsdException w:name="Dark List Accent 2" w:uiPriority="70"/>
+    <w:lsdException w:name="Colorful Shading Accent 2" w:uiPriority="71"/>
+    <w:lsdException w:name="Colorful List Accent 2" w:uiPriority="72"/>
+    <w:lsdException w:name="Colorful Grid Accent 2" w:uiPriority="73"/>
+    <w:lsdException w:name="Light Shading Accent 3" w:uiPriority="60"/>
+    <w:lsdException w:name="Light List Accent 3" w:uiPriority="61"/>
+    <w:lsdException w:name="Light Grid Accent 3" w:uiPriority="62"/>
+    <w:lsdException w:name="Medium Shading 1 Accent 3" w:uiPriority="63"/>
+    <w:lsdException w:name="Medium Shading 2 Accent 3" w:uiPriority="64"/>
+    <w:lsdException w:name="Medium List 1 Accent 3" w:uiPriority="65"/>
+    <w:lsdException w:name="Medium List 2 Accent 3" w:uiPriority="66"/>
+    <w:lsdException w:name="Medium Grid 1 Accent 3" w:uiPriority="67"/>
+    <w:lsdException w:name="Medium Grid 2 Accent 3" w:uiPriority="68"/>
+    <w:lsdException w:name="Medium Grid 3 Accent 3" w:uiPriority="69"/>
+    <w:lsdException w:name="Dark List Accent 3" w:uiPriority="70"/>
+    <w:lsdException w:name="Colorful Shading Accent 3" w:uiPriority="71"/>
+    <w:lsdException w:name="Colorful List Accent 3" w:uiPriority="72"/>
+    <w:lsdException w:name="Colorful Grid Accent 3" w:uiPriority="73"/>
+    <w:lsdException w:name="Light Shading Accent 4" w:uiPriority="60"/>
+    <w:lsdException w:name="Light List Accent 4" w:uiPriority="61"/>
+    <w:lsdException w:name="Light Grid Accent 4" w:uiPriority="62"/>
+    <w:lsdException w:name="Medium Shading 1 Accent 4" w:uiPriority="63"/>
+    <w:lsdException w:name="Medium Shading 2 Accent 4" w:uiPriority="64"/>
+    <w:lsdException w:name="Medium List 1 Accent 4" w:uiPriority="65"/>
+    <w:lsdException w:name="Medium List 2 Accent 4" w:uiPriority="66"/>
+    <w:lsdException w:name="Medium Grid 1 Accent 4" w:uiPriority="67"/>
+    <w:lsdException w:name="Medium Grid 2 Accent 4" w:uiPriority="68"/>
+    <w:lsdException w:name="Medium Grid 3 Accent 4" w:uiPriority="69"/>
+    <w:lsdException w:name="Dark List Accent 4" w:uiPriority="70"/>
+    <w:lsdException w:name="Colorful Shading Accent 4" w:uiPriority="71"/>
+    <w:lsdException w:name="Colorful List Accent 4" w:uiPriority="72"/>
+    <w:lsdException w:name="Colorful Grid Accent 4" w:uiPriority="73"/>
+    <w:lsdException w:name="Light Shading Accent 5" w:uiPriority="60"/>
+    <w:lsdException w:name="Light List Accent 5" w:uiPriority="61"/>
+    <w:lsdException w:name="Light Grid Accent 5" w:uiPriority="62"/>
+    <w:lsdException w:name="Medium Shading 1 Accent 5" w:uiPriority="63"/>
+    <w:lsdException w:name="Medium Shading 2 Accent 5" w:uiPriority="64"/>
+    <w:lsdException w:name="Medium List 1 Accent 5" w:uiPriority="65"/>
+    <w:lsdException w:name="Medium List 2 Accent 5" w:uiPriority="66"/>
+    <w:lsdException w:name="Medium Grid 1 Accent 5" w:uiPriority="67"/>
+    <w:lsdException w:name="Medium Grid 2 Accent 5" w:uiPriority="68"/>
+    <w:lsdException w:name="Medium Grid 3 Accent 5" w:uiPriority="69"/>
+    <w:lsdException w:name="Dark List Accent 5" w:uiPriority="70"/>
+    <w:lsdException w:name="Colorful Shading Accent 5" w:uiPriority="71"/>
+    <w:lsdException w:name="Colorful List Accent 5" w:uiPriority="72"/>
+    <w:lsdException w:name="Colorful Grid Accent 5" w:uiPriority="73"/>
+    <w:lsdException w:name="Light Shading Accent 6" w:uiPriority="60"/>
+    <w:lsdException w:name="Light List Accent 6" w:uiPriority="61"/>
+    <w:lsdException w:name="Light Grid Accent 6" w:uiPriority="62"/>
+    <w:lsdException w:name="Medium Shading 1 Accent 6" w:uiPriority="63"/>
+    <w:lsdException w:name="Medium Shading 2 Accent 6" w:uiPriority="64"/>
+    <w:lsdException w:name="Medium List 1 Accent 6" w:uiPriority="65"/>
+    <w:lsdException w:name="Medium List 2 Accent 6" w:uiPriority="66"/>
+    <w:lsdException w:name="Medium Grid 1 Accent 6" w:uiPriority="67"/>
+    <w:lsdException w:name="Medium Grid 2 Accent 6" w:uiPriority="68"/>
+    <w:lsdException w:name="Medium Grid 3 Accent 6" w:uiPriority="69"/>
+    <w:lsdException w:name="Dark List Accent 6" w:uiPriority="70"/>
+    <w:lsdException w:name="Colorful Shading Accent 6" w:uiPriority="71"/>
+    <w:lsdException w:name="Colorful List Accent 6" w:uiPriority="72"/>
+    <w:lsdException w:name="Colorful Grid Accent 6" w:uiPriority="73"/>
+    <w:lsdException w:name="Subtle Emphasis" w:uiPriority="19" w:qFormat="1"/>
+    <w:lsdException w:name="Intense Emphasis" w:uiPriority="21" w:qFormat="1"/>
+    <w:lsdException w:name="Subtle Reference" w:uiPriority="31" w:qFormat="1"/>
+    <w:lsdException w:name="Intense Reference" w:uiPriority="32" w:qFormat="1"/>
+    <w:lsdException w:name="Book Title" w:uiPriority="33" w:qFormat="1"/>
+    <w:lsdException w:name="Bibliography" w:semiHidden="1" w:uiPriority="37" w:unhideWhenUsed="1"/>
+    <w:lsdException w:name="TOC Heading" w:semiHidden="1" w:uiPriority="39" w:unhideWhenUsed="1" w:qFormat="1"/>
+    <w:lsdException w:name="Plain Table 1" w:uiPriority="41"/>
+    <w:lsdException w:name="Plain Table 2" w:uiPriority="42"/>
+    <w:lsdException w:name="Plain Table 3" w:uiPriority="43"/>
+    <w:lsdException w:name="Plain Table 4" w:uiPriority="44"/>
+    <w:lsdException w:name="Plain Table 5" w:uiPriority="45"/>
+    <w:lsdException w:name="Grid Table Light" w:uiPriority="40"/>
+    <w:lsdException w:name="Grid Table 1 Light" w:uiPriority="46"/>
+    <w:lsdException w:name="Grid Table 2" w:uiPriority="47"/>
+    <w:lsdException w:name="Grid Table 3" w:uiPriority="48"/>
+    <w:lsdException w:name="Grid Table 4" w:uiPriority="49"/>
+    <w:lsdException w:name="Grid Table 5 Dark" w:uiPriority="50"/>
+    <w:lsdException w:name="Grid Table 6 Colorful" w:uiPriority="51"/>
+    <w:lsdException w:name="Grid Table 7 Colorful" w:uiPriority="52"/>
+    <w:lsdException w:name="Grid Table 1 Light Accent 1" w:uiPriority="46"/>
+    <w:lsdException w:name="Grid Table 2 Accent 1" w:uiPriority="47"/>
+    <w:lsdException w:name="Grid Table 3 Accent 1" w:uiPriority="48"/>
+    <w:lsdException w:name="Grid Table 4 Accent 1" w:uiPriority="49"/>
+    <w:lsdException w:name="Grid Table 5 Dark Accent 1" w:uiPriority="50"/>
+    <w:lsdException w:name="Grid Table 6 Colorful Accent 1" w:uiPriority="51"/>
+    <w:lsdException w:name="Grid Table 7 Colorful Accent 1" w:uiPriority="52"/>
+    <w:lsdException w:name="Grid Table 1 Light Accent 2" w:uiPriority="46"/>
+    <w:lsdException w:name="Grid Table 2 Accent 2" w:uiPriority="47"/>
+    <w:lsdException w:name="Grid Table 3 Accent 2" w:uiPriority="48"/>
+    <w:lsdException w:name="Grid Table 4 Accent 2" w:uiPriority="49"/>
+    <w:lsdException w:name="Grid Table 5 Dark Accent 2" w:uiPriority="50"/>
+    <w:lsdException w:name="Grid Table 6 Colorful Accent 2" w:uiPriority="51"/>
+    <w:lsdException w:name="Grid Table 7 Colorful Accent 2" w:uiPriority="52"/>
+    <w:lsdException w:name="Grid Table 1 Light Accent 3" w:uiPriority="46"/>
+    <w:lsdException w:name="Grid Table 2 Accent 3" w:uiPriority="47"/>
+    <w:lsdException w:name="Grid Table 3 Accent 3" w:uiPriority="48"/>
+    <w:lsdException w:name="Grid Table 4 Accent 3" w:uiPriority="49"/>
+    <w:lsdException w:name="Grid Table 5 Dark Accent 3" w:uiPriority="50"/>
+    <w:lsdException w:name="Grid Table 6 Colorful Accent 3" w:uiPriority="51"/>
+    <w:lsdException w:name="Grid Table 7 Colorful Accent 3" w:uiPriority="52"/>
+    <w:lsdException w:name="Grid Table 1 Light Accent 4" w:uiPriority="46"/>
+    <w:lsdException w:name="Grid Table 2 Accent 4" w:uiPriority="47"/>
+    <w:lsdException w:name="Grid Table 3 Accent 4" w:uiPriority="48"/>
+    <w:lsdException w:name="Grid Table 4 Accent 4" w:uiPriority="49"/>
+    <w:lsdException w:name="Grid Table 5 Dark Accent 4" w:uiPriority="50"/>
+    <w:lsdException w:name="Grid Table 6 Colorful Accent 4" w:uiPriority="51"/>
+    <w:lsdException w:name="Grid Table 7 Colorful Accent 4" w:uiPriority="52"/>
+    <w:lsdException w:name="Grid Table 1 Light Accent 5" w:uiPriority="46"/>
+    <w:lsdException w:name="Grid Table 2 Accent 5" w:uiPriority="47"/>
+    <w:lsdException w:name="Grid Table 3 Accent 5" w:uiPriority="48"/>
+    <w:lsdException w:name="Grid Table 4 Accent 5" w:uiPriority="49"/>
+    <w:lsdException w:name="Grid Table 5 Dark Accent 5" w:uiPriority="50"/>
+    <w:lsdException w:name="Grid Table 6 Colorful Accent 5" w:uiPriority="51"/>
+    <w:lsdException w:name="Grid Table 7 Colorful Accent 5" w:uiPriority="52"/>
+    <w:lsdException w:name="Grid Table 1 Light Accent 6" w:uiPriority="46"/>
+    <w:lsdException w:name="Grid Table 2 Accent 6" w:uiPriority="47"/>
+    <w:lsdException w:name="Grid Table 3 Accent 6" w:uiPriority="48"/>
+    <w:lsdException w:name="Grid Table 4 Accent 6" w:uiPriority="49"/>
+    <w:lsdException w:name="Grid Table 5 Dark Accent 6" w:uiPriority="50"/>
+    <w:lsdException w:name="Grid Table 6 Colorful Accent 6" w:uiPriority="51"/>
+    <w:lsdException w:name="Grid Table 7 Colorful Accent 6" w:uiPriority="52"/>
+    <w:lsdException w:name="List Table 1 Light" w:uiPriority="46"/>
+    <w:lsdException w:name="List Table 2" w:uiPriority="47"/>
+    <w:lsdException w:name="List Table 3" w:uiPriority="48"/>
+    <w:lsdException w:name="List Table 4" w:uiPriority="49"/>
+    <w:lsdException w:name="List Table 5 Dark" w:uiPriority="50"/>
+    <w:lsdException w:name="List Table 6 Colorful" w:uiPriority="51"/>
+    <w:lsdException w:name="List Table 7 Colorful" w:uiPriority="52"/>
+    <w:lsdException w:name="List Table 1 Light Accent 1" w:uiPriority="46"/>
+    <w:lsdException w:name="List Table 2 Accent 1" w:uiPriority="47"/>
+    <w:lsdException w:name="List Table 3 Accent 1" w:uiPriority="48"/>
+    <w:lsdException w:name="List Table 4 Accent 1" w:uiPriority="49"/>
+    <w:lsdException w:name="List Table 5 Dark Accent 1" w:uiPriority="50"/>
+    <w:lsdException w:name="List Table 6 Colorful Accent 1" w:uiPriority="51"/>
+    <w:lsdException w:name="List Table 7 Colorful Accent 1" w:uiPriority="52"/>
+    <w:lsdException w:name="List Table 1 Light Accent 2" w:uiPriority="46"/>
+    <w:lsdException w:name="List Table 2 Accent 2" w:uiPriority="47"/>
+    <w:lsdException w:name="List Table 3 Accent 2" w:uiPriority="48"/>
+    <w:lsdException w:name="List Table 4 Accent 2" w:uiPriority="49"/>
+    <w:lsdException w:name="List Table 5 Dark Accent 2" w:uiPriority="50"/>
+    <w:lsdException w:name="List Table 6 Colorful Accent 2" w:uiPriority="51"/>
+    <w:lsdException w:name="List Table 7 Colorful Accent 2" w:uiPriority="52"/>
+    <w:lsdException w:name="List Table 1 Light Accent 3" w:uiPriority="46"/>
+    <w:lsdException w:name="List Table 2 Accent 3" w:uiPriority="47"/>
+    <w:lsdException w:name="List Table 3 Accent 3" w:uiPriority="48"/>
+    <w:lsdException w:name="List Table 4 Accent 3" w:uiPriority="49"/>
+    <w:lsdException w:name="List Table 5 Dark Accent 3" w:uiPriority="50"/>
+    <w:lsdException w:name="List Table 6 Colorful Accent 3" w:uiPriority="51"/>
+    <w:lsdException w:name="List Table 7 Colorful Accent 3" w:uiPriority="52"/>
+    <w:lsdException w:name="List Table 1 Light Accent 4" w:uiPriority="46"/>
+    <w:lsdException w:name="List Table 2 Accent 4" w:uiPriority="47"/>
+    <w:lsdException w:name="List Table 3 Accent 4" w:uiPriority="48"/>
+    <w:lsdException w:name="List Table 4 Accent 4" w:uiPriority="49"/>
+    <w:lsdException w:name="List Table 5 Dark Accent 4" w:uiPriority="50"/>
+    <w:lsdException w:name="List Table 6 Colorful Accent 4" w:uiPriority="51"/>
+    <w:lsdException w:name="List Table 7 Colorful Accent 4" w:uiPriority="52"/>
+    <w:lsdException w:name="List Table 1 Light Accent 5" w:uiPriority="46"/>
+    <w:lsdException w:name="List Table 2 Accent 5" w:uiPriority="47"/>
+    <w:lsdException w:name="List Table 3 Accent 5" w:uiPriority="48"/>
+    <w:lsdException w:name="List Table 4 Accent 5" w:uiPriority="49"/>
+    <w:lsdException w:name="List Table 5 Dark Accent 5" w:uiPriority="50"/>
+    <w:lsdException w:name="List Table 6 Colorful Accent 5" w:uiPriority="51"/>
+    <w:lsdException w:name="List Table 7 Colorful Accent 5" w:uiPriority="52"/>
+    <w:lsdException w:name="List Table 1 Light Accent 6" w:uiPriority="46"/>
+    <w:lsdException w:name="List Table 2 Accent 6" w:uiPriority="47"/>
+    <w:lsdException w:name="List Table 3 Accent 6" w:uiPriority="48"/>
+    <w:lsdException w:name="List Table 4 Accent 6" w:uiPriority="49"/>
+    <w:lsdException w:name="List Table 5 Dark Accent 6" w:uiPriority="50"/>
+    <w:lsdException w:name="List Table 6 Colorful Accent 6" w:uiPriority="51"/>
+    <w:lsdException w:name="List Table 7 Colorful Accent 6" w:uiPriority="52"/>
   </w:latentStyles>
   <w:style w:type="paragraph" w:default="1" w:styleId="a">
     <w:name w:val="Normal"/>

</xml_diff>

<commit_message>
Deleted excess comments in all scenario and changed plans docx file
</commit_message>
<xml_diff>
--- a/zz_Problems and propositions.docx
+++ b/zz_Problems and propositions.docx
@@ -4844,11 +4844,13 @@
           <w:numId w:val="4"/>
         </w:numPr>
         <w:rPr>
-          <w:lang w:val="uk-UA"/>
-        </w:rPr>
-      </w:pPr>
-      <w:r>
-        <w:rPr>
+          <w:strike/>
+          <w:lang w:val="uk-UA"/>
+        </w:rPr>
+      </w:pPr>
+      <w:r>
+        <w:rPr>
+          <w:strike/>
           <w:lang w:val="uk-UA"/>
         </w:rPr>
         <w:lastRenderedPageBreak/>
@@ -4856,6 +4858,7 @@
       </w:r>
       <w:r>
         <w:rPr>
+          <w:strike/>
           <w:highlight w:val="yellow"/>
           <w:lang w:val="uk-UA"/>
         </w:rPr>
@@ -4863,51 +4866,67 @@
       </w:r>
       <w:r>
         <w:rPr>
+          <w:strike/>
           <w:lang w:val="uk-UA"/>
         </w:rPr>
         <w:t xml:space="preserve"> </w:t>
       </w:r>
       <w:r>
         <w:rPr>
+          <w:strike/>
           <w:lang w:val="en-US"/>
         </w:rPr>
         <w:t>hell</w:t>
       </w:r>
       <w:r>
+        <w:rPr>
+          <w:strike/>
+        </w:rPr>
         <w:t>_</w:t>
       </w:r>
       <w:r>
         <w:rPr>
+          <w:strike/>
           <w:lang w:val="en-US"/>
         </w:rPr>
         <w:t>games</w:t>
       </w:r>
       <w:r>
         <w:rPr>
+          <w:strike/>
           <w:lang w:val="uk-UA"/>
         </w:rPr>
         <w:t xml:space="preserve"> у різних паралельних вікнах та всіх прив’язках на </w:t>
       </w:r>
       <w:r>
         <w:rPr>
+          <w:strike/>
           <w:lang w:val="en-US"/>
         </w:rPr>
         <w:t>Work</w:t>
       </w:r>
       <w:r>
+        <w:rPr>
+          <w:strike/>
+        </w:rPr>
         <w:t>-</w:t>
       </w:r>
       <w:r>
         <w:rPr>
+          <w:strike/>
           <w:lang w:val="en-US"/>
         </w:rPr>
         <w:t>PC</w:t>
       </w:r>
       <w:r>
+        <w:rPr>
+          <w:strike/>
+        </w:rPr>
         <w:t xml:space="preserve">. </w:t>
       </w:r>
       <w:r>
         <w:rPr>
+          <w:strike/>
           <w:lang w:val="uk-UA"/>
         </w:rPr>
         <w:t>Результати записати в коментарі до сценаріїв, а також у відповідні файли.</w:t>
@@ -4921,6 +4940,7 @@
           <w:numId w:val="4"/>
         </w:numPr>
         <w:rPr>
+          <w:strike/>
           <w:lang w:val="uk-UA"/>
         </w:rPr>
       </w:pPr>
@@ -4932,36 +4952,35 @@
       </w:r>
       <w:r>
         <w:rPr>
-          <w:lang w:val="uk-UA"/>
-        </w:rPr>
-        <w:t>Зрівняти</w:t>
-      </w:r>
-      <w:r>
-        <w:rPr>
-          <w:lang w:val="uk-UA"/>
-        </w:rPr>
-        <w:t xml:space="preserve"> коментарі у </w:t>
-      </w:r>
-      <w:r>
-        <w:rPr>
+          <w:strike/>
+          <w:lang w:val="uk-UA"/>
+        </w:rPr>
+        <w:t xml:space="preserve">Зрівняти коментарі у </w:t>
+      </w:r>
+      <w:r>
+        <w:rPr>
+          <w:strike/>
           <w:lang w:val="en-US"/>
         </w:rPr>
         <w:t>hell</w:t>
       </w:r>
       <w:r>
         <w:rPr>
+          <w:strike/>
           <w:lang w:val="uk-UA"/>
         </w:rPr>
         <w:t>_</w:t>
       </w:r>
       <w:r>
         <w:rPr>
+          <w:strike/>
           <w:lang w:val="en-US"/>
         </w:rPr>
         <w:t>games</w:t>
       </w:r>
       <w:r>
         <w:rPr>
+          <w:strike/>
           <w:lang w:val="uk-UA"/>
         </w:rPr>
         <w:t xml:space="preserve"> для всіх модифікованих файлів.</w:t>
@@ -4975,6 +4994,7 @@
           <w:numId w:val="4"/>
         </w:numPr>
         <w:rPr>
+          <w:strike/>
           <w:lang w:val="uk-UA"/>
         </w:rPr>
       </w:pPr>
@@ -4986,11 +5006,15 @@
       </w:r>
       <w:r>
         <w:rPr>
+          <w:strike/>
           <w:lang w:val="uk-UA"/>
         </w:rPr>
         <w:t xml:space="preserve">Привести до нормального виду всі наявні сценарії (видалити лишні пробіли та коментарі з сценаріями, які вже не використовуються (або ж їх можна відправити на якесь звалище, щоб потім не втратити). </w:t>
       </w:r>
       <w:r>
+        <w:rPr>
+          <w:strike/>
+        </w:rPr>
         <w:t xml:space="preserve"> </w:t>
       </w:r>
     </w:p>
@@ -5008,6 +5032,8 @@
       <w:r>
         <w:t xml:space="preserve"> </w:t>
       </w:r>
+      <w:bookmarkStart w:id="0" w:name="_GoBack"/>
+      <w:bookmarkEnd w:id="0"/>
       <w:r>
         <w:rPr>
           <w:lang w:val="uk-UA"/>
@@ -5216,6 +5242,9 @@
         <w:t>K</w:t>
       </w:r>
       <w:r>
+        <w:rPr>
+          <w:lang w:val="uk-UA"/>
+        </w:rPr>
         <w:t>-</w:t>
       </w:r>
       <w:proofErr w:type="spellStart"/>
@@ -5244,15 +5273,7 @@
         <w:rPr>
           <w:lang w:val="uk-UA"/>
         </w:rPr>
-        <w:t xml:space="preserve"> від Хрому. </w:t>
-      </w:r>
-      <w:bookmarkStart w:id="0" w:name="_GoBack"/>
-      <w:bookmarkEnd w:id="0"/>
-      <w:r>
-        <w:rPr>
-          <w:lang w:val="uk-UA"/>
-        </w:rPr>
-        <w:t xml:space="preserve"> </w:t>
+        <w:t xml:space="preserve"> від Хрому.  </w:t>
       </w:r>
     </w:p>
     <w:p>
@@ -5662,13 +5683,7 @@
         <w:rPr>
           <w:lang w:val="uk-UA"/>
         </w:rPr>
-        <w:t xml:space="preserve"> </w:t>
-      </w:r>
-      <w:r>
-        <w:rPr>
-          <w:lang w:val="uk-UA"/>
-        </w:rPr>
-        <w:t xml:space="preserve">Виставити необхідні </w:t>
+        <w:t xml:space="preserve"> Виставити необхідні </w:t>
       </w:r>
       <w:proofErr w:type="spellStart"/>
       <w:r>

</xml_diff>

<commit_message>
Edited some items of plans
</commit_message>
<xml_diff>
--- a/zz_Problems and propositions.docx
+++ b/zz_Problems and propositions.docx
@@ -1,6 +1,6 @@
 
 <file path=word/document.xml><?xml version="1.0" encoding="utf-8"?>
-<w:document xmlns:wpc="http://schemas.microsoft.com/office/word/2010/wordprocessingCanvas" xmlns:mc="http://schemas.openxmlformats.org/markup-compatibility/2006" xmlns:o="urn:schemas-microsoft-com:office:office" xmlns:r="http://schemas.openxmlformats.org/officeDocument/2006/relationships" xmlns:m="http://schemas.openxmlformats.org/officeDocument/2006/math" xmlns:v="urn:schemas-microsoft-com:vml" xmlns:wp14="http://schemas.microsoft.com/office/word/2010/wordprocessingDrawing" xmlns:wp="http://schemas.openxmlformats.org/drawingml/2006/wordprocessingDrawing" xmlns:w10="urn:schemas-microsoft-com:office:word" xmlns:w="http://schemas.openxmlformats.org/wordprocessingml/2006/main" xmlns:w14="http://schemas.microsoft.com/office/word/2010/wordml" xmlns:w15="http://schemas.microsoft.com/office/word/2012/wordml" xmlns:wpg="http://schemas.microsoft.com/office/word/2010/wordprocessingGroup" xmlns:wpi="http://schemas.microsoft.com/office/word/2010/wordprocessingInk" xmlns:wne="http://schemas.microsoft.com/office/word/2006/wordml" xmlns:wps="http://schemas.microsoft.com/office/word/2010/wordprocessingShape" mc:Ignorable="w14 w15 wp14">
+<w:document xmlns:wpc="http://schemas.microsoft.com/office/word/2010/wordprocessingCanvas" xmlns:mc="http://schemas.openxmlformats.org/markup-compatibility/2006" xmlns:o="urn:schemas-microsoft-com:office:office" xmlns:r="http://schemas.openxmlformats.org/officeDocument/2006/relationships" xmlns:m="http://schemas.openxmlformats.org/officeDocument/2006/math" xmlns:v="urn:schemas-microsoft-com:vml" xmlns:wp14="http://schemas.microsoft.com/office/word/2010/wordprocessingDrawing" xmlns:wp="http://schemas.openxmlformats.org/drawingml/2006/wordprocessingDrawing" xmlns:w10="urn:schemas-microsoft-com:office:word" xmlns:w="http://schemas.openxmlformats.org/wordprocessingml/2006/main" xmlns:w14="http://schemas.microsoft.com/office/word/2010/wordml" xmlns:wpg="http://schemas.microsoft.com/office/word/2010/wordprocessingGroup" xmlns:wpi="http://schemas.microsoft.com/office/word/2010/wordprocessingInk" xmlns:wne="http://schemas.microsoft.com/office/word/2006/wordml" xmlns:wps="http://schemas.microsoft.com/office/word/2010/wordprocessingShape" mc:Ignorable="w14 wp14">
   <w:body>
     <w:p>
       <w:pPr>
@@ -476,21 +476,7 @@
         <w:rPr>
           <w:lang w:val="uk-UA"/>
         </w:rPr>
-        <w:t xml:space="preserve"> і по ньому </w:t>
-      </w:r>
-      <w:proofErr w:type="spellStart"/>
-      <w:r>
-        <w:rPr>
-          <w:lang w:val="uk-UA"/>
-        </w:rPr>
-        <w:t>шукатимуться</w:t>
-      </w:r>
-      <w:proofErr w:type="spellEnd"/>
-      <w:r>
-        <w:rPr>
-          <w:lang w:val="uk-UA"/>
-        </w:rPr>
-        <w:t xml:space="preserve"> картинки. </w:t>
+        <w:t xml:space="preserve"> і по ньому шукатимуться картинки. </w:t>
       </w:r>
     </w:p>
     <w:p>
@@ -874,14 +860,14 @@
         <w:rPr>
           <w:lang w:val="uk-UA"/>
         </w:rPr>
-        <w:t>для К-</w:t>
-      </w:r>
-      <w:proofErr w:type="spellStart"/>
-      <w:r>
-        <w:rPr>
-          <w:lang w:val="uk-UA"/>
-        </w:rPr>
-        <w:t>Мелеон</w:t>
+        <w:t xml:space="preserve">для </w:t>
+      </w:r>
+      <w:proofErr w:type="spellStart"/>
+      <w:r>
+        <w:rPr>
+          <w:lang w:val="uk-UA"/>
+        </w:rPr>
+        <w:t>К-Мелеон</w:t>
       </w:r>
       <w:proofErr w:type="spellEnd"/>
       <w:r>
@@ -912,14 +898,14 @@
         <w:rPr>
           <w:lang w:val="uk-UA"/>
         </w:rPr>
-        <w:t>це не доступно. Можливо, причина того, що К-</w:t>
-      </w:r>
-      <w:proofErr w:type="spellStart"/>
-      <w:r>
-        <w:rPr>
-          <w:lang w:val="uk-UA"/>
-        </w:rPr>
-        <w:t>Мелеон</w:t>
+        <w:t xml:space="preserve">це не доступно. Можливо, причина того, що </w:t>
+      </w:r>
+      <w:proofErr w:type="spellStart"/>
+      <w:r>
+        <w:rPr>
+          <w:lang w:val="uk-UA"/>
+        </w:rPr>
+        <w:t>К-Мелеон</w:t>
       </w:r>
       <w:proofErr w:type="spellEnd"/>
       <w:r>
@@ -1473,14 +1459,14 @@
         <w:rPr>
           <w:lang w:val="uk-UA"/>
         </w:rPr>
-        <w:t>фарм</w:t>
-      </w:r>
-      <w:proofErr w:type="spellEnd"/>
-      <w:r>
-        <w:rPr>
-          <w:lang w:val="uk-UA"/>
-        </w:rPr>
-        <w:t xml:space="preserve">-сценарій в якому будуть розміщуватись сценарії для завдань, </w:t>
+        <w:t>фарм-сценарій</w:t>
+      </w:r>
+      <w:proofErr w:type="spellEnd"/>
+      <w:r>
+        <w:rPr>
+          <w:lang w:val="uk-UA"/>
+        </w:rPr>
+        <w:t xml:space="preserve"> в якому будуть розміщуватись сценарії для завдань, </w:t>
       </w:r>
       <w:proofErr w:type="spellStart"/>
       <w:r>
@@ -1738,14 +1724,14 @@
         <w:rPr>
           <w:lang w:val="uk-UA"/>
         </w:rPr>
-        <w:t>фарм</w:t>
-      </w:r>
-      <w:proofErr w:type="spellEnd"/>
-      <w:r>
-        <w:rPr>
-          <w:lang w:val="uk-UA"/>
-        </w:rPr>
-        <w:t xml:space="preserve">-циклу, </w:t>
+        <w:t>фарм-циклу</w:t>
+      </w:r>
+      <w:proofErr w:type="spellEnd"/>
+      <w:r>
+        <w:rPr>
+          <w:lang w:val="uk-UA"/>
+        </w:rPr>
+        <w:t xml:space="preserve">, </w:t>
       </w:r>
       <w:proofErr w:type="spellStart"/>
       <w:r>
@@ -1766,28 +1752,28 @@
         <w:rPr>
           <w:lang w:val="uk-UA"/>
         </w:rPr>
-        <w:t>фарм</w:t>
-      </w:r>
-      <w:proofErr w:type="spellEnd"/>
-      <w:r>
-        <w:rPr>
-          <w:lang w:val="uk-UA"/>
-        </w:rPr>
-        <w:t xml:space="preserve">-цикл з ним, потім знову змінював персонажа (за допомогою копіювання адреси та паролю у відповідні поля входу). І таким чином робити цикл для всіх </w:t>
-      </w:r>
-      <w:proofErr w:type="spellStart"/>
-      <w:r>
-        <w:rPr>
-          <w:lang w:val="uk-UA"/>
-        </w:rPr>
-        <w:t>фарм</w:t>
-      </w:r>
-      <w:proofErr w:type="spellEnd"/>
-      <w:r>
-        <w:rPr>
-          <w:lang w:val="uk-UA"/>
-        </w:rPr>
-        <w:t xml:space="preserve">-персонажів. Але, звичайно, головного свого </w:t>
+        <w:t>фарм-цикл</w:t>
+      </w:r>
+      <w:proofErr w:type="spellEnd"/>
+      <w:r>
+        <w:rPr>
+          <w:lang w:val="uk-UA"/>
+        </w:rPr>
+        <w:t xml:space="preserve"> з ним, потім знову змінював персонажа (за допомогою копіювання адреси та паролю у відповідні поля входу). І таким чином робити цикл для всіх </w:t>
+      </w:r>
+      <w:proofErr w:type="spellStart"/>
+      <w:r>
+        <w:rPr>
+          <w:lang w:val="uk-UA"/>
+        </w:rPr>
+        <w:t>фарм-персонажів</w:t>
+      </w:r>
+      <w:proofErr w:type="spellEnd"/>
+      <w:r>
+        <w:rPr>
+          <w:lang w:val="uk-UA"/>
+        </w:rPr>
+        <w:t xml:space="preserve">. Але, звичайно, головного свого </w:t>
       </w:r>
       <w:proofErr w:type="spellStart"/>
       <w:r>
@@ -1867,14 +1853,14 @@
         <w:rPr>
           <w:lang w:val="uk-UA"/>
         </w:rPr>
-        <w:t>фарм</w:t>
-      </w:r>
-      <w:proofErr w:type="spellEnd"/>
-      <w:r>
-        <w:rPr>
-          <w:lang w:val="uk-UA"/>
-        </w:rPr>
-        <w:t xml:space="preserve">-персонажів та передавати його на основу. </w:t>
+        <w:t>фарм-персонажів</w:t>
+      </w:r>
+      <w:proofErr w:type="spellEnd"/>
+      <w:r>
+        <w:rPr>
+          <w:lang w:val="uk-UA"/>
+        </w:rPr>
+        <w:t xml:space="preserve"> та передавати його на основу. </w:t>
       </w:r>
     </w:p>
     <w:p>
@@ -2120,7 +2106,21 @@
         <w:rPr>
           <w:lang w:val="uk-UA"/>
         </w:rPr>
-        <w:t xml:space="preserve"> реалізувати каунтер пройдених завдань та </w:t>
+        <w:t xml:space="preserve"> реалізувати </w:t>
+      </w:r>
+      <w:proofErr w:type="spellStart"/>
+      <w:r>
+        <w:rPr>
+          <w:lang w:val="uk-UA"/>
+        </w:rPr>
+        <w:t>каунтер</w:t>
+      </w:r>
+      <w:proofErr w:type="spellEnd"/>
+      <w:r>
+        <w:rPr>
+          <w:lang w:val="uk-UA"/>
+        </w:rPr>
+        <w:t xml:space="preserve"> пройдених завдань та </w:t>
       </w:r>
       <w:proofErr w:type="spellStart"/>
       <w:r>
@@ -2297,14 +2297,14 @@
         <w:rPr>
           <w:lang w:val="uk-UA"/>
         </w:rPr>
-        <w:t>пітомців</w:t>
-      </w:r>
-      <w:proofErr w:type="spellEnd"/>
-      <w:r>
-        <w:rPr>
-          <w:lang w:val="uk-UA"/>
-        </w:rPr>
-        <w:t>-лікарів.</w:t>
+        <w:t>пітомців-лікарів</w:t>
+      </w:r>
+      <w:proofErr w:type="spellEnd"/>
+      <w:r>
+        <w:rPr>
+          <w:lang w:val="uk-UA"/>
+        </w:rPr>
+        <w:t>.</w:t>
       </w:r>
     </w:p>
     <w:p>
@@ -2541,28 +2541,28 @@
         <w:rPr>
           <w:lang w:val="uk-UA"/>
         </w:rPr>
-        <w:t xml:space="preserve"> Спробувати зробити автоматизацію на 4 вікна відразу (2 К-</w:t>
-      </w:r>
-      <w:proofErr w:type="spellStart"/>
-      <w:r>
-        <w:rPr>
-          <w:lang w:val="uk-UA"/>
-        </w:rPr>
-        <w:t>Мелеон</w:t>
-      </w:r>
-      <w:proofErr w:type="spellEnd"/>
-      <w:r>
-        <w:rPr>
-          <w:lang w:val="uk-UA"/>
-        </w:rPr>
-        <w:t>, 2 Хрому, або 4 Хрому, або 4 К-</w:t>
-      </w:r>
-      <w:proofErr w:type="spellStart"/>
-      <w:r>
-        <w:rPr>
-          <w:lang w:val="uk-UA"/>
-        </w:rPr>
-        <w:t>Мелеону</w:t>
+        <w:t xml:space="preserve"> Спробувати зробити автоматизацію на 4 вікна відразу (2 </w:t>
+      </w:r>
+      <w:proofErr w:type="spellStart"/>
+      <w:r>
+        <w:rPr>
+          <w:lang w:val="uk-UA"/>
+        </w:rPr>
+        <w:t>К-Мелеон</w:t>
+      </w:r>
+      <w:proofErr w:type="spellEnd"/>
+      <w:r>
+        <w:rPr>
+          <w:lang w:val="uk-UA"/>
+        </w:rPr>
+        <w:t xml:space="preserve">, 2 Хрому, або 4 Хрому, або 4 </w:t>
+      </w:r>
+      <w:proofErr w:type="spellStart"/>
+      <w:r>
+        <w:rPr>
+          <w:lang w:val="uk-UA"/>
+        </w:rPr>
+        <w:t>К-Мелеону</w:t>
       </w:r>
       <w:proofErr w:type="spellEnd"/>
       <w:r>
@@ -3119,13 +3119,45 @@
           <w:strike/>
           <w:lang w:val="uk-UA"/>
         </w:rPr>
-        <w:t>combat_monk</w:t>
-      </w:r>
-      <w:proofErr w:type="spellEnd"/>
-      <w:r>
-        <w:rPr>
-          <w:strike/>
-          <w:lang w:val="uk-UA"/>
+        <w:t>comb</w:t>
+      </w:r>
+      <w:proofErr w:type="spellEnd"/>
+      <w:r>
+        <w:rPr>
+          <w:strike/>
+          <w:lang w:val="uk-UA"/>
+        </w:rPr>
+        <w:t>at_monk--K-Meleon(</w:t>
+      </w:r>
+      <w:proofErr w:type="spellStart"/>
+      <w:r>
+        <w:rPr>
+          <w:strike/>
+          <w:lang w:val="uk-UA"/>
+        </w:rPr>
+        <w:t>left_w</w:t>
+      </w:r>
+      <w:proofErr w:type="spellEnd"/>
+      <w:r>
+        <w:rPr>
+          <w:strike/>
+          <w:lang w:val="uk-UA"/>
+        </w:rPr>
+        <w:t xml:space="preserve">indow).cms та </w:t>
+      </w:r>
+      <w:proofErr w:type="spellStart"/>
+      <w:r>
+        <w:rPr>
+          <w:strike/>
+          <w:lang w:val="en-US"/>
+        </w:rPr>
+        <w:t>permanent_healing</w:t>
+      </w:r>
+      <w:proofErr w:type="spellEnd"/>
+      <w:r>
+        <w:rPr>
+          <w:strike/>
+          <w:lang w:val="en-US"/>
         </w:rPr>
         <w:t>--K-</w:t>
       </w:r>
@@ -3133,7 +3165,7 @@
       <w:r>
         <w:rPr>
           <w:strike/>
-          <w:lang w:val="uk-UA"/>
+          <w:lang w:val="en-US"/>
         </w:rPr>
         <w:t>Meleon</w:t>
       </w:r>
@@ -3141,7 +3173,7 @@
       <w:r>
         <w:rPr>
           <w:strike/>
-          <w:lang w:val="uk-UA"/>
+          <w:lang w:val="en-US"/>
         </w:rPr>
         <w:t>(</w:t>
       </w:r>
@@ -3149,7 +3181,7 @@
       <w:r>
         <w:rPr>
           <w:strike/>
-          <w:lang w:val="uk-UA"/>
+          <w:lang w:val="en-US"/>
         </w:rPr>
         <w:t>left_window</w:t>
       </w:r>
@@ -3157,7 +3189,7 @@
       <w:r>
         <w:rPr>
           <w:strike/>
-          <w:lang w:val="uk-UA"/>
+          <w:lang w:val="en-US"/>
         </w:rPr>
         <w:t>).</w:t>
       </w:r>
@@ -3165,75 +3197,11 @@
       <w:r>
         <w:rPr>
           <w:strike/>
-          <w:lang w:val="uk-UA"/>
+          <w:lang w:val="en-US"/>
         </w:rPr>
         <w:t>cms</w:t>
       </w:r>
       <w:proofErr w:type="spellEnd"/>
-      <w:r>
-        <w:rPr>
-          <w:strike/>
-          <w:lang w:val="uk-UA"/>
-        </w:rPr>
-        <w:t xml:space="preserve"> та </w:t>
-      </w:r>
-      <w:proofErr w:type="spellStart"/>
-      <w:r>
-        <w:rPr>
-          <w:strike/>
-          <w:lang w:val="en-US"/>
-        </w:rPr>
-        <w:t>permanent_healing</w:t>
-      </w:r>
-      <w:proofErr w:type="spellEnd"/>
-      <w:r>
-        <w:rPr>
-          <w:strike/>
-          <w:lang w:val="en-US"/>
-        </w:rPr>
-        <w:t>--K-</w:t>
-      </w:r>
-      <w:proofErr w:type="spellStart"/>
-      <w:r>
-        <w:rPr>
-          <w:strike/>
-          <w:lang w:val="en-US"/>
-        </w:rPr>
-        <w:t>Meleon</w:t>
-      </w:r>
-      <w:proofErr w:type="spellEnd"/>
-      <w:r>
-        <w:rPr>
-          <w:strike/>
-          <w:lang w:val="en-US"/>
-        </w:rPr>
-        <w:t>(</w:t>
-      </w:r>
-      <w:proofErr w:type="spellStart"/>
-      <w:r>
-        <w:rPr>
-          <w:strike/>
-          <w:lang w:val="en-US"/>
-        </w:rPr>
-        <w:t>left_window</w:t>
-      </w:r>
-      <w:proofErr w:type="spellEnd"/>
-      <w:r>
-        <w:rPr>
-          <w:strike/>
-          <w:lang w:val="en-US"/>
-        </w:rPr>
-        <w:t>).</w:t>
-      </w:r>
-      <w:proofErr w:type="spellStart"/>
-      <w:r>
-        <w:rPr>
-          <w:strike/>
-          <w:lang w:val="en-US"/>
-        </w:rPr>
-        <w:t>cms</w:t>
-      </w:r>
-      <w:proofErr w:type="spellEnd"/>
     </w:p>
     <w:p>
       <w:pPr>
@@ -3260,63 +3228,31 @@
           <w:strike/>
           <w:lang w:val="uk-UA"/>
         </w:rPr>
-        <w:t>combat_monk</w:t>
-      </w:r>
-      <w:proofErr w:type="spellEnd"/>
-      <w:r>
-        <w:rPr>
-          <w:strike/>
-          <w:lang w:val="uk-UA"/>
-        </w:rPr>
-        <w:t>--K-</w:t>
-      </w:r>
-      <w:proofErr w:type="spellStart"/>
-      <w:r>
-        <w:rPr>
-          <w:strike/>
-          <w:lang w:val="uk-UA"/>
-        </w:rPr>
-        <w:t>Meleon</w:t>
-      </w:r>
-      <w:proofErr w:type="spellEnd"/>
-      <w:r>
-        <w:rPr>
-          <w:strike/>
-          <w:lang w:val="uk-UA"/>
-        </w:rPr>
-        <w:t>(</w:t>
-      </w:r>
-      <w:proofErr w:type="spellStart"/>
-      <w:r>
-        <w:rPr>
-          <w:strike/>
-          <w:lang w:val="uk-UA"/>
-        </w:rPr>
-        <w:t>left_window</w:t>
-      </w:r>
-      <w:proofErr w:type="spellEnd"/>
-      <w:r>
-        <w:rPr>
-          <w:strike/>
-          <w:lang w:val="uk-UA"/>
-        </w:rPr>
-        <w:t>).</w:t>
-      </w:r>
-      <w:proofErr w:type="spellStart"/>
-      <w:r>
-        <w:rPr>
-          <w:strike/>
-          <w:lang w:val="uk-UA"/>
-        </w:rPr>
-        <w:t>cms</w:t>
-      </w:r>
-      <w:proofErr w:type="spellEnd"/>
-      <w:r>
-        <w:rPr>
-          <w:strike/>
-          <w:lang w:val="uk-UA"/>
-        </w:rPr>
-        <w:t xml:space="preserve"> та </w:t>
+        <w:t>comb</w:t>
+      </w:r>
+      <w:proofErr w:type="spellEnd"/>
+      <w:r>
+        <w:rPr>
+          <w:strike/>
+          <w:lang w:val="uk-UA"/>
+        </w:rPr>
+        <w:t>at_monk--K-Meleon(</w:t>
+      </w:r>
+      <w:proofErr w:type="spellStart"/>
+      <w:r>
+        <w:rPr>
+          <w:strike/>
+          <w:lang w:val="uk-UA"/>
+        </w:rPr>
+        <w:t>left_w</w:t>
+      </w:r>
+      <w:proofErr w:type="spellEnd"/>
+      <w:r>
+        <w:rPr>
+          <w:strike/>
+          <w:lang w:val="uk-UA"/>
+        </w:rPr>
+        <w:t xml:space="preserve">indow).cms та </w:t>
       </w:r>
       <w:proofErr w:type="spellStart"/>
       <w:r>
@@ -3718,19 +3654,17 @@
           <w:highlight w:val="black"/>
           <w:lang w:val="uk-UA"/>
         </w:rPr>
-        <w:t xml:space="preserve"> і протестувати його (чи будуть </w:t>
-      </w:r>
-      <w:proofErr w:type="spellStart"/>
+        <w:t xml:space="preserve"> і протестувати його (чи будуть шукатись картинки, чи потрібно там дотримуватись правильних адресів. Бо можливо, вони будуть просто шукатись файлом .</w:t>
+      </w:r>
       <w:r>
         <w:rPr>
           <w:strike/>
           <w:color w:val="FFFFFF" w:themeColor="background1"/>
           <w:highlight w:val="black"/>
-          <w:lang w:val="uk-UA"/>
-        </w:rPr>
-        <w:t>шукатись</w:t>
-      </w:r>
-      <w:proofErr w:type="spellEnd"/>
+          <w:lang w:val="en-US"/>
+        </w:rPr>
+        <w:t>exe</w:t>
+      </w:r>
       <w:r>
         <w:rPr>
           <w:strike/>
@@ -3738,24 +3672,6 @@
           <w:highlight w:val="black"/>
           <w:lang w:val="uk-UA"/>
         </w:rPr>
-        <w:t xml:space="preserve"> картинки, чи потрібно там дотримуватись правильних адресів. Бо можливо, вони будуть просто шукатись файлом .</w:t>
-      </w:r>
-      <w:r>
-        <w:rPr>
-          <w:strike/>
-          <w:color w:val="FFFFFF" w:themeColor="background1"/>
-          <w:highlight w:val="black"/>
-          <w:lang w:val="en-US"/>
-        </w:rPr>
-        <w:t>exe</w:t>
-      </w:r>
-      <w:r>
-        <w:rPr>
-          <w:strike/>
-          <w:color w:val="FFFFFF" w:themeColor="background1"/>
-          <w:highlight w:val="black"/>
-          <w:lang w:val="uk-UA"/>
-        </w:rPr>
         <w:t>)</w:t>
       </w:r>
     </w:p>
@@ -4535,28 +4451,131 @@
           <w:lang w:val="uk-UA"/>
         </w:rPr>
       </w:pPr>
-      <w:r>
-        <w:rPr>
-          <w:strike/>
-          <w:lang w:val="uk-UA"/>
-        </w:rPr>
-        <w:t>_</w:t>
-      </w:r>
-      <w:proofErr w:type="spellStart"/>
-      <w:r>
-        <w:rPr>
-          <w:strike/>
-          <w:lang w:val="uk-UA"/>
-        </w:rPr>
-        <w:t>test_permanent_healing</w:t>
-      </w:r>
-      <w:proofErr w:type="spellEnd"/>
-      <w:r>
-        <w:rPr>
-          <w:strike/>
-          <w:lang w:val="uk-UA"/>
-        </w:rPr>
-        <w:t>--</w:t>
+      <w:proofErr w:type="spellStart"/>
+      <w:r>
+        <w:rPr>
+          <w:strike/>
+          <w:lang w:val="uk-UA"/>
+        </w:rPr>
+        <w:t>_test_permanent_heali</w:t>
+      </w:r>
+      <w:proofErr w:type="spellEnd"/>
+      <w:r>
+        <w:rPr>
+          <w:strike/>
+          <w:lang w:val="uk-UA"/>
+        </w:rPr>
+        <w:t>ng--Chrome—</w:t>
+      </w:r>
+    </w:p>
+    <w:p>
+      <w:pPr>
+        <w:pStyle w:val="a3"/>
+        <w:ind w:left="644" w:firstLine="0"/>
+        <w:rPr>
+          <w:strike/>
+          <w:lang w:val="uk-UA"/>
+        </w:rPr>
+      </w:pPr>
+      <w:r>
+        <w:rPr>
+          <w:strike/>
+          <w:lang w:val="uk-UA"/>
+        </w:rPr>
+        <w:t>100_auto--</w:t>
+      </w:r>
+      <w:proofErr w:type="spellStart"/>
+      <w:r>
+        <w:rPr>
+          <w:strike/>
+          <w:lang w:val="uk-UA"/>
+        </w:rPr>
+        <w:t>hWND_by_co</w:t>
+      </w:r>
+      <w:proofErr w:type="spellEnd"/>
+      <w:r>
+        <w:rPr>
+          <w:strike/>
+          <w:lang w:val="uk-UA"/>
+        </w:rPr>
+        <w:t xml:space="preserve">mmand(right).cms </w:t>
+      </w:r>
+    </w:p>
+    <w:p>
+      <w:pPr>
+        <w:pStyle w:val="a3"/>
+        <w:ind w:left="644" w:firstLine="0"/>
+        <w:rPr>
+          <w:strike/>
+          <w:lang w:val="uk-UA"/>
+        </w:rPr>
+      </w:pPr>
+    </w:p>
+    <w:p>
+      <w:pPr>
+        <w:pStyle w:val="a3"/>
+        <w:ind w:left="644" w:firstLine="0"/>
+        <w:rPr>
+          <w:strike/>
+          <w:lang w:val="uk-UA"/>
+        </w:rPr>
+      </w:pPr>
+      <w:r>
+        <w:rPr>
+          <w:strike/>
+          <w:lang w:val="uk-UA"/>
+        </w:rPr>
+        <w:t>До</w:t>
+      </w:r>
+    </w:p>
+    <w:p>
+      <w:pPr>
+        <w:pStyle w:val="a3"/>
+        <w:ind w:left="644" w:firstLine="0"/>
+        <w:rPr>
+          <w:strike/>
+          <w:lang w:val="uk-UA"/>
+        </w:rPr>
+      </w:pPr>
+    </w:p>
+    <w:p>
+      <w:pPr>
+        <w:pStyle w:val="a3"/>
+        <w:ind w:left="644" w:firstLine="0"/>
+        <w:rPr>
+          <w:strike/>
+          <w:lang w:val="uk-UA"/>
+        </w:rPr>
+      </w:pPr>
+      <w:r>
+        <w:rPr>
+          <w:strike/>
+          <w:lang w:val="uk-UA"/>
+        </w:rPr>
+        <w:t xml:space="preserve"> </w:t>
+      </w:r>
+      <w:r>
+        <w:rPr>
+          <w:strike/>
+          <w:lang w:val="en-US"/>
+        </w:rPr>
+        <w:t>_working</w:t>
+      </w:r>
+      <w:proofErr w:type="spellStart"/>
+      <w:r>
+        <w:rPr>
+          <w:strike/>
+          <w:lang w:val="uk-UA"/>
+        </w:rPr>
+        <w:t>_permanent_heali</w:t>
+      </w:r>
+      <w:proofErr w:type="spellEnd"/>
+      <w:r>
+        <w:rPr>
+          <w:strike/>
+          <w:lang w:val="uk-UA"/>
+        </w:rPr>
+        <w:t>ng--</w:t>
       </w:r>
       <w:proofErr w:type="spellStart"/>
       <w:r>
@@ -4572,254 +4591,71 @@
           <w:strike/>
           <w:lang w:val="uk-UA"/>
         </w:rPr>
-        <w:t>—</w:t>
+        <w:t>--100_auto--</w:t>
+      </w:r>
+      <w:proofErr w:type="spellStart"/>
+      <w:r>
+        <w:rPr>
+          <w:strike/>
+          <w:lang w:val="uk-UA"/>
+        </w:rPr>
+        <w:t>hWND_by_</w:t>
+      </w:r>
+      <w:proofErr w:type="gramStart"/>
+      <w:r>
+        <w:rPr>
+          <w:strike/>
+          <w:lang w:val="uk-UA"/>
+        </w:rPr>
+        <w:t>co</w:t>
+      </w:r>
+      <w:proofErr w:type="spellEnd"/>
+      <w:r>
+        <w:rPr>
+          <w:strike/>
+          <w:lang w:val="uk-UA"/>
+        </w:rPr>
+        <w:t>mmand(</w:t>
+      </w:r>
+      <w:proofErr w:type="gramEnd"/>
+      <w:r>
+        <w:rPr>
+          <w:strike/>
+          <w:lang w:val="uk-UA"/>
+        </w:rPr>
+        <w:t>right).cms</w:t>
       </w:r>
     </w:p>
     <w:p>
       <w:pPr>
         <w:pStyle w:val="a3"/>
         <w:ind w:left="644" w:firstLine="0"/>
-        <w:rPr>
-          <w:strike/>
-          <w:lang w:val="uk-UA"/>
-        </w:rPr>
-      </w:pPr>
-      <w:r>
-        <w:rPr>
-          <w:strike/>
-          <w:lang w:val="uk-UA"/>
-        </w:rPr>
-        <w:t>100_auto--</w:t>
-      </w:r>
-      <w:proofErr w:type="spellStart"/>
-      <w:r>
-        <w:rPr>
-          <w:strike/>
-          <w:lang w:val="uk-UA"/>
-        </w:rPr>
-        <w:t>hWND_by_command</w:t>
-      </w:r>
-      <w:proofErr w:type="spellEnd"/>
-      <w:r>
-        <w:rPr>
-          <w:strike/>
-          <w:lang w:val="uk-UA"/>
-        </w:rPr>
-        <w:t>(</w:t>
-      </w:r>
-      <w:proofErr w:type="spellStart"/>
-      <w:r>
-        <w:rPr>
-          <w:strike/>
-          <w:lang w:val="uk-UA"/>
-        </w:rPr>
-        <w:t>right</w:t>
-      </w:r>
-      <w:proofErr w:type="spellEnd"/>
-      <w:r>
-        <w:rPr>
-          <w:strike/>
-          <w:lang w:val="uk-UA"/>
-        </w:rPr>
-        <w:t>).</w:t>
-      </w:r>
-      <w:proofErr w:type="spellStart"/>
-      <w:r>
-        <w:rPr>
-          <w:strike/>
-          <w:lang w:val="uk-UA"/>
-        </w:rPr>
-        <w:t>cms</w:t>
-      </w:r>
-      <w:proofErr w:type="spellEnd"/>
-      <w:r>
-        <w:rPr>
-          <w:strike/>
+      </w:pPr>
+      <w:r>
+        <w:rPr>
+          <w:strike/>
+          <w:lang w:val="uk-UA"/>
+        </w:rPr>
+        <w:t>і перевірити, як це буде працювати.</w:t>
+      </w:r>
+    </w:p>
+    <w:p>
+      <w:pPr>
+        <w:pStyle w:val="a3"/>
+        <w:numPr>
+          <w:ilvl w:val="0"/>
+          <w:numId w:val="4"/>
+        </w:numPr>
+        <w:rPr>
+          <w:strike/>
+        </w:rPr>
+      </w:pPr>
+      <w:r>
+        <w:rPr>
           <w:lang w:val="uk-UA"/>
         </w:rPr>
         <w:t xml:space="preserve"> </w:t>
       </w:r>
-    </w:p>
-    <w:p>
-      <w:pPr>
-        <w:pStyle w:val="a3"/>
-        <w:ind w:left="644" w:firstLine="0"/>
-        <w:rPr>
-          <w:strike/>
-          <w:lang w:val="uk-UA"/>
-        </w:rPr>
-      </w:pPr>
-    </w:p>
-    <w:p>
-      <w:pPr>
-        <w:pStyle w:val="a3"/>
-        <w:ind w:left="644" w:firstLine="0"/>
-        <w:rPr>
-          <w:strike/>
-          <w:lang w:val="uk-UA"/>
-        </w:rPr>
-      </w:pPr>
-      <w:r>
-        <w:rPr>
-          <w:strike/>
-          <w:lang w:val="uk-UA"/>
-        </w:rPr>
-        <w:t>До</w:t>
-      </w:r>
-    </w:p>
-    <w:p>
-      <w:pPr>
-        <w:pStyle w:val="a3"/>
-        <w:ind w:left="644" w:firstLine="0"/>
-        <w:rPr>
-          <w:strike/>
-          <w:lang w:val="uk-UA"/>
-        </w:rPr>
-      </w:pPr>
-    </w:p>
-    <w:p>
-      <w:pPr>
-        <w:pStyle w:val="a3"/>
-        <w:ind w:left="644" w:firstLine="0"/>
-        <w:rPr>
-          <w:strike/>
-          <w:lang w:val="uk-UA"/>
-        </w:rPr>
-      </w:pPr>
-      <w:r>
-        <w:rPr>
-          <w:strike/>
-          <w:lang w:val="uk-UA"/>
-        </w:rPr>
-        <w:t xml:space="preserve"> </w:t>
-      </w:r>
-      <w:r>
-        <w:rPr>
-          <w:strike/>
-          <w:lang w:val="en-US"/>
-        </w:rPr>
-        <w:t>_working</w:t>
-      </w:r>
-      <w:r>
-        <w:rPr>
-          <w:strike/>
-          <w:lang w:val="uk-UA"/>
-        </w:rPr>
-        <w:t>_</w:t>
-      </w:r>
-      <w:proofErr w:type="spellStart"/>
-      <w:r>
-        <w:rPr>
-          <w:strike/>
-          <w:lang w:val="uk-UA"/>
-        </w:rPr>
-        <w:t>permanent_healing</w:t>
-      </w:r>
-      <w:proofErr w:type="spellEnd"/>
-      <w:r>
-        <w:rPr>
-          <w:strike/>
-          <w:lang w:val="uk-UA"/>
-        </w:rPr>
-        <w:t>--</w:t>
-      </w:r>
-      <w:proofErr w:type="spellStart"/>
-      <w:r>
-        <w:rPr>
-          <w:strike/>
-          <w:lang w:val="uk-UA"/>
-        </w:rPr>
-        <w:t>Chrome</w:t>
-      </w:r>
-      <w:proofErr w:type="spellEnd"/>
-      <w:r>
-        <w:rPr>
-          <w:strike/>
-          <w:lang w:val="uk-UA"/>
-        </w:rPr>
-        <w:t>--100_auto--</w:t>
-      </w:r>
-      <w:proofErr w:type="spellStart"/>
-      <w:r>
-        <w:rPr>
-          <w:strike/>
-          <w:lang w:val="uk-UA"/>
-        </w:rPr>
-        <w:t>hWND_by_</w:t>
-      </w:r>
-      <w:proofErr w:type="gramStart"/>
-      <w:r>
-        <w:rPr>
-          <w:strike/>
-          <w:lang w:val="uk-UA"/>
-        </w:rPr>
-        <w:t>command</w:t>
-      </w:r>
-      <w:proofErr w:type="spellEnd"/>
-      <w:r>
-        <w:rPr>
-          <w:strike/>
-          <w:lang w:val="uk-UA"/>
-        </w:rPr>
-        <w:t>(</w:t>
-      </w:r>
-      <w:proofErr w:type="spellStart"/>
-      <w:proofErr w:type="gramEnd"/>
-      <w:r>
-        <w:rPr>
-          <w:strike/>
-          <w:lang w:val="uk-UA"/>
-        </w:rPr>
-        <w:t>right</w:t>
-      </w:r>
-      <w:proofErr w:type="spellEnd"/>
-      <w:r>
-        <w:rPr>
-          <w:strike/>
-          <w:lang w:val="uk-UA"/>
-        </w:rPr>
-        <w:t>).</w:t>
-      </w:r>
-      <w:proofErr w:type="spellStart"/>
-      <w:r>
-        <w:rPr>
-          <w:strike/>
-          <w:lang w:val="uk-UA"/>
-        </w:rPr>
-        <w:t>cms</w:t>
-      </w:r>
-      <w:proofErr w:type="spellEnd"/>
-    </w:p>
-    <w:p>
-      <w:pPr>
-        <w:pStyle w:val="a3"/>
-        <w:ind w:left="644" w:firstLine="0"/>
-      </w:pPr>
-      <w:r>
-        <w:rPr>
-          <w:strike/>
-          <w:lang w:val="uk-UA"/>
-        </w:rPr>
-        <w:t>і перевірити, як це буде працювати.</w:t>
-      </w:r>
-    </w:p>
-    <w:p>
-      <w:pPr>
-        <w:pStyle w:val="a3"/>
-        <w:numPr>
-          <w:ilvl w:val="0"/>
-          <w:numId w:val="4"/>
-        </w:numPr>
-        <w:rPr>
-          <w:strike/>
-        </w:rPr>
-      </w:pPr>
-      <w:r>
-        <w:rPr>
-          <w:lang w:val="uk-UA"/>
-        </w:rPr>
-        <w:t xml:space="preserve"> </w:t>
-      </w:r>
       <w:r>
         <w:rPr>
           <w:strike/>
@@ -4835,6 +4671,8 @@
         </w:rPr>
         <w:t xml:space="preserve"> по виконаних завданнях, відзначити що вже реалізовано, що зроблено. Перевірити завдання на наступний день. </w:t>
       </w:r>
+      <w:bookmarkStart w:id="0" w:name="_GoBack"/>
+      <w:bookmarkEnd w:id="0"/>
     </w:p>
     <w:p>
       <w:pPr>
@@ -5032,8 +4870,6 @@
       <w:r>
         <w:t xml:space="preserve"> </w:t>
       </w:r>
-      <w:bookmarkStart w:id="0" w:name="_GoBack"/>
-      <w:bookmarkEnd w:id="0"/>
       <w:r>
         <w:rPr>
           <w:lang w:val="uk-UA"/>
@@ -5128,102 +4964,96 @@
           <w:numId w:val="4"/>
         </w:numPr>
         <w:rPr>
-          <w:lang w:val="uk-UA"/>
-        </w:rPr>
-      </w:pPr>
-      <w:r>
-        <w:rPr>
-          <w:lang w:val="uk-UA"/>
-        </w:rPr>
-        <w:t xml:space="preserve"> Залити всю </w:t>
-      </w:r>
-      <w:proofErr w:type="spellStart"/>
-      <w:r>
-        <w:rPr>
-          <w:lang w:val="uk-UA"/>
-        </w:rPr>
-        <w:t>інфу</w:t>
-      </w:r>
-      <w:proofErr w:type="spellEnd"/>
-      <w:r>
-        <w:rPr>
-          <w:lang w:val="uk-UA"/>
-        </w:rPr>
-        <w:t xml:space="preserve"> про </w:t>
-      </w:r>
-      <w:r>
-        <w:rPr>
+          <w:strike/>
+          <w:lang w:val="uk-UA"/>
+        </w:rPr>
+      </w:pPr>
+      <w:r>
+        <w:rPr>
+          <w:strike/>
+          <w:lang w:val="uk-UA"/>
+        </w:rPr>
+        <w:t xml:space="preserve"> Залити всю інфу про </w:t>
+      </w:r>
+      <w:r>
+        <w:rPr>
+          <w:strike/>
           <w:lang w:val="en-US"/>
         </w:rPr>
         <w:t>K</w:t>
       </w:r>
       <w:r>
+        <w:rPr>
+          <w:strike/>
+        </w:rPr>
         <w:t>-</w:t>
       </w:r>
       <w:proofErr w:type="spellStart"/>
       <w:r>
         <w:rPr>
+          <w:strike/>
           <w:lang w:val="en-US"/>
         </w:rPr>
         <w:t>Meleon</w:t>
       </w:r>
       <w:proofErr w:type="spellEnd"/>
       <w:r>
+        <w:rPr>
+          <w:strike/>
+        </w:rPr>
         <w:t xml:space="preserve"> </w:t>
       </w:r>
       <w:r>
         <w:rPr>
+          <w:strike/>
           <w:lang w:val="uk-UA"/>
         </w:rPr>
         <w:t xml:space="preserve">на </w:t>
       </w:r>
       <w:r>
         <w:rPr>
+          <w:strike/>
           <w:lang w:val="en-US"/>
         </w:rPr>
         <w:t>Work</w:t>
       </w:r>
       <w:r>
+        <w:rPr>
+          <w:strike/>
+        </w:rPr>
         <w:t>-</w:t>
       </w:r>
       <w:r>
         <w:rPr>
+          <w:strike/>
           <w:lang w:val="en-US"/>
         </w:rPr>
         <w:t>PC</w:t>
       </w:r>
       <w:r>
+        <w:rPr>
+          <w:strike/>
+        </w:rPr>
         <w:t>.</w:t>
       </w:r>
       <w:r>
         <w:rPr>
+          <w:strike/>
           <w:lang w:val="uk-UA"/>
         </w:rPr>
         <w:t xml:space="preserve"> </w:t>
       </w:r>
       <w:r>
         <w:rPr>
-          <w:lang w:val="uk-UA"/>
-        </w:rPr>
-        <w:t xml:space="preserve">А також залити </w:t>
-      </w:r>
-      <w:proofErr w:type="spellStart"/>
-      <w:r>
-        <w:rPr>
-          <w:lang w:val="uk-UA"/>
-        </w:rPr>
-        <w:t>інфу</w:t>
-      </w:r>
-      <w:proofErr w:type="spellEnd"/>
-      <w:r>
-        <w:rPr>
-          <w:lang w:val="uk-UA"/>
-        </w:rPr>
-        <w:t xml:space="preserve"> про Хром. Перевірити працездатність </w:t>
-      </w:r>
-      <w:proofErr w:type="spellStart"/>
-      <w:r>
-        <w:rPr>
+          <w:strike/>
+          <w:lang w:val="uk-UA"/>
+        </w:rPr>
+        <w:t xml:space="preserve">А також залити інфу про Хром. Перевірити працездатність </w:t>
+      </w:r>
+      <w:proofErr w:type="spellStart"/>
+      <w:r>
+        <w:rPr>
+          <w:strike/>
           <w:lang w:val="uk-UA"/>
         </w:rPr>
         <w:t>шорткатів</w:t>
@@ -5231,18 +5061,21 @@
       <w:proofErr w:type="spellEnd"/>
       <w:r>
         <w:rPr>
+          <w:strike/>
           <w:lang w:val="uk-UA"/>
         </w:rPr>
         <w:t xml:space="preserve"> без відкритого Хрому. А також подивитись в Інтернеті, як зробити так, щоб на інших машинах на </w:t>
       </w:r>
       <w:r>
         <w:rPr>
+          <w:strike/>
           <w:lang w:val="en-US"/>
         </w:rPr>
         <w:t>K</w:t>
       </w:r>
       <w:r>
         <w:rPr>
+          <w:strike/>
           <w:lang w:val="uk-UA"/>
         </w:rPr>
         <w:t>-</w:t>
@@ -5250,6 +5083,7 @@
       <w:proofErr w:type="spellStart"/>
       <w:r>
         <w:rPr>
+          <w:strike/>
           <w:lang w:val="en-US"/>
         </w:rPr>
         <w:t>Meleon</w:t>
@@ -5257,6 +5091,7 @@
       <w:proofErr w:type="spellEnd"/>
       <w:r>
         <w:rPr>
+          <w:strike/>
           <w:lang w:val="uk-UA"/>
         </w:rPr>
         <w:t xml:space="preserve"> працювали </w:t>
@@ -5264,6 +5099,7 @@
       <w:proofErr w:type="spellStart"/>
       <w:r>
         <w:rPr>
+          <w:strike/>
           <w:lang w:val="uk-UA"/>
         </w:rPr>
         <w:t>шорткати</w:t>
@@ -5271,6 +5107,7 @@
       <w:proofErr w:type="spellEnd"/>
       <w:r>
         <w:rPr>
+          <w:strike/>
           <w:lang w:val="uk-UA"/>
         </w:rPr>
         <w:t xml:space="preserve"> від Хрому.  </w:t>
@@ -5315,17 +5152,20 @@
           <w:numId w:val="4"/>
         </w:numPr>
         <w:rPr>
-          <w:lang w:val="uk-UA"/>
-        </w:rPr>
-      </w:pPr>
-      <w:r>
-        <w:rPr>
+          <w:strike/>
+          <w:lang w:val="uk-UA"/>
+        </w:rPr>
+      </w:pPr>
+      <w:r>
+        <w:rPr>
+          <w:strike/>
           <w:lang w:val="uk-UA"/>
         </w:rPr>
         <w:t xml:space="preserve"> </w:t>
       </w:r>
       <w:r>
         <w:rPr>
+          <w:strike/>
           <w:highlight w:val="green"/>
           <w:lang w:val="uk-UA"/>
         </w:rPr>
@@ -5333,30 +5173,127 @@
       </w:r>
       <w:r>
         <w:rPr>
+          <w:strike/>
           <w:lang w:val="uk-UA"/>
         </w:rPr>
         <w:t xml:space="preserve">, чому на </w:t>
       </w:r>
       <w:r>
         <w:rPr>
+          <w:strike/>
           <w:lang w:val="en-US"/>
         </w:rPr>
         <w:t>Work</w:t>
       </w:r>
       <w:r>
         <w:rPr>
+          <w:strike/>
           <w:lang w:val="uk-UA"/>
         </w:rPr>
         <w:t>-</w:t>
       </w:r>
       <w:r>
         <w:rPr>
+          <w:strike/>
           <w:lang w:val="en-US"/>
         </w:rPr>
         <w:t>PC</w:t>
       </w:r>
       <w:r>
         <w:rPr>
+          <w:strike/>
+          <w:lang w:val="uk-UA"/>
+        </w:rPr>
+        <w:t xml:space="preserve"> на </w:t>
+      </w:r>
+      <w:r>
+        <w:rPr>
+          <w:strike/>
+          <w:lang w:val="en-US"/>
+        </w:rPr>
+        <w:t>K</w:t>
+      </w:r>
+      <w:r>
+        <w:rPr>
+          <w:strike/>
+          <w:lang w:val="uk-UA"/>
+        </w:rPr>
+        <w:t>-</w:t>
+      </w:r>
+      <w:proofErr w:type="spellStart"/>
+      <w:r>
+        <w:rPr>
+          <w:strike/>
+          <w:lang w:val="en-US"/>
+        </w:rPr>
+        <w:t>Meleon</w:t>
+      </w:r>
+      <w:proofErr w:type="spellEnd"/>
+      <w:r>
+        <w:rPr>
+          <w:strike/>
+          <w:lang w:val="uk-UA"/>
+        </w:rPr>
+        <w:t xml:space="preserve"> можна користуватись </w:t>
+      </w:r>
+      <w:proofErr w:type="spellStart"/>
+      <w:r>
+        <w:rPr>
+          <w:strike/>
+          <w:lang w:val="uk-UA"/>
+        </w:rPr>
+        <w:t>шорткатами</w:t>
+      </w:r>
+      <w:proofErr w:type="spellEnd"/>
+      <w:r>
+        <w:rPr>
+          <w:strike/>
+          <w:lang w:val="uk-UA"/>
+        </w:rPr>
+        <w:t xml:space="preserve"> від </w:t>
+      </w:r>
+      <w:r>
+        <w:rPr>
+          <w:strike/>
+          <w:lang w:val="en-US"/>
+        </w:rPr>
+        <w:t>Chrome</w:t>
+      </w:r>
+      <w:r>
+        <w:rPr>
+          <w:strike/>
+          <w:lang w:val="uk-UA"/>
+        </w:rPr>
+        <w:t xml:space="preserve">, а на інших машинах ні. Порівняти інфу про браузери, їх налаштування, а якщо не виходить, то подивитись в інтернеті, чому так стається. Також перевірити працездатність цих </w:t>
+      </w:r>
+      <w:proofErr w:type="spellStart"/>
+      <w:r>
+        <w:rPr>
+          <w:strike/>
+          <w:lang w:val="uk-UA"/>
+        </w:rPr>
+        <w:t>шорткатів</w:t>
+      </w:r>
+      <w:proofErr w:type="spellEnd"/>
+      <w:r>
+        <w:rPr>
+          <w:strike/>
+          <w:lang w:val="uk-UA"/>
+        </w:rPr>
+        <w:t xml:space="preserve"> при відкритому Хромі. Також перевірити версію Хрому та його налаштування. </w:t>
+      </w:r>
+    </w:p>
+    <w:p>
+      <w:pPr>
+        <w:pStyle w:val="a3"/>
+        <w:numPr>
+          <w:ilvl w:val="0"/>
+          <w:numId w:val="4"/>
+        </w:numPr>
+      </w:pPr>
+      <w:r>
+        <w:rPr>
+          <w:highlight w:val="lightGray"/>
           <w:lang w:val="uk-UA"/>
         </w:rPr>
         <w:t xml:space="preserve"> </w:t>
@@ -5365,18 +5302,126 @@
         <w:rPr>
           <w:lang w:val="uk-UA"/>
         </w:rPr>
+        <w:t>Перевірити</w:t>
+      </w:r>
+      <w:r>
+        <w:rPr>
+          <w:lang w:val="uk-UA"/>
+        </w:rPr>
+        <w:t xml:space="preserve"> працездатність всіх створених раніше сценаріїв на </w:t>
+      </w:r>
+      <w:r>
+        <w:rPr>
+          <w:lang w:val="en-US"/>
+        </w:rPr>
+        <w:t>My</w:t>
+      </w:r>
+      <w:r>
+        <w:t>-</w:t>
+      </w:r>
+      <w:proofErr w:type="spellStart"/>
+      <w:r>
+        <w:rPr>
+          <w:lang w:val="en-US"/>
+        </w:rPr>
+        <w:t>notb</w:t>
+      </w:r>
+      <w:proofErr w:type="spellEnd"/>
+      <w:r>
+        <w:rPr>
+          <w:lang w:val="uk-UA"/>
+        </w:rPr>
+        <w:t xml:space="preserve">. Особливо часткову та повну автоматизації для двох </w:t>
+      </w:r>
+      <w:proofErr w:type="spellStart"/>
+      <w:r>
+        <w:rPr>
+          <w:lang w:val="uk-UA"/>
+        </w:rPr>
+        <w:t>Кмелеонів</w:t>
+      </w:r>
+      <w:proofErr w:type="spellEnd"/>
+      <w:r>
+        <w:rPr>
+          <w:lang w:val="uk-UA"/>
+        </w:rPr>
+        <w:t>.</w:t>
+      </w:r>
+      <w:r>
+        <w:rPr>
+          <w:lang w:val="uk-UA"/>
+        </w:rPr>
+        <w:t xml:space="preserve"> Особливу увагу звернути на </w:t>
+      </w:r>
+      <w:r>
+        <w:rPr>
+          <w:lang w:val="en-US"/>
+        </w:rPr>
+        <w:t>hell</w:t>
+      </w:r>
+      <w:r>
+        <w:t>_</w:t>
+      </w:r>
+      <w:r>
+        <w:rPr>
+          <w:lang w:val="en-US"/>
+        </w:rPr>
+        <w:t>games</w:t>
+      </w:r>
+      <w:r>
+        <w:t>.</w:t>
+      </w:r>
+      <w:r>
+        <w:rPr>
+          <w:lang w:val="uk-UA"/>
+        </w:rPr>
+        <w:t xml:space="preserve"> Перед цим, звичайно підготувати все для цього: вставити </w:t>
+      </w:r>
+      <w:r>
+        <w:rPr>
+          <w:lang w:val="en-US"/>
+        </w:rPr>
+        <w:t>CSS</w:t>
+      </w:r>
+      <w:r>
+        <w:rPr>
+          <w:lang w:val="uk-UA"/>
+        </w:rPr>
+        <w:t xml:space="preserve">, відключити апаратне прискорення у всіх браузерах і подивитись чи буде </w:t>
+      </w:r>
+      <w:r>
+        <w:rPr>
+          <w:lang w:val="en-US"/>
+        </w:rPr>
+        <w:t>K</w:t>
+      </w:r>
+      <w:r>
+        <w:t>-</w:t>
+      </w:r>
+      <w:proofErr w:type="spellStart"/>
+      <w:r>
+        <w:rPr>
+          <w:lang w:val="en-US"/>
+        </w:rPr>
+        <w:t>Meleon</w:t>
+      </w:r>
+      <w:proofErr w:type="spellEnd"/>
+      <w:r>
+        <w:t xml:space="preserve"> </w:t>
+      </w:r>
+      <w:r>
+        <w:rPr>
+          <w:lang w:val="uk-UA"/>
+        </w:rPr>
         <w:t xml:space="preserve">на </w:t>
       </w:r>
       <w:r>
         <w:rPr>
           <w:lang w:val="en-US"/>
         </w:rPr>
-        <w:t>K</w:t>
-      </w:r>
-      <w:r>
-        <w:rPr>
-          <w:lang w:val="uk-UA"/>
-        </w:rPr>
+        <w:t>My</w:t>
+      </w:r>
+      <w:r>
         <w:t>-</w:t>
       </w:r>
       <w:proofErr w:type="spellStart"/>
@@ -5384,68 +5429,14 @@
         <w:rPr>
           <w:lang w:val="en-US"/>
         </w:rPr>
-        <w:t>Meleon</w:t>
-      </w:r>
-      <w:proofErr w:type="spellEnd"/>
-      <w:r>
-        <w:rPr>
-          <w:lang w:val="uk-UA"/>
-        </w:rPr>
-        <w:t xml:space="preserve"> можна користуватись </w:t>
-      </w:r>
-      <w:proofErr w:type="spellStart"/>
-      <w:r>
-        <w:rPr>
-          <w:lang w:val="uk-UA"/>
-        </w:rPr>
-        <w:t>шорткатами</w:t>
-      </w:r>
-      <w:proofErr w:type="spellEnd"/>
-      <w:r>
-        <w:rPr>
-          <w:lang w:val="uk-UA"/>
-        </w:rPr>
-        <w:t xml:space="preserve"> від </w:t>
-      </w:r>
-      <w:r>
-        <w:rPr>
-          <w:lang w:val="en-US"/>
-        </w:rPr>
-        <w:t>Chrome</w:t>
-      </w:r>
-      <w:r>
-        <w:rPr>
-          <w:lang w:val="uk-UA"/>
-        </w:rPr>
-        <w:t xml:space="preserve">, а на інших машинах ні. Порівняти </w:t>
-      </w:r>
-      <w:proofErr w:type="spellStart"/>
-      <w:r>
-        <w:rPr>
-          <w:lang w:val="uk-UA"/>
-        </w:rPr>
-        <w:t>інфу</w:t>
-      </w:r>
-      <w:proofErr w:type="spellEnd"/>
-      <w:r>
-        <w:rPr>
-          <w:lang w:val="uk-UA"/>
-        </w:rPr>
-        <w:t xml:space="preserve"> про браузери, їх налаштування, а якщо не виходить, то подивитись в інтернеті, чому так стається. Також перевірити працездатність цих </w:t>
-      </w:r>
-      <w:proofErr w:type="spellStart"/>
-      <w:r>
-        <w:rPr>
-          <w:lang w:val="uk-UA"/>
-        </w:rPr>
-        <w:t>шорткатів</w:t>
-      </w:r>
-      <w:proofErr w:type="spellEnd"/>
-      <w:r>
-        <w:rPr>
-          <w:lang w:val="uk-UA"/>
-        </w:rPr>
-        <w:t xml:space="preserve"> при відкритому Хромі. Також перевірити версію Хрому та його налаштування. </w:t>
+        <w:t>notb</w:t>
+      </w:r>
+      <w:proofErr w:type="spellEnd"/>
+      <w:r>
+        <w:rPr>
+          <w:lang w:val="uk-UA"/>
+        </w:rPr>
+        <w:t xml:space="preserve"> (старий) правильно розуміти селектори, що я використовував. </w:t>
       </w:r>
     </w:p>
     <w:p>
@@ -5458,7 +5449,6 @@
       </w:pPr>
       <w:r>
         <w:rPr>
-          <w:highlight w:val="lightGray"/>
           <w:lang w:val="uk-UA"/>
         </w:rPr>
         <w:t xml:space="preserve"> </w:t>
@@ -5467,13 +5457,13 @@
         <w:rPr>
           <w:lang w:val="uk-UA"/>
         </w:rPr>
-        <w:t>Перевірити</w:t>
-      </w:r>
-      <w:r>
-        <w:rPr>
-          <w:lang w:val="uk-UA"/>
-        </w:rPr>
-        <w:t xml:space="preserve"> працездатність всіх створених раніше сценаріїв на </w:t>
+        <w:t>Оптимізувати</w:t>
+      </w:r>
+      <w:r>
+        <w:rPr>
+          <w:lang w:val="uk-UA"/>
+        </w:rPr>
+        <w:t xml:space="preserve"> всі існуючі сценарії під </w:t>
       </w:r>
       <w:r>
         <w:rPr>
@@ -5496,176 +5486,7 @@
         <w:rPr>
           <w:lang w:val="uk-UA"/>
         </w:rPr>
-        <w:t xml:space="preserve">. Особливо часткову та повну автоматизації для двох </w:t>
-      </w:r>
-      <w:proofErr w:type="spellStart"/>
-      <w:r>
-        <w:rPr>
-          <w:lang w:val="uk-UA"/>
-        </w:rPr>
-        <w:t>Кмелеонів</w:t>
-      </w:r>
-      <w:proofErr w:type="spellEnd"/>
-      <w:r>
-        <w:rPr>
-          <w:lang w:val="uk-UA"/>
-        </w:rPr>
-        <w:t>.</w:t>
-      </w:r>
-      <w:r>
-        <w:rPr>
-          <w:lang w:val="uk-UA"/>
-        </w:rPr>
-        <w:t xml:space="preserve"> Особливу увагу звернути на </w:t>
-      </w:r>
-      <w:r>
-        <w:rPr>
-          <w:lang w:val="en-US"/>
-        </w:rPr>
-        <w:t>hell</w:t>
-      </w:r>
-      <w:r>
-        <w:t>_</w:t>
-      </w:r>
-      <w:r>
-        <w:rPr>
-          <w:lang w:val="en-US"/>
-        </w:rPr>
-        <w:t>games</w:t>
-      </w:r>
-      <w:r>
-        <w:t>.</w:t>
-      </w:r>
-      <w:r>
-        <w:rPr>
-          <w:lang w:val="uk-UA"/>
-        </w:rPr>
-        <w:t xml:space="preserve"> Перед цим, звичайно підготувати все для цього: вставити </w:t>
-      </w:r>
-      <w:r>
-        <w:rPr>
-          <w:lang w:val="en-US"/>
-        </w:rPr>
-        <w:t>CSS</w:t>
-      </w:r>
-      <w:r>
-        <w:rPr>
-          <w:lang w:val="uk-UA"/>
-        </w:rPr>
-        <w:t xml:space="preserve">, відключити апаратне прискорення у всіх браузерах і подивитись чи буде </w:t>
-      </w:r>
-      <w:r>
-        <w:rPr>
-          <w:lang w:val="en-US"/>
-        </w:rPr>
-        <w:t>K</w:t>
-      </w:r>
-      <w:r>
-        <w:t>-</w:t>
-      </w:r>
-      <w:proofErr w:type="spellStart"/>
-      <w:r>
-        <w:rPr>
-          <w:lang w:val="en-US"/>
-        </w:rPr>
-        <w:t>Meleon</w:t>
-      </w:r>
-      <w:proofErr w:type="spellEnd"/>
-      <w:r>
-        <w:t xml:space="preserve"> </w:t>
-      </w:r>
-      <w:r>
-        <w:rPr>
-          <w:lang w:val="uk-UA"/>
-        </w:rPr>
-        <w:t xml:space="preserve">на </w:t>
-      </w:r>
-      <w:r>
-        <w:rPr>
-          <w:lang w:val="en-US"/>
-        </w:rPr>
-        <w:t>My</w:t>
-      </w:r>
-      <w:r>
-        <w:t>-</w:t>
-      </w:r>
-      <w:proofErr w:type="spellStart"/>
-      <w:r>
-        <w:rPr>
-          <w:lang w:val="en-US"/>
-        </w:rPr>
-        <w:t>notb</w:t>
-      </w:r>
-      <w:proofErr w:type="spellEnd"/>
-      <w:r>
-        <w:rPr>
-          <w:lang w:val="uk-UA"/>
-        </w:rPr>
-        <w:t xml:space="preserve"> (старий) правильно розуміти селектори, що я використовував. </w:t>
-      </w:r>
-    </w:p>
-    <w:p>
-      <w:pPr>
-        <w:pStyle w:val="a3"/>
-        <w:numPr>
-          <w:ilvl w:val="0"/>
-          <w:numId w:val="4"/>
-        </w:numPr>
-      </w:pPr>
-      <w:r>
-        <w:rPr>
-          <w:lang w:val="uk-UA"/>
-        </w:rPr>
-        <w:t xml:space="preserve"> </w:t>
-      </w:r>
-      <w:r>
-        <w:rPr>
-          <w:lang w:val="uk-UA"/>
-        </w:rPr>
-        <w:t>Оптимізувати</w:t>
-      </w:r>
-      <w:r>
-        <w:rPr>
-          <w:lang w:val="uk-UA"/>
-        </w:rPr>
-        <w:t xml:space="preserve"> всі існуючі сценарії під </w:t>
-      </w:r>
-      <w:r>
-        <w:rPr>
-          <w:lang w:val="en-US"/>
-        </w:rPr>
-        <w:t>My</w:t>
-      </w:r>
-      <w:r>
-        <w:t>-</w:t>
-      </w:r>
-      <w:proofErr w:type="spellStart"/>
-      <w:r>
-        <w:rPr>
-          <w:lang w:val="en-US"/>
-        </w:rPr>
-        <w:t>notb</w:t>
-      </w:r>
-      <w:proofErr w:type="spellEnd"/>
-      <w:r>
-        <w:rPr>
-          <w:lang w:val="uk-UA"/>
-        </w:rPr>
-        <w:t xml:space="preserve"> для того, щоб вони там </w:t>
-      </w:r>
-      <w:proofErr w:type="spellStart"/>
-      <w:r>
-        <w:rPr>
-          <w:lang w:val="uk-UA"/>
-        </w:rPr>
-        <w:t>коректно</w:t>
-      </w:r>
-      <w:proofErr w:type="spellEnd"/>
-      <w:r>
-        <w:rPr>
-          <w:lang w:val="uk-UA"/>
-        </w:rPr>
-        <w:t xml:space="preserve"> та оптимально працювали. </w:t>
+        <w:t xml:space="preserve"> для того, щоб вони там коректно та оптимально працювали. </w:t>
       </w:r>
     </w:p>
     <w:p>
@@ -6158,15 +5979,15 @@
           <w:strike/>
           <w:lang w:val="uk-UA"/>
         </w:rPr>
-        <w:t>Додати нові стилі до Хрому та К-</w:t>
-      </w:r>
-      <w:proofErr w:type="spellStart"/>
-      <w:r>
-        <w:rPr>
-          <w:strike/>
-          <w:lang w:val="uk-UA"/>
-        </w:rPr>
-        <w:t>Мелеону</w:t>
+        <w:t xml:space="preserve">Додати нові стилі до Хрому та </w:t>
+      </w:r>
+      <w:proofErr w:type="spellStart"/>
+      <w:r>
+        <w:rPr>
+          <w:strike/>
+          <w:lang w:val="uk-UA"/>
+        </w:rPr>
+        <w:t>К-Мелеону</w:t>
       </w:r>
       <w:proofErr w:type="spellEnd"/>
       <w:r>
@@ -7030,15 +6851,20 @@
           <w:ilvl w:val="0"/>
           <w:numId w:val="4"/>
         </w:numPr>
-      </w:pPr>
-      <w:r>
-        <w:rPr>
+        <w:rPr>
+          <w:strike/>
+        </w:rPr>
+      </w:pPr>
+      <w:r>
+        <w:rPr>
+          <w:strike/>
           <w:lang w:val="uk-UA"/>
         </w:rPr>
         <w:t xml:space="preserve"> </w:t>
       </w:r>
       <w:r>
         <w:rPr>
+          <w:strike/>
           <w:highlight w:val="lightGray"/>
           <w:lang w:val="uk-UA"/>
         </w:rPr>
@@ -7046,27 +6872,34 @@
       </w:r>
       <w:r>
         <w:rPr>
+          <w:strike/>
           <w:lang w:val="uk-UA"/>
         </w:rPr>
         <w:t xml:space="preserve"> чому на </w:t>
       </w:r>
       <w:r>
         <w:rPr>
+          <w:strike/>
           <w:lang w:val="en-US"/>
         </w:rPr>
         <w:t>Home</w:t>
       </w:r>
       <w:r>
+        <w:rPr>
+          <w:strike/>
+        </w:rPr>
         <w:t>-</w:t>
       </w:r>
       <w:r>
         <w:rPr>
+          <w:strike/>
           <w:lang w:val="en-US"/>
         </w:rPr>
         <w:t>PC</w:t>
       </w:r>
       <w:r>
         <w:rPr>
+          <w:strike/>
           <w:lang w:val="uk-UA"/>
         </w:rPr>
         <w:t xml:space="preserve"> не працюють </w:t>
@@ -7074,6 +6907,7 @@
       <w:proofErr w:type="spellStart"/>
       <w:r>
         <w:rPr>
+          <w:strike/>
           <w:lang w:val="uk-UA"/>
         </w:rPr>
         <w:t>хромовські</w:t>
@@ -7081,6 +6915,7 @@
       <w:proofErr w:type="spellEnd"/>
       <w:r>
         <w:rPr>
+          <w:strike/>
           <w:lang w:val="uk-UA"/>
         </w:rPr>
         <w:t xml:space="preserve"> </w:t>
@@ -7088,6 +6923,7 @@
       <w:proofErr w:type="spellStart"/>
       <w:r>
         <w:rPr>
+          <w:strike/>
           <w:lang w:val="uk-UA"/>
         </w:rPr>
         <w:t>шорткати</w:t>
@@ -7095,22 +6931,28 @@
       <w:proofErr w:type="spellEnd"/>
       <w:r>
         <w:rPr>
+          <w:strike/>
           <w:lang w:val="uk-UA"/>
         </w:rPr>
         <w:t xml:space="preserve"> для </w:t>
       </w:r>
       <w:r>
         <w:rPr>
+          <w:strike/>
           <w:lang w:val="en-US"/>
         </w:rPr>
         <w:t>K</w:t>
       </w:r>
       <w:r>
+        <w:rPr>
+          <w:strike/>
+        </w:rPr>
         <w:t>-</w:t>
       </w:r>
       <w:proofErr w:type="spellStart"/>
       <w:r>
         <w:rPr>
+          <w:strike/>
           <w:lang w:val="en-US"/>
         </w:rPr>
         <w:t>Meleon</w:t>
@@ -7118,6 +6960,7 @@
       <w:proofErr w:type="spellEnd"/>
       <w:r>
         <w:rPr>
+          <w:strike/>
           <w:lang w:val="uk-UA"/>
         </w:rPr>
         <w:t>, як на роботі. Зробити так, щоб вони там з’явились.</w:t>
@@ -7381,7 +7224,7 @@
 </file>
 
 <file path=word/numbering.xml><?xml version="1.0" encoding="utf-8"?>
-<w:numbering xmlns:wpc="http://schemas.microsoft.com/office/word/2010/wordprocessingCanvas" xmlns:mc="http://schemas.openxmlformats.org/markup-compatibility/2006" xmlns:o="urn:schemas-microsoft-com:office:office" xmlns:r="http://schemas.openxmlformats.org/officeDocument/2006/relationships" xmlns:m="http://schemas.openxmlformats.org/officeDocument/2006/math" xmlns:v="urn:schemas-microsoft-com:vml" xmlns:wp14="http://schemas.microsoft.com/office/word/2010/wordprocessingDrawing" xmlns:wp="http://schemas.openxmlformats.org/drawingml/2006/wordprocessingDrawing" xmlns:w10="urn:schemas-microsoft-com:office:word" xmlns:w="http://schemas.openxmlformats.org/wordprocessingml/2006/main" xmlns:w14="http://schemas.microsoft.com/office/word/2010/wordml" xmlns:w15="http://schemas.microsoft.com/office/word/2012/wordml" xmlns:wpg="http://schemas.microsoft.com/office/word/2010/wordprocessingGroup" xmlns:wpi="http://schemas.microsoft.com/office/word/2010/wordprocessingInk" xmlns:wne="http://schemas.microsoft.com/office/word/2006/wordml" xmlns:wps="http://schemas.microsoft.com/office/word/2010/wordprocessingShape" mc:Ignorable="w14 w15 wp14">
+<w:numbering xmlns:wpc="http://schemas.microsoft.com/office/word/2010/wordprocessingCanvas" xmlns:mc="http://schemas.openxmlformats.org/markup-compatibility/2006" xmlns:o="urn:schemas-microsoft-com:office:office" xmlns:r="http://schemas.openxmlformats.org/officeDocument/2006/relationships" xmlns:m="http://schemas.openxmlformats.org/officeDocument/2006/math" xmlns:v="urn:schemas-microsoft-com:vml" xmlns:wp14="http://schemas.microsoft.com/office/word/2010/wordprocessingDrawing" xmlns:wp="http://schemas.openxmlformats.org/drawingml/2006/wordprocessingDrawing" xmlns:w10="urn:schemas-microsoft-com:office:word" xmlns:w="http://schemas.openxmlformats.org/wordprocessingml/2006/main" xmlns:w14="http://schemas.microsoft.com/office/word/2010/wordml" xmlns:wpg="http://schemas.microsoft.com/office/word/2010/wordprocessingGroup" xmlns:wpi="http://schemas.microsoft.com/office/word/2010/wordprocessingInk" xmlns:wne="http://schemas.microsoft.com/office/word/2006/wordml" xmlns:wps="http://schemas.microsoft.com/office/word/2010/wordprocessingShape" mc:Ignorable="w14 wp14">
   <w:abstractNum w:abstractNumId="0">
     <w:nsid w:val="02DF4C3B"/>
     <w:multiLevelType w:val="hybridMultilevel"/>
@@ -7754,7 +7597,7 @@
 </file>
 
 <file path=word/styles.xml><?xml version="1.0" encoding="utf-8"?>
-<w:styles xmlns:mc="http://schemas.openxmlformats.org/markup-compatibility/2006" xmlns:r="http://schemas.openxmlformats.org/officeDocument/2006/relationships" xmlns:w="http://schemas.openxmlformats.org/wordprocessingml/2006/main" xmlns:w14="http://schemas.microsoft.com/office/word/2010/wordml" xmlns:w15="http://schemas.microsoft.com/office/word/2012/wordml" mc:Ignorable="w14 w15">
+<w:styles xmlns:mc="http://schemas.openxmlformats.org/markup-compatibility/2006" xmlns:r="http://schemas.openxmlformats.org/officeDocument/2006/relationships" xmlns:w="http://schemas.openxmlformats.org/wordprocessingml/2006/main" xmlns:w14="http://schemas.microsoft.com/office/word/2010/wordml" mc:Ignorable="w14">
   <w:docDefaults>
     <w:rPrDefault>
       <w:rPr>
@@ -7770,378 +7613,355 @@
       </w:pPr>
     </w:pPrDefault>
   </w:docDefaults>
-  <w:latentStyles w:defLockedState="0" w:defUIPriority="99" w:defSemiHidden="0" w:defUnhideWhenUsed="0" w:defQFormat="0" w:count="371">
-    <w:lsdException w:name="Normal" w:uiPriority="0" w:qFormat="1"/>
-    <w:lsdException w:name="heading 1" w:uiPriority="9" w:qFormat="1"/>
-    <w:lsdException w:name="heading 2" w:semiHidden="1" w:uiPriority="9" w:unhideWhenUsed="1" w:qFormat="1"/>
-    <w:lsdException w:name="heading 3" w:semiHidden="1" w:uiPriority="9" w:unhideWhenUsed="1" w:qFormat="1"/>
-    <w:lsdException w:name="heading 4" w:semiHidden="1" w:uiPriority="9" w:unhideWhenUsed="1" w:qFormat="1"/>
-    <w:lsdException w:name="heading 5" w:semiHidden="1" w:uiPriority="9" w:unhideWhenUsed="1" w:qFormat="1"/>
-    <w:lsdException w:name="heading 6" w:semiHidden="1" w:uiPriority="9" w:unhideWhenUsed="1" w:qFormat="1"/>
-    <w:lsdException w:name="heading 7" w:semiHidden="1" w:uiPriority="9" w:unhideWhenUsed="1" w:qFormat="1"/>
-    <w:lsdException w:name="heading 8" w:semiHidden="1" w:uiPriority="9" w:unhideWhenUsed="1" w:qFormat="1"/>
-    <w:lsdException w:name="heading 9" w:semiHidden="1" w:uiPriority="9" w:unhideWhenUsed="1" w:qFormat="1"/>
-    <w:lsdException w:name="index 1" w:semiHidden="1" w:unhideWhenUsed="1"/>
-    <w:lsdException w:name="index 2" w:semiHidden="1" w:unhideWhenUsed="1"/>
-    <w:lsdException w:name="index 3" w:semiHidden="1" w:unhideWhenUsed="1"/>
-    <w:lsdException w:name="index 4" w:semiHidden="1" w:unhideWhenUsed="1"/>
-    <w:lsdException w:name="index 5" w:semiHidden="1" w:unhideWhenUsed="1"/>
-    <w:lsdException w:name="index 6" w:semiHidden="1" w:unhideWhenUsed="1"/>
-    <w:lsdException w:name="index 7" w:semiHidden="1" w:unhideWhenUsed="1"/>
-    <w:lsdException w:name="index 8" w:semiHidden="1" w:unhideWhenUsed="1"/>
-    <w:lsdException w:name="index 9" w:semiHidden="1" w:unhideWhenUsed="1"/>
-    <w:lsdException w:name="toc 1" w:semiHidden="1" w:uiPriority="39" w:unhideWhenUsed="1"/>
-    <w:lsdException w:name="toc 2" w:semiHidden="1" w:uiPriority="39" w:unhideWhenUsed="1"/>
-    <w:lsdException w:name="toc 3" w:semiHidden="1" w:uiPriority="39" w:unhideWhenUsed="1"/>
-    <w:lsdException w:name="toc 4" w:semiHidden="1" w:uiPriority="39" w:unhideWhenUsed="1"/>
-    <w:lsdException w:name="toc 5" w:semiHidden="1" w:uiPriority="39" w:unhideWhenUsed="1"/>
-    <w:lsdException w:name="toc 6" w:semiHidden="1" w:uiPriority="39" w:unhideWhenUsed="1"/>
-    <w:lsdException w:name="toc 7" w:semiHidden="1" w:uiPriority="39" w:unhideWhenUsed="1"/>
-    <w:lsdException w:name="toc 8" w:semiHidden="1" w:uiPriority="39" w:unhideWhenUsed="1"/>
-    <w:lsdException w:name="toc 9" w:semiHidden="1" w:uiPriority="39" w:unhideWhenUsed="1"/>
-    <w:lsdException w:name="Normal Indent" w:semiHidden="1" w:unhideWhenUsed="1"/>
-    <w:lsdException w:name="footnote text" w:semiHidden="1" w:unhideWhenUsed="1"/>
-    <w:lsdException w:name="annotation text" w:semiHidden="1" w:unhideWhenUsed="1"/>
-    <w:lsdException w:name="header" w:semiHidden="1" w:unhideWhenUsed="1"/>
-    <w:lsdException w:name="footer" w:semiHidden="1" w:unhideWhenUsed="1"/>
-    <w:lsdException w:name="index heading" w:semiHidden="1" w:unhideWhenUsed="1"/>
-    <w:lsdException w:name="caption" w:semiHidden="1" w:uiPriority="35" w:unhideWhenUsed="1" w:qFormat="1"/>
-    <w:lsdException w:name="table of figures" w:semiHidden="1" w:unhideWhenUsed="1"/>
-    <w:lsdException w:name="envelope address" w:semiHidden="1" w:unhideWhenUsed="1"/>
-    <w:lsdException w:name="envelope return" w:semiHidden="1" w:unhideWhenUsed="1"/>
-    <w:lsdException w:name="footnote reference" w:semiHidden="1" w:unhideWhenUsed="1"/>
-    <w:lsdException w:name="annotation reference" w:semiHidden="1" w:unhideWhenUsed="1"/>
-    <w:lsdException w:name="line number" w:semiHidden="1" w:unhideWhenUsed="1"/>
-    <w:lsdException w:name="page number" w:semiHidden="1" w:unhideWhenUsed="1"/>
-    <w:lsdException w:name="endnote reference" w:semiHidden="1" w:unhideWhenUsed="1"/>
-    <w:lsdException w:name="endnote text" w:semiHidden="1" w:unhideWhenUsed="1"/>
-    <w:lsdException w:name="table of authorities" w:semiHidden="1" w:unhideWhenUsed="1"/>
-    <w:lsdException w:name="macro" w:semiHidden="1" w:unhideWhenUsed="1"/>
-    <w:lsdException w:name="toa heading" w:semiHidden="1" w:unhideWhenUsed="1"/>
-    <w:lsdException w:name="List" w:semiHidden="1" w:unhideWhenUsed="1"/>
-    <w:lsdException w:name="List Bullet" w:semiHidden="1" w:unhideWhenUsed="1"/>
-    <w:lsdException w:name="List Number" w:semiHidden="1" w:unhideWhenUsed="1"/>
-    <w:lsdException w:name="List 2" w:semiHidden="1" w:unhideWhenUsed="1"/>
-    <w:lsdException w:name="List 3" w:semiHidden="1" w:unhideWhenUsed="1"/>
-    <w:lsdException w:name="List 4" w:semiHidden="1" w:unhideWhenUsed="1"/>
-    <w:lsdException w:name="List 5" w:semiHidden="1" w:unhideWhenUsed="1"/>
-    <w:lsdException w:name="List Bullet 2" w:semiHidden="1" w:unhideWhenUsed="1"/>
-    <w:lsdException w:name="List Bullet 3" w:semiHidden="1" w:unhideWhenUsed="1"/>
-    <w:lsdException w:name="List Bullet 4" w:semiHidden="1" w:unhideWhenUsed="1"/>
-    <w:lsdException w:name="List Bullet 5" w:semiHidden="1" w:unhideWhenUsed="1"/>
-    <w:lsdException w:name="List Number 2" w:semiHidden="1" w:unhideWhenUsed="1"/>
-    <w:lsdException w:name="List Number 3" w:semiHidden="1" w:unhideWhenUsed="1"/>
-    <w:lsdException w:name="List Number 4" w:semiHidden="1" w:unhideWhenUsed="1"/>
-    <w:lsdException w:name="List Number 5" w:semiHidden="1" w:unhideWhenUsed="1"/>
-    <w:lsdException w:name="Title" w:uiPriority="10" w:qFormat="1"/>
-    <w:lsdException w:name="Closing" w:semiHidden="1" w:unhideWhenUsed="1"/>
-    <w:lsdException w:name="Signature" w:semiHidden="1" w:unhideWhenUsed="1"/>
-    <w:lsdException w:name="Default Paragraph Font" w:semiHidden="1" w:uiPriority="1" w:unhideWhenUsed="1"/>
-    <w:lsdException w:name="Body Text" w:semiHidden="1" w:unhideWhenUsed="1"/>
-    <w:lsdException w:name="Body Text Indent" w:semiHidden="1" w:unhideWhenUsed="1"/>
-    <w:lsdException w:name="List Continue" w:semiHidden="1" w:unhideWhenUsed="1"/>
-    <w:lsdException w:name="List Continue 2" w:semiHidden="1" w:unhideWhenUsed="1"/>
-    <w:lsdException w:name="List Continue 3" w:semiHidden="1" w:unhideWhenUsed="1"/>
-    <w:lsdException w:name="List Continue 4" w:semiHidden="1" w:unhideWhenUsed="1"/>
-    <w:lsdException w:name="List Continue 5" w:semiHidden="1" w:unhideWhenUsed="1"/>
-    <w:lsdException w:name="Message Header" w:semiHidden="1" w:unhideWhenUsed="1"/>
-    <w:lsdException w:name="Subtitle" w:uiPriority="11" w:qFormat="1"/>
-    <w:lsdException w:name="Salutation" w:semiHidden="1" w:unhideWhenUsed="1"/>
-    <w:lsdException w:name="Date" w:semiHidden="1" w:unhideWhenUsed="1"/>
-    <w:lsdException w:name="Body Text First Indent" w:semiHidden="1" w:unhideWhenUsed="1"/>
-    <w:lsdException w:name="Body Text First Indent 2" w:semiHidden="1" w:unhideWhenUsed="1"/>
-    <w:lsdException w:name="Note Heading" w:semiHidden="1" w:unhideWhenUsed="1"/>
-    <w:lsdException w:name="Body Text 2" w:semiHidden="1" w:unhideWhenUsed="1"/>
-    <w:lsdException w:name="Body Text 3" w:semiHidden="1" w:unhideWhenUsed="1"/>
-    <w:lsdException w:name="Body Text Indent 2" w:semiHidden="1" w:unhideWhenUsed="1"/>
-    <w:lsdException w:name="Body Text Indent 3" w:semiHidden="1" w:unhideWhenUsed="1"/>
-    <w:lsdException w:name="Block Text" w:semiHidden="1" w:unhideWhenUsed="1"/>
-    <w:lsdException w:name="Hyperlink" w:semiHidden="1" w:unhideWhenUsed="1"/>
-    <w:lsdException w:name="FollowedHyperlink" w:semiHidden="1" w:unhideWhenUsed="1"/>
-    <w:lsdException w:name="Strong" w:uiPriority="22" w:qFormat="1"/>
-    <w:lsdException w:name="Emphasis" w:uiPriority="20" w:qFormat="1"/>
-    <w:lsdException w:name="Document Map" w:semiHidden="1" w:unhideWhenUsed="1"/>
-    <w:lsdException w:name="Plain Text" w:semiHidden="1" w:unhideWhenUsed="1"/>
-    <w:lsdException w:name="E-mail Signature" w:semiHidden="1" w:unhideWhenUsed="1"/>
-    <w:lsdException w:name="HTML Top of Form" w:semiHidden="1" w:unhideWhenUsed="1"/>
-    <w:lsdException w:name="HTML Bottom of Form" w:semiHidden="1" w:unhideWhenUsed="1"/>
-    <w:lsdException w:name="Normal (Web)" w:semiHidden="1" w:unhideWhenUsed="1"/>
-    <w:lsdException w:name="HTML Acronym" w:semiHidden="1" w:unhideWhenUsed="1"/>
-    <w:lsdException w:name="HTML Address" w:semiHidden="1" w:unhideWhenUsed="1"/>
-    <w:lsdException w:name="HTML Cite" w:semiHidden="1" w:unhideWhenUsed="1"/>
-    <w:lsdException w:name="HTML Code" w:semiHidden="1" w:unhideWhenUsed="1"/>
-    <w:lsdException w:name="HTML Definition" w:semiHidden="1" w:unhideWhenUsed="1"/>
-    <w:lsdException w:name="HTML Keyboard" w:semiHidden="1" w:unhideWhenUsed="1"/>
-    <w:lsdException w:name="HTML Preformatted" w:semiHidden="1" w:unhideWhenUsed="1"/>
-    <w:lsdException w:name="HTML Sample" w:semiHidden="1" w:unhideWhenUsed="1"/>
-    <w:lsdException w:name="HTML Typewriter" w:semiHidden="1" w:unhideWhenUsed="1"/>
-    <w:lsdException w:name="HTML Variable" w:semiHidden="1" w:unhideWhenUsed="1"/>
-    <w:lsdException w:name="Normal Table" w:semiHidden="1" w:unhideWhenUsed="1"/>
-    <w:lsdException w:name="annotation subject" w:semiHidden="1" w:unhideWhenUsed="1"/>
-    <w:lsdException w:name="No List" w:semiHidden="1" w:unhideWhenUsed="1"/>
-    <w:lsdException w:name="Outline List 1" w:semiHidden="1" w:unhideWhenUsed="1"/>
-    <w:lsdException w:name="Outline List 2" w:semiHidden="1" w:unhideWhenUsed="1"/>
-    <w:lsdException w:name="Outline List 3" w:semiHidden="1" w:unhideWhenUsed="1"/>
-    <w:lsdException w:name="Table Simple 1" w:semiHidden="1" w:unhideWhenUsed="1"/>
-    <w:lsdException w:name="Table Simple 2" w:semiHidden="1" w:unhideWhenUsed="1"/>
-    <w:lsdException w:name="Table Simple 3" w:semiHidden="1" w:unhideWhenUsed="1"/>
-    <w:lsdException w:name="Table Classic 1" w:semiHidden="1" w:unhideWhenUsed="1"/>
-    <w:lsdException w:name="Table Classic 2" w:semiHidden="1" w:unhideWhenUsed="1"/>
-    <w:lsdException w:name="Table Classic 3" w:semiHidden="1" w:unhideWhenUsed="1"/>
-    <w:lsdException w:name="Table Classic 4" w:semiHidden="1" w:unhideWhenUsed="1"/>
-    <w:lsdException w:name="Table Colorful 1" w:semiHidden="1" w:unhideWhenUsed="1"/>
-    <w:lsdException w:name="Table Colorful 2" w:semiHidden="1" w:unhideWhenUsed="1"/>
-    <w:lsdException w:name="Table Colorful 3" w:semiHidden="1" w:unhideWhenUsed="1"/>
-    <w:lsdException w:name="Table Columns 1" w:semiHidden="1" w:unhideWhenUsed="1"/>
-    <w:lsdException w:name="Table Columns 2" w:semiHidden="1" w:unhideWhenUsed="1"/>
-    <w:lsdException w:name="Table Columns 3" w:semiHidden="1" w:unhideWhenUsed="1"/>
-    <w:lsdException w:name="Table Columns 4" w:semiHidden="1" w:unhideWhenUsed="1"/>
-    <w:lsdException w:name="Table Columns 5" w:semiHidden="1" w:unhideWhenUsed="1"/>
-    <w:lsdException w:name="Table Grid 1" w:semiHidden="1" w:unhideWhenUsed="1"/>
-    <w:lsdException w:name="Table Grid 2" w:semiHidden="1" w:unhideWhenUsed="1"/>
-    <w:lsdException w:name="Table Grid 3" w:semiHidden="1" w:unhideWhenUsed="1"/>
-    <w:lsdException w:name="Table Grid 4" w:semiHidden="1" w:unhideWhenUsed="1"/>
-    <w:lsdException w:name="Table Grid 5" w:semiHidden="1" w:unhideWhenUsed="1"/>
-    <w:lsdException w:name="Table Grid 6" w:semiHidden="1" w:unhideWhenUsed="1"/>
-    <w:lsdException w:name="Table Grid 7" w:semiHidden="1" w:unhideWhenUsed="1"/>
-    <w:lsdException w:name="Table Grid 8" w:semiHidden="1" w:unhideWhenUsed="1"/>
-    <w:lsdException w:name="Table List 1" w:semiHidden="1" w:unhideWhenUsed="1"/>
-    <w:lsdException w:name="Table List 2" w:semiHidden="1" w:unhideWhenUsed="1"/>
-    <w:lsdException w:name="Table List 3" w:semiHidden="1" w:unhideWhenUsed="1"/>
-    <w:lsdException w:name="Table List 4" w:semiHidden="1" w:unhideWhenUsed="1"/>
-    <w:lsdException w:name="Table List 5" w:semiHidden="1" w:unhideWhenUsed="1"/>
-    <w:lsdException w:name="Table List 6" w:semiHidden="1" w:unhideWhenUsed="1"/>
-    <w:lsdException w:name="Table List 7" w:semiHidden="1" w:unhideWhenUsed="1"/>
-    <w:lsdException w:name="Table List 8" w:semiHidden="1" w:unhideWhenUsed="1"/>
-    <w:lsdException w:name="Table 3D effects 1" w:semiHidden="1" w:unhideWhenUsed="1"/>
-    <w:lsdException w:name="Table 3D effects 2" w:semiHidden="1" w:unhideWhenUsed="1"/>
-    <w:lsdException w:name="Table 3D effects 3" w:semiHidden="1" w:unhideWhenUsed="1"/>
-    <w:lsdException w:name="Table Contemporary" w:semiHidden="1" w:unhideWhenUsed="1"/>
-    <w:lsdException w:name="Table Elegant" w:semiHidden="1" w:unhideWhenUsed="1"/>
-    <w:lsdException w:name="Table Professional" w:semiHidden="1" w:unhideWhenUsed="1"/>
-    <w:lsdException w:name="Table Subtle 1" w:semiHidden="1" w:unhideWhenUsed="1"/>
-    <w:lsdException w:name="Table Subtle 2" w:semiHidden="1" w:unhideWhenUsed="1"/>
-    <w:lsdException w:name="Table Web 1" w:semiHidden="1" w:unhideWhenUsed="1"/>
-    <w:lsdException w:name="Table Web 2" w:semiHidden="1" w:unhideWhenUsed="1"/>
-    <w:lsdException w:name="Table Web 3" w:semiHidden="1" w:unhideWhenUsed="1"/>
-    <w:lsdException w:name="Balloon Text" w:semiHidden="1" w:unhideWhenUsed="1"/>
-    <w:lsdException w:name="Table Grid" w:uiPriority="59"/>
-    <w:lsdException w:name="Table Theme" w:semiHidden="1" w:unhideWhenUsed="1"/>
-    <w:lsdException w:name="Placeholder Text" w:semiHidden="1"/>
-    <w:lsdException w:name="No Spacing" w:uiPriority="1" w:qFormat="1"/>
-    <w:lsdException w:name="Light Shading" w:uiPriority="60"/>
-    <w:lsdException w:name="Light List" w:uiPriority="61"/>
-    <w:lsdException w:name="Light Grid" w:uiPriority="62"/>
-    <w:lsdException w:name="Medium Shading 1" w:uiPriority="63"/>
-    <w:lsdException w:name="Medium Shading 2" w:uiPriority="64"/>
-    <w:lsdException w:name="Medium List 1" w:uiPriority="65"/>
-    <w:lsdException w:name="Medium List 2" w:uiPriority="66"/>
-    <w:lsdException w:name="Medium Grid 1" w:uiPriority="67"/>
-    <w:lsdException w:name="Medium Grid 2" w:uiPriority="68"/>
-    <w:lsdException w:name="Medium Grid 3" w:uiPriority="69"/>
-    <w:lsdException w:name="Dark List" w:uiPriority="70"/>
-    <w:lsdException w:name="Colorful Shading" w:uiPriority="71"/>
-    <w:lsdException w:name="Colorful List" w:uiPriority="72"/>
-    <w:lsdException w:name="Colorful Grid" w:uiPriority="73"/>
-    <w:lsdException w:name="Light Shading Accent 1" w:uiPriority="60"/>
-    <w:lsdException w:name="Light List Accent 1" w:uiPriority="61"/>
-    <w:lsdException w:name="Light Grid Accent 1" w:uiPriority="62"/>
-    <w:lsdException w:name="Medium Shading 1 Accent 1" w:uiPriority="63"/>
-    <w:lsdException w:name="Medium Shading 2 Accent 1" w:uiPriority="64"/>
-    <w:lsdException w:name="Medium List 1 Accent 1" w:uiPriority="65"/>
-    <w:lsdException w:name="Revision" w:semiHidden="1"/>
-    <w:lsdException w:name="List Paragraph" w:uiPriority="34" w:qFormat="1"/>
-    <w:lsdException w:name="Quote" w:uiPriority="29" w:qFormat="1"/>
-    <w:lsdException w:name="Intense Quote" w:uiPriority="30" w:qFormat="1"/>
-    <w:lsdException w:name="Medium List 2 Accent 1" w:uiPriority="66"/>
-    <w:lsdException w:name="Medium Grid 1 Accent 1" w:uiPriority="67"/>
-    <w:lsdException w:name="Medium Grid 2 Accent 1" w:uiPriority="68"/>
-    <w:lsdException w:name="Medium Grid 3 Accent 1" w:uiPriority="69"/>
-    <w:lsdException w:name="Dark List Accent 1" w:uiPriority="70"/>
-    <w:lsdException w:name="Colorful Shading Accent 1" w:uiPriority="71"/>
-    <w:lsdException w:name="Colorful List Accent 1" w:uiPriority="72"/>
-    <w:lsdException w:name="Colorful Grid Accent 1" w:uiPriority="73"/>
-    <w:lsdException w:name="Light Shading Accent 2" w:uiPriority="60"/>
-    <w:lsdException w:name="Light List Accent 2" w:uiPriority="61"/>
-    <w:lsdException w:name="Light Grid Accent 2" w:uiPriority="62"/>
-    <w:lsdException w:name="Medium Shading 1 Accent 2" w:uiPriority="63"/>
-    <w:lsdException w:name="Medium Shading 2 Accent 2" w:uiPriority="64"/>
-    <w:lsdException w:name="Medium List 1 Accent 2" w:uiPriority="65"/>
-    <w:lsdException w:name="Medium List 2 Accent 2" w:uiPriority="66"/>
-    <w:lsdException w:name="Medium Grid 1 Accent 2" w:uiPriority="67"/>
-    <w:lsdException w:name="Medium Grid 2 Accent 2" w:uiPriority="68"/>
-    <w:lsdException w:name="Medium Grid 3 Accent 2" w:uiPriority="69"/>
-    <w:lsdException w:name="Dark List Accent 2" w:uiPriority="70"/>
-    <w:lsdException w:name="Colorful Shading Accent 2" w:uiPriority="71"/>
-    <w:lsdException w:name="Colorful List Accent 2" w:uiPriority="72"/>
-    <w:lsdException w:name="Colorful Grid Accent 2" w:uiPriority="73"/>
-    <w:lsdException w:name="Light Shading Accent 3" w:uiPriority="60"/>
-    <w:lsdException w:name="Light List Accent 3" w:uiPriority="61"/>
-    <w:lsdException w:name="Light Grid Accent 3" w:uiPriority="62"/>
-    <w:lsdException w:name="Medium Shading 1 Accent 3" w:uiPriority="63"/>
-    <w:lsdException w:name="Medium Shading 2 Accent 3" w:uiPriority="64"/>
-    <w:lsdException w:name="Medium List 1 Accent 3" w:uiPriority="65"/>
-    <w:lsdException w:name="Medium List 2 Accent 3" w:uiPriority="66"/>
-    <w:lsdException w:name="Medium Grid 1 Accent 3" w:uiPriority="67"/>
-    <w:lsdException w:name="Medium Grid 2 Accent 3" w:uiPriority="68"/>
-    <w:lsdException w:name="Medium Grid 3 Accent 3" w:uiPriority="69"/>
-    <w:lsdException w:name="Dark List Accent 3" w:uiPriority="70"/>
-    <w:lsdException w:name="Colorful Shading Accent 3" w:uiPriority="71"/>
-    <w:lsdException w:name="Colorful List Accent 3" w:uiPriority="72"/>
-    <w:lsdException w:name="Colorful Grid Accent 3" w:uiPriority="73"/>
-    <w:lsdException w:name="Light Shading Accent 4" w:uiPriority="60"/>
-    <w:lsdException w:name="Light List Accent 4" w:uiPriority="61"/>
-    <w:lsdException w:name="Light Grid Accent 4" w:uiPriority="62"/>
-    <w:lsdException w:name="Medium Shading 1 Accent 4" w:uiPriority="63"/>
-    <w:lsdException w:name="Medium Shading 2 Accent 4" w:uiPriority="64"/>
-    <w:lsdException w:name="Medium List 1 Accent 4" w:uiPriority="65"/>
-    <w:lsdException w:name="Medium List 2 Accent 4" w:uiPriority="66"/>
-    <w:lsdException w:name="Medium Grid 1 Accent 4" w:uiPriority="67"/>
-    <w:lsdException w:name="Medium Grid 2 Accent 4" w:uiPriority="68"/>
-    <w:lsdException w:name="Medium Grid 3 Accent 4" w:uiPriority="69"/>
-    <w:lsdException w:name="Dark List Accent 4" w:uiPriority="70"/>
-    <w:lsdException w:name="Colorful Shading Accent 4" w:uiPriority="71"/>
-    <w:lsdException w:name="Colorful List Accent 4" w:uiPriority="72"/>
-    <w:lsdException w:name="Colorful Grid Accent 4" w:uiPriority="73"/>
-    <w:lsdException w:name="Light Shading Accent 5" w:uiPriority="60"/>
-    <w:lsdException w:name="Light List Accent 5" w:uiPriority="61"/>
-    <w:lsdException w:name="Light Grid Accent 5" w:uiPriority="62"/>
-    <w:lsdException w:name="Medium Shading 1 Accent 5" w:uiPriority="63"/>
-    <w:lsdException w:name="Medium Shading 2 Accent 5" w:uiPriority="64"/>
-    <w:lsdException w:name="Medium List 1 Accent 5" w:uiPriority="65"/>
-    <w:lsdException w:name="Medium List 2 Accent 5" w:uiPriority="66"/>
-    <w:lsdException w:name="Medium Grid 1 Accent 5" w:uiPriority="67"/>
-    <w:lsdException w:name="Medium Grid 2 Accent 5" w:uiPriority="68"/>
-    <w:lsdException w:name="Medium Grid 3 Accent 5" w:uiPriority="69"/>
-    <w:lsdException w:name="Dark List Accent 5" w:uiPriority="70"/>
-    <w:lsdException w:name="Colorful Shading Accent 5" w:uiPriority="71"/>
-    <w:lsdException w:name="Colorful List Accent 5" w:uiPriority="72"/>
-    <w:lsdException w:name="Colorful Grid Accent 5" w:uiPriority="73"/>
-    <w:lsdException w:name="Light Shading Accent 6" w:uiPriority="60"/>
-    <w:lsdException w:name="Light List Accent 6" w:uiPriority="61"/>
-    <w:lsdException w:name="Light Grid Accent 6" w:uiPriority="62"/>
-    <w:lsdException w:name="Medium Shading 1 Accent 6" w:uiPriority="63"/>
-    <w:lsdException w:name="Medium Shading 2 Accent 6" w:uiPriority="64"/>
-    <w:lsdException w:name="Medium List 1 Accent 6" w:uiPriority="65"/>
-    <w:lsdException w:name="Medium List 2 Accent 6" w:uiPriority="66"/>
-    <w:lsdException w:name="Medium Grid 1 Accent 6" w:uiPriority="67"/>
-    <w:lsdException w:name="Medium Grid 2 Accent 6" w:uiPriority="68"/>
-    <w:lsdException w:name="Medium Grid 3 Accent 6" w:uiPriority="69"/>
-    <w:lsdException w:name="Dark List Accent 6" w:uiPriority="70"/>
-    <w:lsdException w:name="Colorful Shading Accent 6" w:uiPriority="71"/>
-    <w:lsdException w:name="Colorful List Accent 6" w:uiPriority="72"/>
-    <w:lsdException w:name="Colorful Grid Accent 6" w:uiPriority="73"/>
-    <w:lsdException w:name="Subtle Emphasis" w:uiPriority="19" w:qFormat="1"/>
-    <w:lsdException w:name="Intense Emphasis" w:uiPriority="21" w:qFormat="1"/>
-    <w:lsdException w:name="Subtle Reference" w:uiPriority="31" w:qFormat="1"/>
-    <w:lsdException w:name="Intense Reference" w:uiPriority="32" w:qFormat="1"/>
-    <w:lsdException w:name="Book Title" w:uiPriority="33" w:qFormat="1"/>
-    <w:lsdException w:name="Bibliography" w:semiHidden="1" w:uiPriority="37" w:unhideWhenUsed="1"/>
-    <w:lsdException w:name="TOC Heading" w:semiHidden="1" w:uiPriority="39" w:unhideWhenUsed="1" w:qFormat="1"/>
-    <w:lsdException w:name="Plain Table 1" w:uiPriority="41"/>
-    <w:lsdException w:name="Plain Table 2" w:uiPriority="42"/>
-    <w:lsdException w:name="Plain Table 3" w:uiPriority="43"/>
-    <w:lsdException w:name="Plain Table 4" w:uiPriority="44"/>
-    <w:lsdException w:name="Plain Table 5" w:uiPriority="45"/>
-    <w:lsdException w:name="Grid Table Light" w:uiPriority="40"/>
-    <w:lsdException w:name="Grid Table 1 Light" w:uiPriority="46"/>
-    <w:lsdException w:name="Grid Table 2" w:uiPriority="47"/>
-    <w:lsdException w:name="Grid Table 3" w:uiPriority="48"/>
-    <w:lsdException w:name="Grid Table 4" w:uiPriority="49"/>
-    <w:lsdException w:name="Grid Table 5 Dark" w:uiPriority="50"/>
-    <w:lsdException w:name="Grid Table 6 Colorful" w:uiPriority="51"/>
-    <w:lsdException w:name="Grid Table 7 Colorful" w:uiPriority="52"/>
-    <w:lsdException w:name="Grid Table 1 Light Accent 1" w:uiPriority="46"/>
-    <w:lsdException w:name="Grid Table 2 Accent 1" w:uiPriority="47"/>
-    <w:lsdException w:name="Grid Table 3 Accent 1" w:uiPriority="48"/>
-    <w:lsdException w:name="Grid Table 4 Accent 1" w:uiPriority="49"/>
-    <w:lsdException w:name="Grid Table 5 Dark Accent 1" w:uiPriority="50"/>
-    <w:lsdException w:name="Grid Table 6 Colorful Accent 1" w:uiPriority="51"/>
-    <w:lsdException w:name="Grid Table 7 Colorful Accent 1" w:uiPriority="52"/>
-    <w:lsdException w:name="Grid Table 1 Light Accent 2" w:uiPriority="46"/>
-    <w:lsdException w:name="Grid Table 2 Accent 2" w:uiPriority="47"/>
-    <w:lsdException w:name="Grid Table 3 Accent 2" w:uiPriority="48"/>
-    <w:lsdException w:name="Grid Table 4 Accent 2" w:uiPriority="49"/>
-    <w:lsdException w:name="Grid Table 5 Dark Accent 2" w:uiPriority="50"/>
-    <w:lsdException w:name="Grid Table 6 Colorful Accent 2" w:uiPriority="51"/>
-    <w:lsdException w:name="Grid Table 7 Colorful Accent 2" w:uiPriority="52"/>
-    <w:lsdException w:name="Grid Table 1 Light Accent 3" w:uiPriority="46"/>
-    <w:lsdException w:name="Grid Table 2 Accent 3" w:uiPriority="47"/>
-    <w:lsdException w:name="Grid Table 3 Accent 3" w:uiPriority="48"/>
-    <w:lsdException w:name="Grid Table 4 Accent 3" w:uiPriority="49"/>
-    <w:lsdException w:name="Grid Table 5 Dark Accent 3" w:uiPriority="50"/>
-    <w:lsdException w:name="Grid Table 6 Colorful Accent 3" w:uiPriority="51"/>
-    <w:lsdException w:name="Grid Table 7 Colorful Accent 3" w:uiPriority="52"/>
-    <w:lsdException w:name="Grid Table 1 Light Accent 4" w:uiPriority="46"/>
-    <w:lsdException w:name="Grid Table 2 Accent 4" w:uiPriority="47"/>
-    <w:lsdException w:name="Grid Table 3 Accent 4" w:uiPriority="48"/>
-    <w:lsdException w:name="Grid Table 4 Accent 4" w:uiPriority="49"/>
-    <w:lsdException w:name="Grid Table 5 Dark Accent 4" w:uiPriority="50"/>
-    <w:lsdException w:name="Grid Table 6 Colorful Accent 4" w:uiPriority="51"/>
-    <w:lsdException w:name="Grid Table 7 Colorful Accent 4" w:uiPriority="52"/>
-    <w:lsdException w:name="Grid Table 1 Light Accent 5" w:uiPriority="46"/>
-    <w:lsdException w:name="Grid Table 2 Accent 5" w:uiPriority="47"/>
-    <w:lsdException w:name="Grid Table 3 Accent 5" w:uiPriority="48"/>
-    <w:lsdException w:name="Grid Table 4 Accent 5" w:uiPriority="49"/>
-    <w:lsdException w:name="Grid Table 5 Dark Accent 5" w:uiPriority="50"/>
-    <w:lsdException w:name="Grid Table 6 Colorful Accent 5" w:uiPriority="51"/>
-    <w:lsdException w:name="Grid Table 7 Colorful Accent 5" w:uiPriority="52"/>
-    <w:lsdException w:name="Grid Table 1 Light Accent 6" w:uiPriority="46"/>
-    <w:lsdException w:name="Grid Table 2 Accent 6" w:uiPriority="47"/>
-    <w:lsdException w:name="Grid Table 3 Accent 6" w:uiPriority="48"/>
-    <w:lsdException w:name="Grid Table 4 Accent 6" w:uiPriority="49"/>
-    <w:lsdException w:name="Grid Table 5 Dark Accent 6" w:uiPriority="50"/>
-    <w:lsdException w:name="Grid Table 6 Colorful Accent 6" w:uiPriority="51"/>
-    <w:lsdException w:name="Grid Table 7 Colorful Accent 6" w:uiPriority="52"/>
-    <w:lsdException w:name="List Table 1 Light" w:uiPriority="46"/>
-    <w:lsdException w:name="List Table 2" w:uiPriority="47"/>
-    <w:lsdException w:name="List Table 3" w:uiPriority="48"/>
-    <w:lsdException w:name="List Table 4" w:uiPriority="49"/>
-    <w:lsdException w:name="List Table 5 Dark" w:uiPriority="50"/>
-    <w:lsdException w:name="List Table 6 Colorful" w:uiPriority="51"/>
-    <w:lsdException w:name="List Table 7 Colorful" w:uiPriority="52"/>
-    <w:lsdException w:name="List Table 1 Light Accent 1" w:uiPriority="46"/>
-    <w:lsdException w:name="List Table 2 Accent 1" w:uiPriority="47"/>
-    <w:lsdException w:name="List Table 3 Accent 1" w:uiPriority="48"/>
-    <w:lsdException w:name="List Table 4 Accent 1" w:uiPriority="49"/>
-    <w:lsdException w:name="List Table 5 Dark Accent 1" w:uiPriority="50"/>
-    <w:lsdException w:name="List Table 6 Colorful Accent 1" w:uiPriority="51"/>
-    <w:lsdException w:name="List Table 7 Colorful Accent 1" w:uiPriority="52"/>
-    <w:lsdException w:name="List Table 1 Light Accent 2" w:uiPriority="46"/>
-    <w:lsdException w:name="List Table 2 Accent 2" w:uiPriority="47"/>
-    <w:lsdException w:name="List Table 3 Accent 2" w:uiPriority="48"/>
-    <w:lsdException w:name="List Table 4 Accent 2" w:uiPriority="49"/>
-    <w:lsdException w:name="List Table 5 Dark Accent 2" w:uiPriority="50"/>
-    <w:lsdException w:name="List Table 6 Colorful Accent 2" w:uiPriority="51"/>
-    <w:lsdException w:name="List Table 7 Colorful Accent 2" w:uiPriority="52"/>
-    <w:lsdException w:name="List Table 1 Light Accent 3" w:uiPriority="46"/>
-    <w:lsdException w:name="List Table 2 Accent 3" w:uiPriority="47"/>
-    <w:lsdException w:name="List Table 3 Accent 3" w:uiPriority="48"/>
-    <w:lsdException w:name="List Table 4 Accent 3" w:uiPriority="49"/>
-    <w:lsdException w:name="List Table 5 Dark Accent 3" w:uiPriority="50"/>
-    <w:lsdException w:name="List Table 6 Colorful Accent 3" w:uiPriority="51"/>
-    <w:lsdException w:name="List Table 7 Colorful Accent 3" w:uiPriority="52"/>
-    <w:lsdException w:name="List Table 1 Light Accent 4" w:uiPriority="46"/>
-    <w:lsdException w:name="List Table 2 Accent 4" w:uiPriority="47"/>
-    <w:lsdException w:name="List Table 3 Accent 4" w:uiPriority="48"/>
-    <w:lsdException w:name="List Table 4 Accent 4" w:uiPriority="49"/>
-    <w:lsdException w:name="List Table 5 Dark Accent 4" w:uiPriority="50"/>
-    <w:lsdException w:name="List Table 6 Colorful Accent 4" w:uiPriority="51"/>
-    <w:lsdException w:name="List Table 7 Colorful Accent 4" w:uiPriority="52"/>
-    <w:lsdException w:name="List Table 1 Light Accent 5" w:uiPriority="46"/>
-    <w:lsdException w:name="List Table 2 Accent 5" w:uiPriority="47"/>
-    <w:lsdException w:name="List Table 3 Accent 5" w:uiPriority="48"/>
-    <w:lsdException w:name="List Table 4 Accent 5" w:uiPriority="49"/>
-    <w:lsdException w:name="List Table 5 Dark Accent 5" w:uiPriority="50"/>
-    <w:lsdException w:name="List Table 6 Colorful Accent 5" w:uiPriority="51"/>
-    <w:lsdException w:name="List Table 7 Colorful Accent 5" w:uiPriority="52"/>
-    <w:lsdException w:name="List Table 1 Light Accent 6" w:uiPriority="46"/>
-    <w:lsdException w:name="List Table 2 Accent 6" w:uiPriority="47"/>
-    <w:lsdException w:name="List Table 3 Accent 6" w:uiPriority="48"/>
-    <w:lsdException w:name="List Table 4 Accent 6" w:uiPriority="49"/>
-    <w:lsdException w:name="List Table 5 Dark Accent 6" w:uiPriority="50"/>
-    <w:lsdException w:name="List Table 6 Colorful Accent 6" w:uiPriority="51"/>
-    <w:lsdException w:name="List Table 7 Colorful Accent 6" w:uiPriority="52"/>
+  <w:latentStyles w:defLockedState="0" w:defUIPriority="99" w:defSemiHidden="1" w:defUnhideWhenUsed="1" w:defQFormat="0" w:count="267">
+    <w:lsdException w:name="Normal" w:semiHidden="0" w:uiPriority="0" w:unhideWhenUsed="0" w:qFormat="1"/>
+    <w:lsdException w:name="heading 1" w:semiHidden="0" w:uiPriority="9" w:unhideWhenUsed="0" w:qFormat="1"/>
+    <w:lsdException w:name="heading 2" w:uiPriority="9" w:qFormat="1"/>
+    <w:lsdException w:name="heading 3" w:uiPriority="9" w:qFormat="1"/>
+    <w:lsdException w:name="heading 4" w:uiPriority="9" w:qFormat="1"/>
+    <w:lsdException w:name="heading 5" w:uiPriority="9" w:qFormat="1"/>
+    <w:lsdException w:name="heading 6" w:uiPriority="9" w:qFormat="1"/>
+    <w:lsdException w:name="heading 7" w:uiPriority="9" w:qFormat="1"/>
+    <w:lsdException w:name="heading 8" w:uiPriority="9" w:qFormat="1"/>
+    <w:lsdException w:name="heading 9" w:uiPriority="9" w:qFormat="1"/>
+    <w:lsdException w:name="toc 1" w:uiPriority="39"/>
+    <w:lsdException w:name="toc 2" w:uiPriority="39"/>
+    <w:lsdException w:name="toc 3" w:uiPriority="39"/>
+    <w:lsdException w:name="toc 4" w:uiPriority="39"/>
+    <w:lsdException w:name="toc 5" w:uiPriority="39"/>
+    <w:lsdException w:name="toc 6" w:uiPriority="39"/>
+    <w:lsdException w:name="toc 7" w:uiPriority="39"/>
+    <w:lsdException w:name="toc 8" w:uiPriority="39"/>
+    <w:lsdException w:name="toc 9" w:uiPriority="39"/>
+    <w:lsdException w:name="caption" w:uiPriority="35" w:qFormat="1"/>
+    <w:lsdException w:name="Title" w:semiHidden="0" w:uiPriority="10" w:unhideWhenUsed="0" w:qFormat="1"/>
+    <w:lsdException w:name="Default Paragraph Font" w:uiPriority="1"/>
+    <w:lsdException w:name="Subtitle" w:semiHidden="0" w:uiPriority="11" w:unhideWhenUsed="0" w:qFormat="1"/>
+    <w:lsdException w:name="Strong" w:semiHidden="0" w:uiPriority="22" w:unhideWhenUsed="0" w:qFormat="1"/>
+    <w:lsdException w:name="Emphasis" w:semiHidden="0" w:uiPriority="20" w:unhideWhenUsed="0" w:qFormat="1"/>
+    <w:lsdException w:name="Table Grid" w:semiHidden="0" w:uiPriority="59" w:unhideWhenUsed="0"/>
+    <w:lsdException w:name="Placeholder Text" w:unhideWhenUsed="0"/>
+    <w:lsdException w:name="No Spacing" w:semiHidden="0" w:uiPriority="1" w:unhideWhenUsed="0" w:qFormat="1"/>
+    <w:lsdException w:name="Light Shading" w:semiHidden="0" w:uiPriority="60" w:unhideWhenUsed="0"/>
+    <w:lsdException w:name="Light List" w:semiHidden="0" w:uiPriority="61" w:unhideWhenUsed="0"/>
+    <w:lsdException w:name="Light Grid" w:semiHidden="0" w:uiPriority="62" w:unhideWhenUsed="0"/>
+    <w:lsdException w:name="Medium Shading 1" w:semiHidden="0" w:uiPriority="63" w:unhideWhenUsed="0"/>
+    <w:lsdException w:name="Medium Shading 2" w:semiHidden="0" w:uiPriority="64" w:unhideWhenUsed="0"/>
+    <w:lsdException w:name="Medium List 1" w:semiHidden="0" w:uiPriority="65" w:unhideWhenUsed="0"/>
+    <w:lsdException w:name="Medium List 2" w:semiHidden="0" w:uiPriority="66" w:unhideWhenUsed="0"/>
+    <w:lsdException w:name="Medium Grid 1" w:semiHidden="0" w:uiPriority="67" w:unhideWhenUsed="0"/>
+    <w:lsdException w:name="Medium Grid 2" w:semiHidden="0" w:uiPriority="68" w:unhideWhenUsed="0"/>
+    <w:lsdException w:name="Medium Grid 3" w:semiHidden="0" w:uiPriority="69" w:unhideWhenUsed="0"/>
+    <w:lsdException w:name="Dark List" w:semiHidden="0" w:uiPriority="70" w:unhideWhenUsed="0"/>
+    <w:lsdException w:name="Colorful Shading" w:semiHidden="0" w:uiPriority="71" w:unhideWhenUsed="0"/>
+    <w:lsdException w:name="Colorful List" w:semiHidden="0" w:uiPriority="72" w:unhideWhenUsed="0"/>
+    <w:lsdException w:name="Colorful Grid" w:semiHidden="0" w:uiPriority="73" w:unhideWhenUsed="0"/>
+    <w:lsdException w:name="Light Shading Accent 1" w:semiHidden="0" w:uiPriority="60" w:unhideWhenUsed="0"/>
+    <w:lsdException w:name="Light List Accent 1" w:semiHidden="0" w:uiPriority="61" w:unhideWhenUsed="0"/>
+    <w:lsdException w:name="Light Grid Accent 1" w:semiHidden="0" w:uiPriority="62" w:unhideWhenUsed="0"/>
+    <w:lsdException w:name="Medium Shading 1 Accent 1" w:semiHidden="0" w:uiPriority="63" w:unhideWhenUsed="0"/>
+    <w:lsdException w:name="Medium Shading 2 Accent 1" w:semiHidden="0" w:uiPriority="64" w:unhideWhenUsed="0"/>
+    <w:lsdException w:name="Medium List 1 Accent 1" w:semiHidden="0" w:uiPriority="65" w:unhideWhenUsed="0"/>
+    <w:lsdException w:name="Revision" w:unhideWhenUsed="0"/>
+    <w:lsdException w:name="List Paragraph" w:semiHidden="0" w:uiPriority="34" w:unhideWhenUsed="0" w:qFormat="1"/>
+    <w:lsdException w:name="Quote" w:semiHidden="0" w:uiPriority="29" w:unhideWhenUsed="0" w:qFormat="1"/>
+    <w:lsdException w:name="Intense Quote" w:semiHidden="0" w:uiPriority="30" w:unhideWhenUsed="0" w:qFormat="1"/>
+    <w:lsdException w:name="Medium List 2 Accent 1" w:semiHidden="0" w:uiPriority="66" w:unhideWhenUsed="0"/>
+    <w:lsdException w:name="Medium Grid 1 Accent 1" w:semiHidden="0" w:uiPriority="67" w:unhideWhenUsed="0"/>
+    <w:lsdException w:name="Medium Grid 2 Accent 1" w:semiHidden="0" w:uiPriority="68" w:unhideWhenUsed="0"/>
+    <w:lsdException w:name="Medium Grid 3 Accent 1" w:semiHidden="0" w:uiPriority="69" w:unhideWhenUsed="0"/>
+    <w:lsdException w:name="Dark List Accent 1" w:semiHidden="0" w:uiPriority="70" w:unhideWhenUsed="0"/>
+    <w:lsdException w:name="Colorful Shading Accent 1" w:semiHidden="0" w:uiPriority="71" w:unhideWhenUsed="0"/>
+    <w:lsdException w:name="Colorful List Accent 1" w:semiHidden="0" w:uiPriority="72" w:unhideWhenUsed="0"/>
+    <w:lsdException w:name="Colorful Grid Accent 1" w:semiHidden="0" w:uiPriority="73" w:unhideWhenUsed="0"/>
+    <w:lsdException w:name="Light Shading Accent 2" w:semiHidden="0" w:uiPriority="60" w:unhideWhenUsed="0"/>
+    <w:lsdException w:name="Light List Accent 2" w:semiHidden="0" w:uiPriority="61" w:unhideWhenUsed="0"/>
+    <w:lsdException w:name="Light Grid Accent 2" w:semiHidden="0" w:uiPriority="62" w:unhideWhenUsed="0"/>
+    <w:lsdException w:name="Medium Shading 1 Accent 2" w:semiHidden="0" w:uiPriority="63" w:unhideWhenUsed="0"/>
+    <w:lsdException w:name="Medium Shading 2 Accent 2" w:semiHidden="0" w:uiPriority="64" w:unhideWhenUsed="0"/>
+    <w:lsdException w:name="Medium List 1 Accent 2" w:semiHidden="0" w:uiPriority="65" w:unhideWhenUsed="0"/>
+    <w:lsdException w:name="Medium List 2 Accent 2" w:semiHidden="0" w:uiPriority="66" w:unhideWhenUsed="0"/>
+    <w:lsdException w:name="Medium Grid 1 Accent 2" w:semiHidden="0" w:uiPriority="67" w:unhideWhenUsed="0"/>
+    <w:lsdException w:name="Medium Grid 2 Accent 2" w:semiHidden="0" w:uiPriority="68" w:unhideWhenUsed="0"/>
+    <w:lsdException w:name="Medium Grid 3 Accent 2" w:semiHidden="0" w:uiPriority="69" w:unhideWhenUsed="0"/>
+    <w:lsdException w:name="Dark List Accent 2" w:semiHidden="0" w:uiPriority="70" w:unhideWhenUsed="0"/>
+    <w:lsdException w:name="Colorful Shading Accent 2" w:semiHidden="0" w:uiPriority="71" w:unhideWhenUsed="0"/>
+    <w:lsdException w:name="Colorful List Accent 2" w:semiHidden="0" w:uiPriority="72" w:unhideWhenUsed="0"/>
+    <w:lsdException w:name="Colorful Grid Accent 2" w:semiHidden="0" w:uiPriority="73" w:unhideWhenUsed="0"/>
+    <w:lsdException w:name="Light Shading Accent 3" w:semiHidden="0" w:uiPriority="60" w:unhideWhenUsed="0"/>
+    <w:lsdException w:name="Light List Accent 3" w:semiHidden="0" w:uiPriority="61" w:unhideWhenUsed="0"/>
+    <w:lsdException w:name="Light Grid Accent 3" w:semiHidden="0" w:uiPriority="62" w:unhideWhenUsed="0"/>
+    <w:lsdException w:name="Medium Shading 1 Accent 3" w:semiHidden="0" w:uiPriority="63" w:unhideWhenUsed="0"/>
+    <w:lsdException w:name="Medium Shading 2 Accent 3" w:semiHidden="0" w:uiPriority="64" w:unhideWhenUsed="0"/>
+    <w:lsdException w:name="Medium List 1 Accent 3" w:semiHidden="0" w:uiPriority="65" w:unhideWhenUsed="0"/>
+    <w:lsdException w:name="Medium List 2 Accent 3" w:semiHidden="0" w:uiPriority="66" w:unhideWhenUsed="0"/>
+    <w:lsdException w:name="Medium Grid 1 Accent 3" w:semiHidden="0" w:uiPriority="67" w:unhideWhenUsed="0"/>
+    <w:lsdException w:name="Medium Grid 2 Accent 3" w:semiHidden="0" w:uiPriority="68" w:unhideWhenUsed="0"/>
+    <w:lsdException w:name="Medium Grid 3 Accent 3" w:semiHidden="0" w:uiPriority="69" w:unhideWhenUsed="0"/>
+    <w:lsdException w:name="Dark List Accent 3" w:semiHidden="0" w:uiPriority="70" w:unhideWhenUsed="0"/>
+    <w:lsdException w:name="Colorful Shading Accent 3" w:semiHidden="0" w:uiPriority="71" w:unhideWhenUsed="0"/>
+    <w:lsdException w:name="Colorful List Accent 3" w:semiHidden="0" w:uiPriority="72" w:unhideWhenUsed="0"/>
+    <w:lsdException w:name="Colorful Grid Accent 3" w:semiHidden="0" w:uiPriority="73" w:unhideWhenUsed="0"/>
+    <w:lsdException w:name="Light Shading Accent 4" w:semiHidden="0" w:uiPriority="60" w:unhideWhenUsed="0"/>
+    <w:lsdException w:name="Light List Accent 4" w:semiHidden="0" w:uiPriority="61" w:unhideWhenUsed="0"/>
+    <w:lsdException w:name="Light Grid Accent 4" w:semiHidden="0" w:uiPriority="62" w:unhideWhenUsed="0"/>
+    <w:lsdException w:name="Medium Shading 1 Accent 4" w:semiHidden="0" w:uiPriority="63" w:unhideWhenUsed="0"/>
+    <w:lsdException w:name="Medium Shading 2 Accent 4" w:semiHidden="0" w:uiPriority="64" w:unhideWhenUsed="0"/>
+    <w:lsdException w:name="Medium List 1 Accent 4" w:semiHidden="0" w:uiPriority="65" w:unhideWhenUsed="0"/>
+    <w:lsdException w:name="Medium List 2 Accent 4" w:semiHidden="0" w:uiPriority="66" w:unhideWhenUsed="0"/>
+    <w:lsdException w:name="Medium Grid 1 Accent 4" w:semiHidden="0" w:uiPriority="67" w:unhideWhenUsed="0"/>
+    <w:lsdException w:name="Medium Grid 2 Accent 4" w:semiHidden="0" w:uiPriority="68" w:unhideWhenUsed="0"/>
+    <w:lsdException w:name="Medium Grid 3 Accent 4" w:semiHidden="0" w:uiPriority="69" w:unhideWhenUsed="0"/>
+    <w:lsdException w:name="Dark List Accent 4" w:semiHidden="0" w:uiPriority="70" w:unhideWhenUsed="0"/>
+    <w:lsdException w:name="Colorful Shading Accent 4" w:semiHidden="0" w:uiPriority="71" w:unhideWhenUsed="0"/>
+    <w:lsdException w:name="Colorful List Accent 4" w:semiHidden="0" w:uiPriority="72" w:unhideWhenUsed="0"/>
+    <w:lsdException w:name="Colorful Grid Accent 4" w:semiHidden="0" w:uiPriority="73" w:unhideWhenUsed="0"/>
+    <w:lsdException w:name="Light Shading Accent 5" w:semiHidden="0" w:uiPriority="60" w:unhideWhenUsed="0"/>
+    <w:lsdException w:name="Light List Accent 5" w:semiHidden="0" w:uiPriority="61" w:unhideWhenUsed="0"/>
+    <w:lsdException w:name="Light Grid Accent 5" w:semiHidden="0" w:uiPriority="62" w:unhideWhenUsed="0"/>
+    <w:lsdException w:name="Medium Shading 1 Accent 5" w:semiHidden="0" w:uiPriority="63" w:unhideWhenUsed="0"/>
+    <w:lsdException w:name="Medium Shading 2 Accent 5" w:semiHidden="0" w:uiPriority="64" w:unhideWhenUsed="0"/>
+    <w:lsdException w:name="Medium List 1 Accent 5" w:semiHidden="0" w:uiPriority="65" w:unhideWhenUsed="0"/>
+    <w:lsdException w:name="Medium List 2 Accent 5" w:semiHidden="0" w:uiPriority="66" w:unhideWhenUsed="0"/>
+    <w:lsdException w:name="Medium Grid 1 Accent 5" w:semiHidden="0" w:uiPriority="67" w:unhideWhenUsed="0"/>
+    <w:lsdException w:name="Medium Grid 2 Accent 5" w:semiHidden="0" w:uiPriority="68" w:unhideWhenUsed="0"/>
+    <w:lsdException w:name="Medium Grid 3 Accent 5" w:semiHidden="0" w:uiPriority="69" w:unhideWhenUsed="0"/>
+    <w:lsdException w:name="Dark List Accent 5" w:semiHidden="0" w:uiPriority="70" w:unhideWhenUsed="0"/>
+    <w:lsdException w:name="Colorful Shading Accent 5" w:semiHidden="0" w:uiPriority="71" w:unhideWhenUsed="0"/>
+    <w:lsdException w:name="Colorful List Accent 5" w:semiHidden="0" w:uiPriority="72" w:unhideWhenUsed="0"/>
+    <w:lsdException w:name="Colorful Grid Accent 5" w:semiHidden="0" w:uiPriority="73" w:unhideWhenUsed="0"/>
+    <w:lsdException w:name="Light Shading Accent 6" w:semiHidden="0" w:uiPriority="60" w:unhideWhenUsed="0"/>
+    <w:lsdException w:name="Light List Accent 6" w:semiHidden="0" w:uiPriority="61" w:unhideWhenUsed="0"/>
+    <w:lsdException w:name="Light Grid Accent 6" w:semiHidden="0" w:uiPriority="62" w:unhideWhenUsed="0"/>
+    <w:lsdException w:name="Medium Shading 1 Accent 6" w:semiHidden="0" w:uiPriority="63" w:unhideWhenUsed="0"/>
+    <w:lsdException w:name="Medium Shading 2 Accent 6" w:semiHidden="0" w:uiPriority="64" w:unhideWhenUsed="0"/>
+    <w:lsdException w:name="Medium List 1 Accent 6" w:semiHidden="0" w:uiPriority="65" w:unhideWhenUsed="0"/>
+    <w:lsdException w:name="Medium List 2 Accent 6" w:semiHidden="0" w:uiPriority="66" w:unhideWhenUsed="0"/>
+    <w:lsdException w:name="Medium Grid 1 Accent 6" w:semiHidden="0" w:uiPriority="67" w:unhideWhenUsed="0"/>
+    <w:lsdException w:name="Medium Grid 2 Accent 6" w:semiHidden="0" w:uiPriority="68" w:unhideWhenUsed="0"/>
+    <w:lsdException w:name="Medium Grid 3 Accent 6" w:semiHidden="0" w:uiPriority="69" w:unhideWhenUsed="0"/>
+    <w:lsdException w:name="Dark List Accent 6" w:semiHidden="0" w:uiPriority="70" w:unhideWhenUsed="0"/>
+    <w:lsdException w:name="Colorful Shading Accent 6" w:semiHidden="0" w:uiPriority="71" w:unhideWhenUsed="0"/>
+    <w:lsdException w:name="Colorful List Accent 6" w:semiHidden="0" w:uiPriority="72" w:unhideWhenUsed="0"/>
+    <w:lsdException w:name="Colorful Grid Accent 6" w:semiHidden="0" w:uiPriority="73" w:unhideWhenUsed="0"/>
+    <w:lsdException w:name="Subtle Emphasis" w:semiHidden="0" w:uiPriority="19" w:unhideWhenUsed="0" w:qFormat="1"/>
+    <w:lsdException w:name="Intense Emphasis" w:semiHidden="0" w:uiPriority="21" w:unhideWhenUsed="0" w:qFormat="1"/>
+    <w:lsdException w:name="Subtle Reference" w:semiHidden="0" w:uiPriority="31" w:unhideWhenUsed="0" w:qFormat="1"/>
+    <w:lsdException w:name="Intense Reference" w:semiHidden="0" w:uiPriority="32" w:unhideWhenUsed="0" w:qFormat="1"/>
+    <w:lsdException w:name="Book Title" w:semiHidden="0" w:uiPriority="33" w:unhideWhenUsed="0" w:qFormat="1"/>
+    <w:lsdException w:name="Bibliography" w:uiPriority="37"/>
+    <w:lsdException w:name="TOC Heading" w:uiPriority="39" w:qFormat="1"/>
+  </w:latentStyles>
+  <w:style w:type="paragraph" w:default="1" w:styleId="a">
+    <w:name w:val="Normal"/>
+    <w:qFormat/>
+    <w:rsid w:val="008A18DA"/>
+    <w:pPr>
+      <w:spacing w:after="0" w:line="240" w:lineRule="auto"/>
+      <w:ind w:firstLine="284"/>
+      <w:jc w:val="both"/>
+    </w:pPr>
+    <w:rPr>
+      <w:rFonts w:ascii="Times New Roman" w:hAnsi="Times New Roman"/>
+      <w:sz w:val="28"/>
+    </w:rPr>
+  </w:style>
+  <w:style w:type="character" w:default="1" w:styleId="a0">
+    <w:name w:val="Default Paragraph Font"/>
+    <w:uiPriority w:val="1"/>
+    <w:semiHidden/>
+    <w:unhideWhenUsed/>
+  </w:style>
+  <w:style w:type="table" w:default="1" w:styleId="a1">
+    <w:name w:val="Normal Table"/>
+    <w:uiPriority w:val="99"/>
+    <w:semiHidden/>
+    <w:unhideWhenUsed/>
+    <w:tblPr>
+      <w:tblInd w:w="0" w:type="dxa"/>
+      <w:tblCellMar>
+        <w:top w:w="0" w:type="dxa"/>
+        <w:left w:w="108" w:type="dxa"/>
+        <w:bottom w:w="0" w:type="dxa"/>
+        <w:right w:w="108" w:type="dxa"/>
+      </w:tblCellMar>
+    </w:tblPr>
+  </w:style>
+  <w:style w:type="numbering" w:default="1" w:styleId="a2">
+    <w:name w:val="No List"/>
+    <w:uiPriority w:val="99"/>
+    <w:semiHidden/>
+    <w:unhideWhenUsed/>
+  </w:style>
+  <w:style w:type="paragraph" w:styleId="a3">
+    <w:name w:val="List Paragraph"/>
+    <w:basedOn w:val="a"/>
+    <w:uiPriority w:val="34"/>
+    <w:qFormat/>
+    <w:rsid w:val="00A70C78"/>
+    <w:pPr>
+      <w:ind w:left="720"/>
+      <w:contextualSpacing/>
+    </w:pPr>
+  </w:style>
+</w:styles>
+</file>
+
+<file path=word/stylesWithEffects.xml><?xml version="1.0" encoding="utf-8"?>
+<w:styles xmlns:wpc="http://schemas.microsoft.com/office/word/2010/wordprocessingCanvas" xmlns:mc="http://schemas.openxmlformats.org/markup-compatibility/2006" xmlns:o="urn:schemas-microsoft-com:office:office" xmlns:r="http://schemas.openxmlformats.org/officeDocument/2006/relationships" xmlns:m="http://schemas.openxmlformats.org/officeDocument/2006/math" xmlns:v="urn:schemas-microsoft-com:vml" xmlns:wp14="http://schemas.microsoft.com/office/word/2010/wordprocessingDrawing" xmlns:wp="http://schemas.openxmlformats.org/drawingml/2006/wordprocessingDrawing" xmlns:w10="urn:schemas-microsoft-com:office:word" xmlns:w="http://schemas.openxmlformats.org/wordprocessingml/2006/main" xmlns:w14="http://schemas.microsoft.com/office/word/2010/wordml" xmlns:wpg="http://schemas.microsoft.com/office/word/2010/wordprocessingGroup" xmlns:wpi="http://schemas.microsoft.com/office/word/2010/wordprocessingInk" xmlns:wne="http://schemas.microsoft.com/office/word/2006/wordml" xmlns:wps="http://schemas.microsoft.com/office/word/2010/wordprocessingShape" mc:Ignorable="w14 wp14">
+  <w:docDefaults>
+    <w:rPrDefault>
+      <w:rPr>
+        <w:rFonts w:asciiTheme="minorHAnsi" w:eastAsiaTheme="minorHAnsi" w:hAnsiTheme="minorHAnsi" w:cstheme="minorBidi"/>
+        <w:sz w:val="22"/>
+        <w:szCs w:val="22"/>
+        <w:lang w:val="ru-RU" w:eastAsia="en-US" w:bidi="ar-SA"/>
+      </w:rPr>
+    </w:rPrDefault>
+    <w:pPrDefault>
+      <w:pPr>
+        <w:spacing w:after="200" w:line="276" w:lineRule="auto"/>
+      </w:pPr>
+    </w:pPrDefault>
+  </w:docDefaults>
+  <w:latentStyles w:defLockedState="0" w:defUIPriority="99" w:defSemiHidden="1" w:defUnhideWhenUsed="1" w:defQFormat="0" w:count="267">
+    <w:lsdException w:name="Normal" w:semiHidden="0" w:uiPriority="0" w:unhideWhenUsed="0" w:qFormat="1"/>
+    <w:lsdException w:name="heading 1" w:semiHidden="0" w:uiPriority="9" w:unhideWhenUsed="0" w:qFormat="1"/>
+    <w:lsdException w:name="heading 2" w:uiPriority="9" w:qFormat="1"/>
+    <w:lsdException w:name="heading 3" w:uiPriority="9" w:qFormat="1"/>
+    <w:lsdException w:name="heading 4" w:uiPriority="9" w:qFormat="1"/>
+    <w:lsdException w:name="heading 5" w:uiPriority="9" w:qFormat="1"/>
+    <w:lsdException w:name="heading 6" w:uiPriority="9" w:qFormat="1"/>
+    <w:lsdException w:name="heading 7" w:uiPriority="9" w:qFormat="1"/>
+    <w:lsdException w:name="heading 8" w:uiPriority="9" w:qFormat="1"/>
+    <w:lsdException w:name="heading 9" w:uiPriority="9" w:qFormat="1"/>
+    <w:lsdException w:name="toc 1" w:uiPriority="39"/>
+    <w:lsdException w:name="toc 2" w:uiPriority="39"/>
+    <w:lsdException w:name="toc 3" w:uiPriority="39"/>
+    <w:lsdException w:name="toc 4" w:uiPriority="39"/>
+    <w:lsdException w:name="toc 5" w:uiPriority="39"/>
+    <w:lsdException w:name="toc 6" w:uiPriority="39"/>
+    <w:lsdException w:name="toc 7" w:uiPriority="39"/>
+    <w:lsdException w:name="toc 8" w:uiPriority="39"/>
+    <w:lsdException w:name="toc 9" w:uiPriority="39"/>
+    <w:lsdException w:name="caption" w:uiPriority="35" w:qFormat="1"/>
+    <w:lsdException w:name="Title" w:semiHidden="0" w:uiPriority="10" w:unhideWhenUsed="0" w:qFormat="1"/>
+    <w:lsdException w:name="Default Paragraph Font" w:uiPriority="1"/>
+    <w:lsdException w:name="Subtitle" w:semiHidden="0" w:uiPriority="11" w:unhideWhenUsed="0" w:qFormat="1"/>
+    <w:lsdException w:name="Strong" w:semiHidden="0" w:uiPriority="22" w:unhideWhenUsed="0" w:qFormat="1"/>
+    <w:lsdException w:name="Emphasis" w:semiHidden="0" w:uiPriority="20" w:unhideWhenUsed="0" w:qFormat="1"/>
+    <w:lsdException w:name="Table Grid" w:semiHidden="0" w:uiPriority="59" w:unhideWhenUsed="0"/>
+    <w:lsdException w:name="Placeholder Text" w:unhideWhenUsed="0"/>
+    <w:lsdException w:name="No Spacing" w:semiHidden="0" w:uiPriority="1" w:unhideWhenUsed="0" w:qFormat="1"/>
+    <w:lsdException w:name="Light Shading" w:semiHidden="0" w:uiPriority="60" w:unhideWhenUsed="0"/>
+    <w:lsdException w:name="Light List" w:semiHidden="0" w:uiPriority="61" w:unhideWhenUsed="0"/>
+    <w:lsdException w:name="Light Grid" w:semiHidden="0" w:uiPriority="62" w:unhideWhenUsed="0"/>
+    <w:lsdException w:name="Medium Shading 1" w:semiHidden="0" w:uiPriority="63" w:unhideWhenUsed="0"/>
+    <w:lsdException w:name="Medium Shading 2" w:semiHidden="0" w:uiPriority="64" w:unhideWhenUsed="0"/>
+    <w:lsdException w:name="Medium List 1" w:semiHidden="0" w:uiPriority="65" w:unhideWhenUsed="0"/>
+    <w:lsdException w:name="Medium List 2" w:semiHidden="0" w:uiPriority="66" w:unhideWhenUsed="0"/>
+    <w:lsdException w:name="Medium Grid 1" w:semiHidden="0" w:uiPriority="67" w:unhideWhenUsed="0"/>
+    <w:lsdException w:name="Medium Grid 2" w:semiHidden="0" w:uiPriority="68" w:unhideWhenUsed="0"/>
+    <w:lsdException w:name="Medium Grid 3" w:semiHidden="0" w:uiPriority="69" w:unhideWhenUsed="0"/>
+    <w:lsdException w:name="Dark List" w:semiHidden="0" w:uiPriority="70" w:unhideWhenUsed="0"/>
+    <w:lsdException w:name="Colorful Shading" w:semiHidden="0" w:uiPriority="71" w:unhideWhenUsed="0"/>
+    <w:lsdException w:name="Colorful List" w:semiHidden="0" w:uiPriority="72" w:unhideWhenUsed="0"/>
+    <w:lsdException w:name="Colorful Grid" w:semiHidden="0" w:uiPriority="73" w:unhideWhenUsed="0"/>
+    <w:lsdException w:name="Light Shading Accent 1" w:semiHidden="0" w:uiPriority="60" w:unhideWhenUsed="0"/>
+    <w:lsdException w:name="Light List Accent 1" w:semiHidden="0" w:uiPriority="61" w:unhideWhenUsed="0"/>
+    <w:lsdException w:name="Light Grid Accent 1" w:semiHidden="0" w:uiPriority="62" w:unhideWhenUsed="0"/>
+    <w:lsdException w:name="Medium Shading 1 Accent 1" w:semiHidden="0" w:uiPriority="63" w:unhideWhenUsed="0"/>
+    <w:lsdException w:name="Medium Shading 2 Accent 1" w:semiHidden="0" w:uiPriority="64" w:unhideWhenUsed="0"/>
+    <w:lsdException w:name="Medium List 1 Accent 1" w:semiHidden="0" w:uiPriority="65" w:unhideWhenUsed="0"/>
+    <w:lsdException w:name="Revision" w:unhideWhenUsed="0"/>
+    <w:lsdException w:name="List Paragraph" w:semiHidden="0" w:uiPriority="34" w:unhideWhenUsed="0" w:qFormat="1"/>
+    <w:lsdException w:name="Quote" w:semiHidden="0" w:uiPriority="29" w:unhideWhenUsed="0" w:qFormat="1"/>
+    <w:lsdException w:name="Intense Quote" w:semiHidden="0" w:uiPriority="30" w:unhideWhenUsed="0" w:qFormat="1"/>
+    <w:lsdException w:name="Medium List 2 Accent 1" w:semiHidden="0" w:uiPriority="66" w:unhideWhenUsed="0"/>
+    <w:lsdException w:name="Medium Grid 1 Accent 1" w:semiHidden="0" w:uiPriority="67" w:unhideWhenUsed="0"/>
+    <w:lsdException w:name="Medium Grid 2 Accent 1" w:semiHidden="0" w:uiPriority="68" w:unhideWhenUsed="0"/>
+    <w:lsdException w:name="Medium Grid 3 Accent 1" w:semiHidden="0" w:uiPriority="69" w:unhideWhenUsed="0"/>
+    <w:lsdException w:name="Dark List Accent 1" w:semiHidden="0" w:uiPriority="70" w:unhideWhenUsed="0"/>
+    <w:lsdException w:name="Colorful Shading Accent 1" w:semiHidden="0" w:uiPriority="71" w:unhideWhenUsed="0"/>
+    <w:lsdException w:name="Colorful List Accent 1" w:semiHidden="0" w:uiPriority="72" w:unhideWhenUsed="0"/>
+    <w:lsdException w:name="Colorful Grid Accent 1" w:semiHidden="0" w:uiPriority="73" w:unhideWhenUsed="0"/>
+    <w:lsdException w:name="Light Shading Accent 2" w:semiHidden="0" w:uiPriority="60" w:unhideWhenUsed="0"/>
+    <w:lsdException w:name="Light List Accent 2" w:semiHidden="0" w:uiPriority="61" w:unhideWhenUsed="0"/>
+    <w:lsdException w:name="Light Grid Accent 2" w:semiHidden="0" w:uiPriority="62" w:unhideWhenUsed="0"/>
+    <w:lsdException w:name="Medium Shading 1 Accent 2" w:semiHidden="0" w:uiPriority="63" w:unhideWhenUsed="0"/>
+    <w:lsdException w:name="Medium Shading 2 Accent 2" w:semiHidden="0" w:uiPriority="64" w:unhideWhenUsed="0"/>
+    <w:lsdException w:name="Medium List 1 Accent 2" w:semiHidden="0" w:uiPriority="65" w:unhideWhenUsed="0"/>
+    <w:lsdException w:name="Medium List 2 Accent 2" w:semiHidden="0" w:uiPriority="66" w:unhideWhenUsed="0"/>
+    <w:lsdException w:name="Medium Grid 1 Accent 2" w:semiHidden="0" w:uiPriority="67" w:unhideWhenUsed="0"/>
+    <w:lsdException w:name="Medium Grid 2 Accent 2" w:semiHidden="0" w:uiPriority="68" w:unhideWhenUsed="0"/>
+    <w:lsdException w:name="Medium Grid 3 Accent 2" w:semiHidden="0" w:uiPriority="69" w:unhideWhenUsed="0"/>
+    <w:lsdException w:name="Dark List Accent 2" w:semiHidden="0" w:uiPriority="70" w:unhideWhenUsed="0"/>
+    <w:lsdException w:name="Colorful Shading Accent 2" w:semiHidden="0" w:uiPriority="71" w:unhideWhenUsed="0"/>
+    <w:lsdException w:name="Colorful List Accent 2" w:semiHidden="0" w:uiPriority="72" w:unhideWhenUsed="0"/>
+    <w:lsdException w:name="Colorful Grid Accent 2" w:semiHidden="0" w:uiPriority="73" w:unhideWhenUsed="0"/>
+    <w:lsdException w:name="Light Shading Accent 3" w:semiHidden="0" w:uiPriority="60" w:unhideWhenUsed="0"/>
+    <w:lsdException w:name="Light List Accent 3" w:semiHidden="0" w:uiPriority="61" w:unhideWhenUsed="0"/>
+    <w:lsdException w:name="Light Grid Accent 3" w:semiHidden="0" w:uiPriority="62" w:unhideWhenUsed="0"/>
+    <w:lsdException w:name="Medium Shading 1 Accent 3" w:semiHidden="0" w:uiPriority="63" w:unhideWhenUsed="0"/>
+    <w:lsdException w:name="Medium Shading 2 Accent 3" w:semiHidden="0" w:uiPriority="64" w:unhideWhenUsed="0"/>
+    <w:lsdException w:name="Medium List 1 Accent 3" w:semiHidden="0" w:uiPriority="65" w:unhideWhenUsed="0"/>
+    <w:lsdException w:name="Medium List 2 Accent 3" w:semiHidden="0" w:uiPriority="66" w:unhideWhenUsed="0"/>
+    <w:lsdException w:name="Medium Grid 1 Accent 3" w:semiHidden="0" w:uiPriority="67" w:unhideWhenUsed="0"/>
+    <w:lsdException w:name="Medium Grid 2 Accent 3" w:semiHidden="0" w:uiPriority="68" w:unhideWhenUsed="0"/>
+    <w:lsdException w:name="Medium Grid 3 Accent 3" w:semiHidden="0" w:uiPriority="69" w:unhideWhenUsed="0"/>
+    <w:lsdException w:name="Dark List Accent 3" w:semiHidden="0" w:uiPriority="70" w:unhideWhenUsed="0"/>
+    <w:lsdException w:name="Colorful Shading Accent 3" w:semiHidden="0" w:uiPriority="71" w:unhideWhenUsed="0"/>
+    <w:lsdException w:name="Colorful List Accent 3" w:semiHidden="0" w:uiPriority="72" w:unhideWhenUsed="0"/>
+    <w:lsdException w:name="Colorful Grid Accent 3" w:semiHidden="0" w:uiPriority="73" w:unhideWhenUsed="0"/>
+    <w:lsdException w:name="Light Shading Accent 4" w:semiHidden="0" w:uiPriority="60" w:unhideWhenUsed="0"/>
+    <w:lsdException w:name="Light List Accent 4" w:semiHidden="0" w:uiPriority="61" w:unhideWhenUsed="0"/>
+    <w:lsdException w:name="Light Grid Accent 4" w:semiHidden="0" w:uiPriority="62" w:unhideWhenUsed="0"/>
+    <w:lsdException w:name="Medium Shading 1 Accent 4" w:semiHidden="0" w:uiPriority="63" w:unhideWhenUsed="0"/>
+    <w:lsdException w:name="Medium Shading 2 Accent 4" w:semiHidden="0" w:uiPriority="64" w:unhideWhenUsed="0"/>
+    <w:lsdException w:name="Medium List 1 Accent 4" w:semiHidden="0" w:uiPriority="65" w:unhideWhenUsed="0"/>
+    <w:lsdException w:name="Medium List 2 Accent 4" w:semiHidden="0" w:uiPriority="66" w:unhideWhenUsed="0"/>
+    <w:lsdException w:name="Medium Grid 1 Accent 4" w:semiHidden="0" w:uiPriority="67" w:unhideWhenUsed="0"/>
+    <w:lsdException w:name="Medium Grid 2 Accent 4" w:semiHidden="0" w:uiPriority="68" w:unhideWhenUsed="0"/>
+    <w:lsdException w:name="Medium Grid 3 Accent 4" w:semiHidden="0" w:uiPriority="69" w:unhideWhenUsed="0"/>
+    <w:lsdException w:name="Dark List Accent 4" w:semiHidden="0" w:uiPriority="70" w:unhideWhenUsed="0"/>
+    <w:lsdException w:name="Colorful Shading Accent 4" w:semiHidden="0" w:uiPriority="71" w:unhideWhenUsed="0"/>
+    <w:lsdException w:name="Colorful List Accent 4" w:semiHidden="0" w:uiPriority="72" w:unhideWhenUsed="0"/>
+    <w:lsdException w:name="Colorful Grid Accent 4" w:semiHidden="0" w:uiPriority="73" w:unhideWhenUsed="0"/>
+    <w:lsdException w:name="Light Shading Accent 5" w:semiHidden="0" w:uiPriority="60" w:unhideWhenUsed="0"/>
+    <w:lsdException w:name="Light List Accent 5" w:semiHidden="0" w:uiPriority="61" w:unhideWhenUsed="0"/>
+    <w:lsdException w:name="Light Grid Accent 5" w:semiHidden="0" w:uiPriority="62" w:unhideWhenUsed="0"/>
+    <w:lsdException w:name="Medium Shading 1 Accent 5" w:semiHidden="0" w:uiPriority="63" w:unhideWhenUsed="0"/>
+    <w:lsdException w:name="Medium Shading 2 Accent 5" w:semiHidden="0" w:uiPriority="64" w:unhideWhenUsed="0"/>
+    <w:lsdException w:name="Medium List 1 Accent 5" w:semiHidden="0" w:uiPriority="65" w:unhideWhenUsed="0"/>
+    <w:lsdException w:name="Medium List 2 Accent 5" w:semiHidden="0" w:uiPriority="66" w:unhideWhenUsed="0"/>
+    <w:lsdException w:name="Medium Grid 1 Accent 5" w:semiHidden="0" w:uiPriority="67" w:unhideWhenUsed="0"/>
+    <w:lsdException w:name="Medium Grid 2 Accent 5" w:semiHidden="0" w:uiPriority="68" w:unhideWhenUsed="0"/>
+    <w:lsdException w:name="Medium Grid 3 Accent 5" w:semiHidden="0" w:uiPriority="69" w:unhideWhenUsed="0"/>
+    <w:lsdException w:name="Dark List Accent 5" w:semiHidden="0" w:uiPriority="70" w:unhideWhenUsed="0"/>
+    <w:lsdException w:name="Colorful Shading Accent 5" w:semiHidden="0" w:uiPriority="71" w:unhideWhenUsed="0"/>
+    <w:lsdException w:name="Colorful List Accent 5" w:semiHidden="0" w:uiPriority="72" w:unhideWhenUsed="0"/>
+    <w:lsdException w:name="Colorful Grid Accent 5" w:semiHidden="0" w:uiPriority="73" w:unhideWhenUsed="0"/>
+    <w:lsdException w:name="Light Shading Accent 6" w:semiHidden="0" w:uiPriority="60" w:unhideWhenUsed="0"/>
+    <w:lsdException w:name="Light List Accent 6" w:semiHidden="0" w:uiPriority="61" w:unhideWhenUsed="0"/>
+    <w:lsdException w:name="Light Grid Accent 6" w:semiHidden="0" w:uiPriority="62" w:unhideWhenUsed="0"/>
+    <w:lsdException w:name="Medium Shading 1 Accent 6" w:semiHidden="0" w:uiPriority="63" w:unhideWhenUsed="0"/>
+    <w:lsdException w:name="Medium Shading 2 Accent 6" w:semiHidden="0" w:uiPriority="64" w:unhideWhenUsed="0"/>
+    <w:lsdException w:name="Medium List 1 Accent 6" w:semiHidden="0" w:uiPriority="65" w:unhideWhenUsed="0"/>
+    <w:lsdException w:name="Medium List 2 Accent 6" w:semiHidden="0" w:uiPriority="66" w:unhideWhenUsed="0"/>
+    <w:lsdException w:name="Medium Grid 1 Accent 6" w:semiHidden="0" w:uiPriority="67" w:unhideWhenUsed="0"/>
+    <w:lsdException w:name="Medium Grid 2 Accent 6" w:semiHidden="0" w:uiPriority="68" w:unhideWhenUsed="0"/>
+    <w:lsdException w:name="Medium Grid 3 Accent 6" w:semiHidden="0" w:uiPriority="69" w:unhideWhenUsed="0"/>
+    <w:lsdException w:name="Dark List Accent 6" w:semiHidden="0" w:uiPriority="70" w:unhideWhenUsed="0"/>
+    <w:lsdException w:name="Colorful Shading Accent 6" w:semiHidden="0" w:uiPriority="71" w:unhideWhenUsed="0"/>
+    <w:lsdException w:name="Colorful List Accent 6" w:semiHidden="0" w:uiPriority="72" w:unhideWhenUsed="0"/>
+    <w:lsdException w:name="Colorful Grid Accent 6" w:semiHidden="0" w:uiPriority="73" w:unhideWhenUsed="0"/>
+    <w:lsdException w:name="Subtle Emphasis" w:semiHidden="0" w:uiPriority="19" w:unhideWhenUsed="0" w:qFormat="1"/>
+    <w:lsdException w:name="Intense Emphasis" w:semiHidden="0" w:uiPriority="21" w:unhideWhenUsed="0" w:qFormat="1"/>
+    <w:lsdException w:name="Subtle Reference" w:semiHidden="0" w:uiPriority="31" w:unhideWhenUsed="0" w:qFormat="1"/>
+    <w:lsdException w:name="Intense Reference" w:semiHidden="0" w:uiPriority="32" w:unhideWhenUsed="0" w:qFormat="1"/>
+    <w:lsdException w:name="Book Title" w:semiHidden="0" w:uiPriority="33" w:unhideWhenUsed="0" w:qFormat="1"/>
+    <w:lsdException w:name="Bibliography" w:uiPriority="37"/>
+    <w:lsdException w:name="TOC Heading" w:uiPriority="39" w:qFormat="1"/>
   </w:latentStyles>
   <w:style w:type="paragraph" w:default="1" w:styleId="a">
     <w:name w:val="Normal"/>

</xml_diff>